<commit_message>
Title, Explanatory Note, Task
</commit_message>
<xml_diff>
--- a/Papers/Explanatory Note Milko.docx
+++ b/Papers/Explanatory Note Milko.docx
@@ -10,7 +10,6 @@
           <w:docPartUnique/>
         </w:docPartObj>
       </w:sdtPr>
-      <w:sdtEndPr/>
       <w:sdtContent>
         <w:p>
           <w:pPr>
@@ -618,7 +617,6 @@
         <w:br w:type="page"/>
       </w:r>
     </w:p>
-    <w:p/>
     <w:p>
       <w:pPr>
         <w:pStyle w:val="1"/>
@@ -630,6 +628,7 @@
       </w:pPr>
       <w:bookmarkStart w:id="0" w:name="_Toc475441044"/>
       <w:r>
+        <w:lastRenderedPageBreak/>
         <w:t>ВВЕДЕНИЕ</w:t>
       </w:r>
       <w:bookmarkEnd w:id="0"/>
@@ -641,57 +640,361 @@
     </w:p>
     <w:p>
       <w:r>
-        <w:t>В настоящее время всё чаще музыканты, звукорежиссёры, мастеринг-инженеры переходят с</w:t>
-      </w:r>
-      <w:r>
-        <w:t xml:space="preserve"> аналогового оборудования на цифровое,</w:t>
-      </w:r>
-      <w:r>
-        <w:t xml:space="preserve"> с аналоговых приборов на цифровые процессоры,</w:t>
-      </w:r>
-      <w:r>
-        <w:t xml:space="preserve"> с </w:t>
-      </w:r>
-      <w:r>
-        <w:t>железа на ПО.</w:t>
+        <w:t xml:space="preserve">Развитие вычислительной математики и </w:t>
+      </w:r>
+      <w:r>
+        <w:t>техники</w:t>
+      </w:r>
+      <w:r>
+        <w:t xml:space="preserve"> привело к тому, что звуки, используемые человечеством для повседневной жизни, стали переводиться из аналоговой </w:t>
+      </w:r>
+      <w:r>
+        <w:t xml:space="preserve">формы </w:t>
+      </w:r>
+      <w:r>
+        <w:t>в цифровую.</w:t>
       </w:r>
       <w:r>
         <w:t xml:space="preserve"> </w:t>
       </w:r>
       <w:r>
-        <w:t xml:space="preserve">Программные модули синтеза и обработки звука используются в уже давно популярных жанрах электронной музыки. Но это не единственное приложение. </w:t>
-      </w:r>
-      <w:r>
-        <w:t xml:space="preserve">Прогресс приводит к тому, что производительности обычных персональных компьютеров и ноутбуков хватает для эмуляции настоящей звукозаписывающей студии с любым оборудованием, будь-то педали эффектов, </w:t>
-      </w:r>
-      <w:r>
-        <w:t>гитарные усилители, кабинеты</w:t>
-      </w:r>
-      <w:r>
-        <w:t>, эмуляции комнат</w:t>
-      </w:r>
-      <w:r>
-        <w:t>. В наше время любой реальный аналоговый прибор можно сэмулировать с довольно высокой точностью.</w:t>
-      </w:r>
-      <w:r>
-        <w:t xml:space="preserve"> Широко распространены </w:t>
-      </w:r>
-      <w:r>
-        <w:t>и доступны внешние аудио интерфейсы</w:t>
-      </w:r>
-      <w:r>
-        <w:t xml:space="preserve"> с АЦП разрядностью 16, 24, 32 бита и частотой дискретизации 44.1, 48, 96 и даже 192 кГц</w:t>
-      </w:r>
-      <w:r>
-        <w:t>. Таких параметров АЦП достаточно для того, чтобы разница между аналоговым и оцифрованным звуком</w:t>
-      </w:r>
-      <w:r>
-        <w:t xml:space="preserve"> не будет заметна человеческому уху.</w:t>
-      </w:r>
-      <w:r>
-        <w:t xml:space="preserve"> Обработка цифрового звука имеет более широкие возможности и обходится гораздо дешевле.</w:t>
-      </w:r>
-    </w:p>
+        <w:t>Цифровой звук имеет перед аналоговым огромные преимущества, хотя нельзя забывать и об определенных его недостатках. Основной ценностью цифрового звука является возможность бесконечно долгого хранения и бесконечного тиражирования материала без потери исходного качества, тогда как у аналогового звука качество теряется при каждой записи-перезаписи.</w:t>
+      </w:r>
+      <w:r>
+        <w:t xml:space="preserve"> </w:t>
+      </w:r>
+      <w:r>
+        <w:t>Немаловажно также и то, что цифровая техника, в отличие от аналоговой, позволяет добиваться идентичности параметров систем при их массовом производстве и сохраняет эту идентичность при эксплуатации, в то время как характеристики аналоговых изделий обычно разняться на разных экземплярах и ухудшаются со временем</w:t>
+      </w:r>
+      <w:r>
+        <w:t>.</w:t>
+      </w:r>
+      <w:r>
+        <w:t xml:space="preserve"> Кроме того, облегчаются передача звука и его обработка современными цифровыми средствами, в первую очередь, сп</w:t>
+      </w:r>
+      <w:r>
+        <w:t>ециализированными компьютерами.</w:t>
+      </w:r>
+    </w:p>
+    <w:p>
+      <w:r>
+        <w:t xml:space="preserve"> </w:t>
+      </w:r>
+      <w:r>
+        <w:t xml:space="preserve">Программные модули синтеза и обработки звука </w:t>
+      </w:r>
+      <w:r>
+        <w:t xml:space="preserve">широко </w:t>
+      </w:r>
+      <w:r>
+        <w:t>используются в уже давно популярных жанрах электронной музыки</w:t>
+      </w:r>
+      <w:r>
+        <w:t xml:space="preserve">, создавая звуки, непривычные человеческому уху, </w:t>
+      </w:r>
+      <w:r>
+        <w:t>а потому</w:t>
+      </w:r>
+      <w:r>
+        <w:t xml:space="preserve"> необычные, интересные.</w:t>
+      </w:r>
+      <w:r>
+        <w:t xml:space="preserve"> Но это </w:t>
+      </w:r>
+      <w:r>
+        <w:t xml:space="preserve">только самое очевидное и, конечно же, </w:t>
+      </w:r>
+      <w:r>
+        <w:t xml:space="preserve">не единственное приложение. </w:t>
+      </w:r>
+      <w:r>
+        <w:t xml:space="preserve">Прогресс приводит к тому, что </w:t>
+      </w:r>
+      <w:r>
+        <w:t xml:space="preserve">становится возможным </w:t>
+      </w:r>
+      <w:r>
+        <w:t xml:space="preserve">создание модулей по обработки звука, эмулирующих </w:t>
+      </w:r>
+      <w:r>
+        <w:t>настоящ</w:t>
+      </w:r>
+      <w:r>
+        <w:t>ие</w:t>
+      </w:r>
+      <w:r>
+        <w:t xml:space="preserve"> звукозаписывающ</w:t>
+      </w:r>
+      <w:r>
+        <w:t>ие</w:t>
+      </w:r>
+      <w:r>
+        <w:t xml:space="preserve"> студии с любым оборудованием, будь-то педали эффектов, </w:t>
+      </w:r>
+      <w:r>
+        <w:t>гитарные усилители</w:t>
+      </w:r>
+      <w:r>
+        <w:t xml:space="preserve"> и гитарные</w:t>
+      </w:r>
+      <w:r>
+        <w:t xml:space="preserve"> кабинеты</w:t>
+      </w:r>
+      <w:r>
+        <w:t xml:space="preserve">, </w:t>
+      </w:r>
+      <w:r>
+        <w:t xml:space="preserve">микрофоны, </w:t>
+      </w:r>
+      <w:r>
+        <w:t>комнат</w:t>
+      </w:r>
+      <w:r>
+        <w:t>ы</w:t>
+      </w:r>
+      <w:r>
+        <w:t>.</w:t>
+      </w:r>
+      <w:r>
+        <w:t xml:space="preserve"> Кроме того каждый коммерческий и большинство некоммерческих </w:t>
+      </w:r>
+      <w:r>
+        <w:t xml:space="preserve">музыкальных произведений </w:t>
+      </w:r>
+      <w:r>
+        <w:t>проход</w:t>
+      </w:r>
+      <w:r>
+        <w:t>и</w:t>
+      </w:r>
+      <w:r>
+        <w:t>т</w:t>
+      </w:r>
+      <w:r>
+        <w:t xml:space="preserve"> ряд обработок на стадии</w:t>
+      </w:r>
+      <w:r>
+        <w:t xml:space="preserve"> сведения и</w:t>
+      </w:r>
+      <w:r>
+        <w:t xml:space="preserve"> мастеринга</w:t>
+      </w:r>
+      <w:r>
+        <w:t>, где исправляются некоторые дефекты записи,</w:t>
+      </w:r>
+      <w:r>
+        <w:t xml:space="preserve"> корректируются параметры для соответствия стандартам,</w:t>
+      </w:r>
+      <w:r>
+        <w:t xml:space="preserve"> добавляются эффекты и др</w:t>
+      </w:r>
+      <w:r>
+        <w:t>.</w:t>
+      </w:r>
+      <w:r>
+        <w:t xml:space="preserve"> </w:t>
+      </w:r>
+    </w:p>
+    <w:p>
+      <w:r>
+        <w:t xml:space="preserve">Ещё одним достоинством цифрового звука является возможность эмуляции любого аналогового прибора. </w:t>
+      </w:r>
+      <w:r>
+        <w:t>В настоящее время любой реальный аналоговый прибор можно сэмулировать с довольно высокой точностью</w:t>
+      </w:r>
+      <w:r>
+        <w:t xml:space="preserve">, которая определяется в большей степени работой по сбору информации о приборе, </w:t>
+      </w:r>
+      <w:r>
+        <w:t xml:space="preserve">нежели ограничениями </w:t>
+      </w:r>
+      <w:r>
+        <w:t>компьютера</w:t>
+      </w:r>
+      <w:r>
+        <w:t>.</w:t>
+      </w:r>
+      <w:r>
+        <w:t xml:space="preserve"> </w:t>
+      </w:r>
+      <w:r>
+        <w:t xml:space="preserve">Более того, программные </w:t>
+      </w:r>
+      <w:r>
+        <w:t>модули позволяют</w:t>
+      </w:r>
+      <w:r>
+        <w:t xml:space="preserve"> получить эффекты, которые невозможно создать с помощью аналоговых приборов. </w:t>
+      </w:r>
+      <w:r>
+        <w:t>В настоящее время вычислительных ресурсов даже рядовых персональных компьютеров</w:t>
+      </w:r>
+      <w:r>
+        <w:t xml:space="preserve"> достаточно, чтобы </w:t>
+      </w:r>
+      <w:r>
+        <w:t>иметь запущенными сразу несколько десятков программных модулей обработки звука в реальном времени.</w:t>
+      </w:r>
+    </w:p>
+    <w:p>
+      <w:r>
+        <w:t>П</w:t>
+      </w:r>
+      <w:r>
+        <w:t>рогресс</w:t>
+      </w:r>
+      <w:r>
+        <w:t xml:space="preserve"> электротехники</w:t>
+      </w:r>
+      <w:r>
+        <w:t xml:space="preserve"> достиг такого уровня, что недостатки цифрового звука </w:t>
+      </w:r>
+      <w:r>
+        <w:t>становятся ничтожными и меркнут перед достоинствами.</w:t>
+      </w:r>
+      <w:r>
+        <w:t xml:space="preserve"> </w:t>
+      </w:r>
+      <w:r>
+        <w:t xml:space="preserve">Ведь уже несколько лет изготавливаются и широкодоступны АЦП и ЦАП с </w:t>
+      </w:r>
+      <w:r>
+        <w:lastRenderedPageBreak/>
+        <w:t xml:space="preserve">параметрами достаточными для того, чтобы разница между исходным аналоговым и оцифрованным звуком не была заметна человеческому уху. </w:t>
+      </w:r>
+    </w:p>
+    <w:p>
+      <w:r>
+        <w:t xml:space="preserve">Гибкость, удобство, универсальность, дешевизна </w:t>
+      </w:r>
+      <w:r>
+        <w:t>программного обеспечения для обработки</w:t>
+      </w:r>
+      <w:r>
+        <w:t xml:space="preserve"> звука и хорошее качество</w:t>
+      </w:r>
+      <w:r>
+        <w:t xml:space="preserve"> цифрового звука </w:t>
+      </w:r>
+      <w:r>
+        <w:t>практически не оставляют</w:t>
+      </w:r>
+      <w:r>
+        <w:t xml:space="preserve"> причин</w:t>
+      </w:r>
+      <w:r>
+        <w:t xml:space="preserve"> </w:t>
+      </w:r>
+      <w:r>
+        <w:t>музыкант</w:t>
+      </w:r>
+      <w:r>
+        <w:t>ам</w:t>
+      </w:r>
+      <w:r>
+        <w:t>, звукорежиссёр</w:t>
+      </w:r>
+      <w:r>
+        <w:t>ам</w:t>
+      </w:r>
+      <w:r>
+        <w:t xml:space="preserve"> и мастеринг-инженер</w:t>
+      </w:r>
+      <w:r>
+        <w:t xml:space="preserve">ам не </w:t>
+      </w:r>
+      <w:r>
+        <w:t>перехо</w:t>
+      </w:r>
+      <w:r>
+        <w:t>дить</w:t>
+      </w:r>
+      <w:r>
+        <w:t xml:space="preserve"> с аналогового оборудования на цифровое.</w:t>
+      </w:r>
+    </w:p>
+    <w:p>
+      <w:pPr>
+        <w:rPr>
+          <w:szCs w:val="28"/>
+        </w:rPr>
+      </w:pPr>
+      <w:r>
+        <w:t>Таким образом, исходя из вышеперечисленных достоинств цифрового звука и его цифровой обработки, становится понятным, что создание программного обеспечения для обработки звука является актуальной темой.</w:t>
+      </w:r>
+    </w:p>
+    <w:p>
+      <w:pPr>
+        <w:ind w:firstLine="0"/>
+      </w:pPr>
+      <w:r>
+        <w:rPr>
+          <w:szCs w:val="28"/>
+        </w:rPr>
+        <w:t>Этот факт, а также моя любовь к музыке обусловили выбор темы дипломного проекта</w:t>
+      </w:r>
+      <w:r>
+        <w:rPr>
+          <w:szCs w:val="28"/>
+        </w:rPr>
+        <w:t>.</w:t>
+      </w:r>
+      <w:r>
+        <w:rPr>
+          <w:szCs w:val="28"/>
+        </w:rPr>
+        <w:t xml:space="preserve"> Цель</w:t>
+      </w:r>
+      <w:r>
+        <w:rPr>
+          <w:szCs w:val="28"/>
+        </w:rPr>
+        <w:t xml:space="preserve"> </w:t>
+      </w:r>
+      <w:r>
+        <w:rPr>
+          <w:szCs w:val="28"/>
+        </w:rPr>
+        <w:t>проекта</w:t>
+      </w:r>
+      <w:r>
+        <w:rPr>
+          <w:szCs w:val="28"/>
+          <w:lang w:val="en-US"/>
+        </w:rPr>
+        <w:t xml:space="preserve">: </w:t>
+      </w:r>
+      <w:bookmarkStart w:id="1" w:name="_GoBack"/>
+      <w:bookmarkEnd w:id="1"/>
+      <w:r>
+        <w:rPr>
+          <w:szCs w:val="28"/>
+        </w:rPr>
+        <w:t>разработать программный модуль обработки звуковой дорожки в реальном времени.</w:t>
+      </w:r>
+    </w:p>
+    <w:p>
+      <w:pPr>
+        <w:spacing w:after="200" w:line="276" w:lineRule="auto"/>
+        <w:ind w:firstLine="0"/>
+        <w:jc w:val="left"/>
+      </w:pPr>
+      <w:r>
+        <w:br w:type="page"/>
+      </w:r>
+    </w:p>
+    <w:p>
+      <w:pPr>
+        <w:pStyle w:val="1"/>
+      </w:pPr>
+      <w:bookmarkStart w:id="2" w:name="_Toc475441045"/>
+      <w:r>
+        <w:lastRenderedPageBreak/>
+        <w:t>1 ОБЗОР ЛИТЕРАТУРЫ</w:t>
+      </w:r>
+      <w:bookmarkEnd w:id="2"/>
+    </w:p>
+    <w:p/>
     <w:p>
       <w:r>
         <w:t xml:space="preserve">Наиболее часто плагины для обработки звука применяются в хост-программе </w:t>
@@ -739,10 +1042,7 @@
         <w:t>.</w:t>
       </w:r>
       <w:r>
-        <w:t xml:space="preserve"> </w:t>
-      </w:r>
-      <w:r>
-        <w:t>Плагины обычно выполняются в виде разделяемых библиотек. Примеры</w:t>
+        <w:t xml:space="preserve"> Плагины обычно выполняются в виде разделяемых библиотек. Примеры</w:t>
       </w:r>
       <w:r>
         <w:t xml:space="preserve"> </w:t>
@@ -810,27 +1110,22 @@
           <w:p>
             <w:pPr>
               <w:ind w:firstLine="0"/>
+            </w:pPr>
+            <w:r>
+              <w:t>Таблица 1</w:t>
+            </w:r>
+            <w:r>
+              <w:t>.1</w:t>
+            </w:r>
+            <w:r>
+              <w:t xml:space="preserve"> – Примеры и описание наиболее популярных </w:t>
+            </w:r>
+            <w:r>
               <w:rPr>
                 <w:lang w:val="en-US"/>
               </w:rPr>
-            </w:pPr>
-            <w:r>
-              <w:t xml:space="preserve">Таблица 1 – Примеры и описание наиболее популярных </w:t>
-            </w:r>
-            <w:r>
-              <w:rPr>
-                <w:lang w:val="en-US"/>
-              </w:rPr>
-              <w:t>D</w:t>
-            </w:r>
-            <w:r>
-              <w:rPr>
-                <w:lang w:val="en-US"/>
-              </w:rPr>
-              <w:t>AW</w:t>
-            </w:r>
-            <w:bookmarkStart w:id="1" w:name="_GoBack"/>
-            <w:bookmarkEnd w:id="1"/>
+              <w:t>DAW</w:t>
+            </w:r>
           </w:p>
         </w:tc>
       </w:tr>
@@ -851,7 +1146,7 @@
               <w:rPr>
                 <w:lang w:val="en-US"/>
               </w:rPr>
-              <w:t>Daw</w:t>
+              <w:t>DAW</w:t>
             </w:r>
           </w:p>
         </w:tc>
@@ -883,7 +1178,7 @@
               <w:rPr>
                 <w:lang w:val="en-US"/>
               </w:rPr>
-              <w:t>Cubase</w:t>
+              <w:t>FL Studio</w:t>
             </w:r>
           </w:p>
         </w:tc>
@@ -895,6 +1190,12 @@
             <w:pPr>
               <w:ind w:firstLine="0"/>
             </w:pPr>
+            <w:r>
+              <w:t>Ц</w:t>
+            </w:r>
+            <w:r>
+              <w:t>ифровая звуковая рабочая станция (DAW) и секвенсер для написания музыки. Музыка создаётся путём записи и сведения аудио- или MIDI-материала.</w:t>
+            </w:r>
           </w:p>
         </w:tc>
       </w:tr>
@@ -911,19 +1212,7 @@
               <w:rPr>
                 <w:lang w:val="en-US"/>
               </w:rPr>
-              <w:t>FL</w:t>
-            </w:r>
-            <w:r>
-              <w:rPr>
-                <w:lang w:val="en-US"/>
-              </w:rPr>
-              <w:t xml:space="preserve"> </w:t>
-            </w:r>
-            <w:r>
-              <w:rPr>
-                <w:lang w:val="en-US"/>
-              </w:rPr>
-              <w:t>Studio</w:t>
+              <w:t>Cubase</w:t>
             </w:r>
           </w:p>
         </w:tc>
@@ -935,6 +1224,46 @@
             <w:pPr>
               <w:ind w:firstLine="0"/>
             </w:pPr>
+            <w:r>
+              <w:t>П</w:t>
+            </w:r>
+            <w:r>
+              <w:t>рограммное обеспечение для создания, записи и микширования музыки. Обладает мощным аудиодвижком и встроенными профессиональными инструментами</w:t>
+            </w:r>
+          </w:p>
+        </w:tc>
+      </w:tr>
+      <w:tr>
+        <w:tc>
+          <w:tcPr>
+            <w:tcW w:w="1951" w:type="dxa"/>
+          </w:tcPr>
+          <w:p>
+            <w:pPr>
+              <w:ind w:firstLine="0"/>
+              <w:rPr>
+                <w:lang w:val="en-US"/>
+              </w:rPr>
+            </w:pPr>
+            <w:r>
+              <w:rPr>
+                <w:lang w:val="en-US"/>
+              </w:rPr>
+              <w:t>Nuendo</w:t>
+            </w:r>
+          </w:p>
+        </w:tc>
+        <w:tc>
+          <w:tcPr>
+            <w:tcW w:w="7619" w:type="dxa"/>
+          </w:tcPr>
+          <w:p>
+            <w:pPr>
+              <w:ind w:firstLine="0"/>
+            </w:pPr>
+            <w:r>
+              <w:t>Отличается от другой популярной линии программных продуктов — Steinberg Cubase тем, что ориентирована не только на музыкантов, но и на любую профессиональную деятельность по озвучиванию в т.ч. фильмов, тв программ, реклам, радиопередач и прочего.</w:t>
+            </w:r>
           </w:p>
         </w:tc>
       </w:tr>
@@ -954,9 +1283,6 @@
               <w:t>Ableton</w:t>
             </w:r>
             <w:r>
-              <w:rPr>
-                <w:lang w:val="en-US"/>
-              </w:rPr>
               <w:t xml:space="preserve"> </w:t>
             </w:r>
             <w:r>
@@ -975,6 +1301,9 @@
             <w:pPr>
               <w:ind w:firstLine="0"/>
             </w:pPr>
+            <w:r>
+              <w:t>Программа используется как для студийной работы (аранжировка, сведение), так и для живой игры (импровизация, DJ-инг), и имеет два режима: «Arrangement View» и «Session View».</w:t>
+            </w:r>
           </w:p>
         </w:tc>
       </w:tr>
@@ -1003,6 +1332,9 @@
             <w:pPr>
               <w:ind w:firstLine="0"/>
             </w:pPr>
+            <w:r>
+              <w:t>Аудиостанция обладает широкими функциональными возможностями и является развитой, профессиональной рабочей системой для создания, записи, редактирования и микширования аудио и MIDI материала, а также мастеринга композиций. При этом программа имеет относительно небольшие размеры.</w:t>
+            </w:r>
           </w:p>
         </w:tc>
       </w:tr>
@@ -1019,10 +1351,7 @@
               </w:rPr>
             </w:pPr>
             <w:r>
-              <w:rPr>
-                <w:lang w:val="en-US"/>
-              </w:rPr>
-              <w:t>Logic</w:t>
+              <w:t>Logic Pro X</w:t>
             </w:r>
           </w:p>
         </w:tc>
@@ -1034,6 +1363,9 @@
             <w:pPr>
               <w:ind w:firstLine="0"/>
             </w:pPr>
+            <w:r>
+              <w:t>Logic Pro X включает огромную коллекцию высококачественных музыкальных сэмплов, инструментов, эффектов и циклов — всё, что нужно для создания композиций профессионального уровня.</w:t>
+            </w:r>
           </w:p>
         </w:tc>
       </w:tr>
@@ -1041,15 +1373,10 @@
     <w:p/>
     <w:p>
       <w:r>
-        <w:t>В программах обработки звука плагины выполняют обработку и создание звуковых эффектов, например, мастеринг, применение эквалайзера и сжатие динамического диапазона. Некоторые плагины изменяют технические характеристики звука: глубину, частоту дискретизации и прочее.</w:t>
-      </w:r>
-      <w:r>
-        <w:t xml:space="preserve"> </w:t>
-      </w:r>
-      <w:r>
-        <w:t xml:space="preserve">Практически все аудио-плагины имеют графический пользовательский интерфейс. В GUI присутствуют элементы управления (чаще всего это какие-нибудь ручки), меняющие то, как плагин обрабатывает входящие данные. </w:t>
-      </w:r>
-      <w:r>
+        <w:t xml:space="preserve">В программах обработки звука плагины выполняют обработку и создание звуковых эффектов, например, мастеринг, применение эквалайзера и сжатие динамического диапазона. Некоторые плагины изменяют технические характеристики звука: глубину, частоту дискретизации и прочее. Практически все аудио-плагины имеют графический пользовательский интерфейс. В GUI присутствуют элементы управления (чаще всего это какие-нибудь ручки), меняющие то, как плагин обрабатывает входящие данные. </w:t>
+      </w:r>
+      <w:r>
+        <w:lastRenderedPageBreak/>
         <w:t xml:space="preserve">Часто плагин или </w:t>
       </w:r>
       <w:r>
@@ -1062,20 +1389,7 @@
         <w:t xml:space="preserve"> </w:t>
       </w:r>
       <w:r>
-        <w:t>приложение уже имеет встроенный</w:t>
-      </w:r>
-      <w:r>
-        <w:t xml:space="preserve"> набор пресетов, в которых хранятся положения ручек и других параметров.</w:t>
-      </w:r>
-      <w:r>
-        <w:t xml:space="preserve"> Также  </w:t>
-      </w:r>
-      <w:r>
-        <w:lastRenderedPageBreak/>
-        <w:t xml:space="preserve">имеется возможность сохранять свои собственные пресеты. </w:t>
-      </w:r>
-      <w:r>
-        <w:t>Наиболее распространённый формат аудио-плагинов – VST.</w:t>
+        <w:t>приложение уже имеет встроенный набор пресетов, в которых хранятся положения ручек и других параметров. Также  имеется возможность сохранять свои собственные пресеты. Наиболее распространённый формат аудио-плагинов – VST.</w:t>
       </w:r>
     </w:p>
     <w:p>
@@ -1115,13 +1429,10 @@
               <w:t xml:space="preserve">Таблица </w:t>
             </w:r>
             <w:r>
-              <w:t>2</w:t>
-            </w:r>
-            <w:r>
-              <w:t xml:space="preserve"> – </w:t>
-            </w:r>
-            <w:r>
-              <w:t>Типы и виды обработок</w:t>
+              <w:t>1.</w:t>
+            </w:r>
+            <w:r>
+              <w:t>2 – Типы и виды обработок</w:t>
             </w:r>
           </w:p>
         </w:tc>
@@ -1451,87 +1762,43 @@
         <w:t xml:space="preserve"> </w:t>
       </w:r>
       <w:r>
-        <w:t>дорожкой</w:t>
-      </w:r>
-      <w:r>
-        <w:t>, либо и с той и другой.</w:t>
-      </w:r>
-    </w:p>
+        <w:t>дорожкой, либо и с той и другой.</w:t>
+      </w:r>
+    </w:p>
+    <w:p/>
     <w:p>
       <w:pPr>
         <w:rPr>
-          <w:szCs w:val="28"/>
-          <w:lang w:val="en-US"/>
+          <w:highlight w:val="cyan"/>
         </w:rPr>
       </w:pPr>
-    </w:p>
-    <w:p>
       <w:r>
         <w:rPr>
-          <w:szCs w:val="28"/>
+          <w:highlight w:val="cyan"/>
         </w:rPr>
-        <w:t>В данной работе ставится целью разработать</w:t>
-      </w:r>
+        <w:t>В обзоре литературы обычно содержится краткий анализ литературных</w:t>
+      </w:r>
+    </w:p>
+    <w:p>
+      <w:pPr>
+        <w:ind w:firstLine="0"/>
+      </w:pPr>
       <w:r>
         <w:rPr>
-          <w:szCs w:val="28"/>
+          <w:highlight w:val="cyan"/>
+        </w:rPr>
+        <w:t>источников различных типов, использованных в процессе работы над дипломным проектом. Здесь приводятся основные сведения, почерпнутые из</w:t>
+      </w:r>
+      <w:r>
+        <w:rPr>
+          <w:highlight w:val="cyan"/>
         </w:rPr>
         <w:t xml:space="preserve"> </w:t>
       </w:r>
       <w:r>
-        <w:t>кроссплатформенный</w:t>
-      </w:r>
-      <w:r>
         <w:rPr>
-          <w:szCs w:val="28"/>
+          <w:highlight w:val="cyan"/>
         </w:rPr>
-        <w:t xml:space="preserve"> </w:t>
-      </w:r>
-      <w:r>
-        <w:rPr>
-          <w:szCs w:val="28"/>
-        </w:rPr>
-        <w:t>программный модуль обработки звуковой дорожки в реальном времени.</w:t>
-      </w:r>
-    </w:p>
-    <w:p>
-      <w:pPr>
-        <w:spacing w:after="200" w:line="276" w:lineRule="auto"/>
-        <w:ind w:firstLine="0"/>
-        <w:jc w:val="left"/>
-      </w:pPr>
-      <w:r>
-        <w:br w:type="page"/>
-      </w:r>
-    </w:p>
-    <w:p>
-      <w:pPr>
-        <w:pStyle w:val="1"/>
-      </w:pPr>
-      <w:bookmarkStart w:id="2" w:name="_Toc475441045"/>
-      <w:r>
-        <w:lastRenderedPageBreak/>
-        <w:t>1 ОБЗОР ЛИТЕРАТУРЫ</w:t>
-      </w:r>
-      <w:bookmarkEnd w:id="2"/>
-    </w:p>
-    <w:p/>
-    <w:p>
-      <w:r>
-        <w:t>В обзоре литературы обычно содержится краткий анализ литературных</w:t>
-      </w:r>
-    </w:p>
-    <w:p>
-      <w:pPr>
-        <w:ind w:firstLine="0"/>
-      </w:pPr>
-      <w:r>
-        <w:t>источников различных типов, использованных в процессе работы над дипломным проектом. Здесь приводятся основные сведения, почерпнутые из</w:t>
-      </w:r>
-      <w:r>
-        <w:t xml:space="preserve"> </w:t>
-      </w:r>
-      <w:r>
         <w:t>литературы. Возможен анализ патентной чистоты.</w:t>
       </w:r>
     </w:p>
@@ -2158,6 +2425,7 @@
   <w:style w:type="character" w:default="1" w:styleId="a0">
     <w:name w:val="Default Paragraph Font"/>
     <w:uiPriority w:val="1"/>
+    <w:semiHidden/>
     <w:unhideWhenUsed/>
   </w:style>
   <w:style w:type="table" w:default="1" w:styleId="a1">
@@ -2556,512 +2824,6 @@
     <w:unhideWhenUsed/>
   </w:style>
 </w:styles>
-</file>
-
-<file path=word/glossary/document.xml><?xml version="1.0" encoding="utf-8"?>
-<w:glossaryDocument xmlns:wpc="http://schemas.microsoft.com/office/word/2010/wordprocessingCanvas" xmlns:mc="http://schemas.openxmlformats.org/markup-compatibility/2006" xmlns:o="urn:schemas-microsoft-com:office:office" xmlns:r="http://schemas.openxmlformats.org/officeDocument/2006/relationships" xmlns:m="http://schemas.openxmlformats.org/officeDocument/2006/math" xmlns:v="urn:schemas-microsoft-com:vml" xmlns:wp14="http://schemas.microsoft.com/office/word/2010/wordprocessingDrawing" xmlns:wp="http://schemas.openxmlformats.org/drawingml/2006/wordprocessingDrawing" xmlns:w10="urn:schemas-microsoft-com:office:word" xmlns:w="http://schemas.openxmlformats.org/wordprocessingml/2006/main" xmlns:w14="http://schemas.microsoft.com/office/word/2010/wordml" xmlns:wpg="http://schemas.microsoft.com/office/word/2010/wordprocessingGroup" xmlns:wpi="http://schemas.microsoft.com/office/word/2010/wordprocessingInk" xmlns:wne="http://schemas.microsoft.com/office/word/2006/wordml" xmlns:wps="http://schemas.microsoft.com/office/word/2010/wordprocessingShape" mc:Ignorable="w14 wp14"/>
-</file>
-
-<file path=word/glossary/fontTable.xml><?xml version="1.0" encoding="utf-8"?>
-<w:fonts xmlns:mc="http://schemas.openxmlformats.org/markup-compatibility/2006" xmlns:r="http://schemas.openxmlformats.org/officeDocument/2006/relationships" xmlns:w="http://schemas.openxmlformats.org/wordprocessingml/2006/main" xmlns:w14="http://schemas.microsoft.com/office/word/2010/wordml" mc:Ignorable="w14">
-  <w:font w:name="Symbol">
-    <w:panose1 w:val="05050102010706020507"/>
-    <w:charset w:val="02"/>
-    <w:family w:val="roman"/>
-    <w:pitch w:val="variable"/>
-    <w:sig w:usb0="00000000" w:usb1="10000000" w:usb2="00000000" w:usb3="00000000" w:csb0="80000000" w:csb1="00000000"/>
-  </w:font>
-  <w:font w:name="Times New Roman">
-    <w:panose1 w:val="02020603050405020304"/>
-    <w:charset w:val="CC"/>
-    <w:family w:val="roman"/>
-    <w:pitch w:val="variable"/>
-    <w:sig w:usb0="E0002AFF" w:usb1="C0007841" w:usb2="00000009" w:usb3="00000000" w:csb0="000001FF" w:csb1="00000000"/>
-  </w:font>
-  <w:font w:name="Courier New">
-    <w:panose1 w:val="02070309020205020404"/>
-    <w:charset w:val="CC"/>
-    <w:family w:val="modern"/>
-    <w:pitch w:val="fixed"/>
-    <w:sig w:usb0="E0002AFF" w:usb1="C0007843" w:usb2="00000009" w:usb3="00000000" w:csb0="000001FF" w:csb1="00000000"/>
-  </w:font>
-  <w:font w:name="Wingdings">
-    <w:panose1 w:val="05000000000000000000"/>
-    <w:charset w:val="02"/>
-    <w:family w:val="auto"/>
-    <w:pitch w:val="variable"/>
-    <w:sig w:usb0="00000000" w:usb1="10000000" w:usb2="00000000" w:usb3="00000000" w:csb0="80000000" w:csb1="00000000"/>
-  </w:font>
-  <w:font w:name="Calibri">
-    <w:panose1 w:val="020F0502020204030204"/>
-    <w:charset w:val="CC"/>
-    <w:family w:val="swiss"/>
-    <w:pitch w:val="variable"/>
-    <w:sig w:usb0="E10002FF" w:usb1="4000ACFF" w:usb2="00000009" w:usb3="00000000" w:csb0="0000019F" w:csb1="00000000"/>
-  </w:font>
-  <w:font w:name="Tahoma">
-    <w:panose1 w:val="020B0604030504040204"/>
-    <w:charset w:val="CC"/>
-    <w:family w:val="swiss"/>
-    <w:pitch w:val="variable"/>
-    <w:sig w:usb0="E1002EFF" w:usb1="C000605B" w:usb2="00000029" w:usb3="00000000" w:csb0="000101FF" w:csb1="00000000"/>
-  </w:font>
-  <w:font w:name="Cambria">
-    <w:panose1 w:val="02040503050406030204"/>
-    <w:charset w:val="CC"/>
-    <w:family w:val="roman"/>
-    <w:pitch w:val="variable"/>
-    <w:sig w:usb0="E00002FF" w:usb1="400004FF" w:usb2="00000000" w:usb3="00000000" w:csb0="0000019F" w:csb1="00000000"/>
-  </w:font>
-</w:fonts>
-</file>
-
-<file path=word/glossary/settings.xml><?xml version="1.0" encoding="utf-8"?>
-<w:settings xmlns:mc="http://schemas.openxmlformats.org/markup-compatibility/2006" xmlns:o="urn:schemas-microsoft-com:office:office" xmlns:r="http://schemas.openxmlformats.org/officeDocument/2006/relationships" xmlns:m="http://schemas.openxmlformats.org/officeDocument/2006/math" xmlns:v="urn:schemas-microsoft-com:vml" xmlns:w10="urn:schemas-microsoft-com:office:word" xmlns:w="http://schemas.openxmlformats.org/wordprocessingml/2006/main" xmlns:w14="http://schemas.microsoft.com/office/word/2010/wordml" xmlns:sl="http://schemas.openxmlformats.org/schemaLibrary/2006/main" mc:Ignorable="w14">
-  <w:view w:val="normal"/>
-  <w:defaultTabStop w:val="708"/>
-  <w:characterSpacingControl w:val="doNotCompress"/>
-  <w:compat>
-    <w:useFELayout/>
-    <w:compatSetting w:name="compatibilityMode" w:uri="http://schemas.microsoft.com/office/word" w:val="14"/>
-    <w:compatSetting w:name="overrideTableStyleFontSizeAndJustification" w:uri="http://schemas.microsoft.com/office/word" w:val="1"/>
-    <w:compatSetting w:name="enableOpenTypeFeatures" w:uri="http://schemas.microsoft.com/office/word" w:val="1"/>
-    <w:compatSetting w:name="doNotFlipMirrorIndents" w:uri="http://schemas.microsoft.com/office/word" w:val="1"/>
-  </w:compat>
-  <w:rsids>
-    <w:rsidRoot w:val="00CF63BF"/>
-    <w:rsid w:val="00246C3B"/>
-    <w:rsid w:val="00CF63BF"/>
-  </w:rsids>
-  <m:mathPr>
-    <m:mathFont m:val="Cambria Math"/>
-    <m:brkBin m:val="before"/>
-    <m:brkBinSub m:val="--"/>
-    <m:smallFrac m:val="0"/>
-    <m:dispDef/>
-    <m:lMargin m:val="0"/>
-    <m:rMargin m:val="0"/>
-    <m:defJc m:val="centerGroup"/>
-    <m:wrapIndent m:val="1440"/>
-    <m:intLim m:val="subSup"/>
-    <m:naryLim m:val="undOvr"/>
-  </m:mathPr>
-  <w:themeFontLang w:val="ru-RU"/>
-  <w:clrSchemeMapping w:bg1="light1" w:t1="dark1" w:bg2="light2" w:t2="dark2" w:accent1="accent1" w:accent2="accent2" w:accent3="accent3" w:accent4="accent4" w:accent5="accent5" w:accent6="accent6" w:hyperlink="hyperlink" w:followedHyperlink="followedHyperlink"/>
-  <w:decimalSymbol w:val=","/>
-  <w:listSeparator w:val=";"/>
-</w:settings>
-</file>
-
-<file path=word/glossary/styles.xml><?xml version="1.0" encoding="utf-8"?>
-<w:styles xmlns:mc="http://schemas.openxmlformats.org/markup-compatibility/2006" xmlns:r="http://schemas.openxmlformats.org/officeDocument/2006/relationships" xmlns:w="http://schemas.openxmlformats.org/wordprocessingml/2006/main" xmlns:w14="http://schemas.microsoft.com/office/word/2010/wordml" mc:Ignorable="w14">
-  <w:docDefaults>
-    <w:rPrDefault>
-      <w:rPr>
-        <w:rFonts w:asciiTheme="minorHAnsi" w:eastAsiaTheme="minorEastAsia" w:hAnsiTheme="minorHAnsi" w:cstheme="minorBidi"/>
-        <w:sz w:val="22"/>
-        <w:szCs w:val="22"/>
-        <w:lang w:val="ru-RU" w:eastAsia="ru-RU" w:bidi="ar-SA"/>
-      </w:rPr>
-    </w:rPrDefault>
-    <w:pPrDefault>
-      <w:pPr>
-        <w:spacing w:after="200" w:line="276" w:lineRule="auto"/>
-      </w:pPr>
-    </w:pPrDefault>
-  </w:docDefaults>
-  <w:latentStyles w:defLockedState="0" w:defUIPriority="99" w:defSemiHidden="1" w:defUnhideWhenUsed="1" w:defQFormat="0" w:count="267">
-    <w:lsdException w:name="Normal" w:semiHidden="0" w:uiPriority="0" w:unhideWhenUsed="0" w:qFormat="1"/>
-    <w:lsdException w:name="heading 1" w:semiHidden="0" w:uiPriority="9" w:unhideWhenUsed="0" w:qFormat="1"/>
-    <w:lsdException w:name="heading 2" w:uiPriority="9" w:qFormat="1"/>
-    <w:lsdException w:name="heading 3" w:uiPriority="9" w:qFormat="1"/>
-    <w:lsdException w:name="heading 4" w:uiPriority="9" w:qFormat="1"/>
-    <w:lsdException w:name="heading 5" w:uiPriority="9" w:qFormat="1"/>
-    <w:lsdException w:name="heading 6" w:uiPriority="9" w:qFormat="1"/>
-    <w:lsdException w:name="heading 7" w:uiPriority="9" w:qFormat="1"/>
-    <w:lsdException w:name="heading 8" w:uiPriority="9" w:qFormat="1"/>
-    <w:lsdException w:name="heading 9" w:uiPriority="9" w:qFormat="1"/>
-    <w:lsdException w:name="toc 1" w:uiPriority="39"/>
-    <w:lsdException w:name="toc 2" w:uiPriority="39"/>
-    <w:lsdException w:name="toc 3" w:uiPriority="39"/>
-    <w:lsdException w:name="toc 4" w:uiPriority="39"/>
-    <w:lsdException w:name="toc 5" w:uiPriority="39"/>
-    <w:lsdException w:name="toc 6" w:uiPriority="39"/>
-    <w:lsdException w:name="toc 7" w:uiPriority="39"/>
-    <w:lsdException w:name="toc 8" w:uiPriority="39"/>
-    <w:lsdException w:name="toc 9" w:uiPriority="39"/>
-    <w:lsdException w:name="caption" w:uiPriority="35" w:qFormat="1"/>
-    <w:lsdException w:name="Title" w:semiHidden="0" w:uiPriority="10" w:unhideWhenUsed="0" w:qFormat="1"/>
-    <w:lsdException w:name="Default Paragraph Font" w:uiPriority="1"/>
-    <w:lsdException w:name="Subtitle" w:semiHidden="0" w:uiPriority="11" w:unhideWhenUsed="0" w:qFormat="1"/>
-    <w:lsdException w:name="Strong" w:semiHidden="0" w:uiPriority="22" w:unhideWhenUsed="0" w:qFormat="1"/>
-    <w:lsdException w:name="Emphasis" w:semiHidden="0" w:uiPriority="20" w:unhideWhenUsed="0" w:qFormat="1"/>
-    <w:lsdException w:name="Table Grid" w:semiHidden="0" w:uiPriority="59" w:unhideWhenUsed="0"/>
-    <w:lsdException w:name="Placeholder Text" w:unhideWhenUsed="0"/>
-    <w:lsdException w:name="No Spacing" w:semiHidden="0" w:uiPriority="1" w:unhideWhenUsed="0" w:qFormat="1"/>
-    <w:lsdException w:name="Light Shading" w:semiHidden="0" w:uiPriority="60" w:unhideWhenUsed="0"/>
-    <w:lsdException w:name="Light List" w:semiHidden="0" w:uiPriority="61" w:unhideWhenUsed="0"/>
-    <w:lsdException w:name="Light Grid" w:semiHidden="0" w:uiPriority="62" w:unhideWhenUsed="0"/>
-    <w:lsdException w:name="Medium Shading 1" w:semiHidden="0" w:uiPriority="63" w:unhideWhenUsed="0"/>
-    <w:lsdException w:name="Medium Shading 2" w:semiHidden="0" w:uiPriority="64" w:unhideWhenUsed="0"/>
-    <w:lsdException w:name="Medium List 1" w:semiHidden="0" w:uiPriority="65" w:unhideWhenUsed="0"/>
-    <w:lsdException w:name="Medium List 2" w:semiHidden="0" w:uiPriority="66" w:unhideWhenUsed="0"/>
-    <w:lsdException w:name="Medium Grid 1" w:semiHidden="0" w:uiPriority="67" w:unhideWhenUsed="0"/>
-    <w:lsdException w:name="Medium Grid 2" w:semiHidden="0" w:uiPriority="68" w:unhideWhenUsed="0"/>
-    <w:lsdException w:name="Medium Grid 3" w:semiHidden="0" w:uiPriority="69" w:unhideWhenUsed="0"/>
-    <w:lsdException w:name="Dark List" w:semiHidden="0" w:uiPriority="70" w:unhideWhenUsed="0"/>
-    <w:lsdException w:name="Colorful Shading" w:semiHidden="0" w:uiPriority="71" w:unhideWhenUsed="0"/>
-    <w:lsdException w:name="Colorful List" w:semiHidden="0" w:uiPriority="72" w:unhideWhenUsed="0"/>
-    <w:lsdException w:name="Colorful Grid" w:semiHidden="0" w:uiPriority="73" w:unhideWhenUsed="0"/>
-    <w:lsdException w:name="Light Shading Accent 1" w:semiHidden="0" w:uiPriority="60" w:unhideWhenUsed="0"/>
-    <w:lsdException w:name="Light List Accent 1" w:semiHidden="0" w:uiPriority="61" w:unhideWhenUsed="0"/>
-    <w:lsdException w:name="Light Grid Accent 1" w:semiHidden="0" w:uiPriority="62" w:unhideWhenUsed="0"/>
-    <w:lsdException w:name="Medium Shading 1 Accent 1" w:semiHidden="0" w:uiPriority="63" w:unhideWhenUsed="0"/>
-    <w:lsdException w:name="Medium Shading 2 Accent 1" w:semiHidden="0" w:uiPriority="64" w:unhideWhenUsed="0"/>
-    <w:lsdException w:name="Medium List 1 Accent 1" w:semiHidden="0" w:uiPriority="65" w:unhideWhenUsed="0"/>
-    <w:lsdException w:name="Revision" w:unhideWhenUsed="0"/>
-    <w:lsdException w:name="List Paragraph" w:semiHidden="0" w:uiPriority="34" w:unhideWhenUsed="0" w:qFormat="1"/>
-    <w:lsdException w:name="Quote" w:semiHidden="0" w:uiPriority="29" w:unhideWhenUsed="0" w:qFormat="1"/>
-    <w:lsdException w:name="Intense Quote" w:semiHidden="0" w:uiPriority="30" w:unhideWhenUsed="0" w:qFormat="1"/>
-    <w:lsdException w:name="Medium List 2 Accent 1" w:semiHidden="0" w:uiPriority="66" w:unhideWhenUsed="0"/>
-    <w:lsdException w:name="Medium Grid 1 Accent 1" w:semiHidden="0" w:uiPriority="67" w:unhideWhenUsed="0"/>
-    <w:lsdException w:name="Medium Grid 2 Accent 1" w:semiHidden="0" w:uiPriority="68" w:unhideWhenUsed="0"/>
-    <w:lsdException w:name="Medium Grid 3 Accent 1" w:semiHidden="0" w:uiPriority="69" w:unhideWhenUsed="0"/>
-    <w:lsdException w:name="Dark List Accent 1" w:semiHidden="0" w:uiPriority="70" w:unhideWhenUsed="0"/>
-    <w:lsdException w:name="Colorful Shading Accent 1" w:semiHidden="0" w:uiPriority="71" w:unhideWhenUsed="0"/>
-    <w:lsdException w:name="Colorful List Accent 1" w:semiHidden="0" w:uiPriority="72" w:unhideWhenUsed="0"/>
-    <w:lsdException w:name="Colorful Grid Accent 1" w:semiHidden="0" w:uiPriority="73" w:unhideWhenUsed="0"/>
-    <w:lsdException w:name="Light Shading Accent 2" w:semiHidden="0" w:uiPriority="60" w:unhideWhenUsed="0"/>
-    <w:lsdException w:name="Light List Accent 2" w:semiHidden="0" w:uiPriority="61" w:unhideWhenUsed="0"/>
-    <w:lsdException w:name="Light Grid Accent 2" w:semiHidden="0" w:uiPriority="62" w:unhideWhenUsed="0"/>
-    <w:lsdException w:name="Medium Shading 1 Accent 2" w:semiHidden="0" w:uiPriority="63" w:unhideWhenUsed="0"/>
-    <w:lsdException w:name="Medium Shading 2 Accent 2" w:semiHidden="0" w:uiPriority="64" w:unhideWhenUsed="0"/>
-    <w:lsdException w:name="Medium List 1 Accent 2" w:semiHidden="0" w:uiPriority="65" w:unhideWhenUsed="0"/>
-    <w:lsdException w:name="Medium List 2 Accent 2" w:semiHidden="0" w:uiPriority="66" w:unhideWhenUsed="0"/>
-    <w:lsdException w:name="Medium Grid 1 Accent 2" w:semiHidden="0" w:uiPriority="67" w:unhideWhenUsed="0"/>
-    <w:lsdException w:name="Medium Grid 2 Accent 2" w:semiHidden="0" w:uiPriority="68" w:unhideWhenUsed="0"/>
-    <w:lsdException w:name="Medium Grid 3 Accent 2" w:semiHidden="0" w:uiPriority="69" w:unhideWhenUsed="0"/>
-    <w:lsdException w:name="Dark List Accent 2" w:semiHidden="0" w:uiPriority="70" w:unhideWhenUsed="0"/>
-    <w:lsdException w:name="Colorful Shading Accent 2" w:semiHidden="0" w:uiPriority="71" w:unhideWhenUsed="0"/>
-    <w:lsdException w:name="Colorful List Accent 2" w:semiHidden="0" w:uiPriority="72" w:unhideWhenUsed="0"/>
-    <w:lsdException w:name="Colorful Grid Accent 2" w:semiHidden="0" w:uiPriority="73" w:unhideWhenUsed="0"/>
-    <w:lsdException w:name="Light Shading Accent 3" w:semiHidden="0" w:uiPriority="60" w:unhideWhenUsed="0"/>
-    <w:lsdException w:name="Light List Accent 3" w:semiHidden="0" w:uiPriority="61" w:unhideWhenUsed="0"/>
-    <w:lsdException w:name="Light Grid Accent 3" w:semiHidden="0" w:uiPriority="62" w:unhideWhenUsed="0"/>
-    <w:lsdException w:name="Medium Shading 1 Accent 3" w:semiHidden="0" w:uiPriority="63" w:unhideWhenUsed="0"/>
-    <w:lsdException w:name="Medium Shading 2 Accent 3" w:semiHidden="0" w:uiPriority="64" w:unhideWhenUsed="0"/>
-    <w:lsdException w:name="Medium List 1 Accent 3" w:semiHidden="0" w:uiPriority="65" w:unhideWhenUsed="0"/>
-    <w:lsdException w:name="Medium List 2 Accent 3" w:semiHidden="0" w:uiPriority="66" w:unhideWhenUsed="0"/>
-    <w:lsdException w:name="Medium Grid 1 Accent 3" w:semiHidden="0" w:uiPriority="67" w:unhideWhenUsed="0"/>
-    <w:lsdException w:name="Medium Grid 2 Accent 3" w:semiHidden="0" w:uiPriority="68" w:unhideWhenUsed="0"/>
-    <w:lsdException w:name="Medium Grid 3 Accent 3" w:semiHidden="0" w:uiPriority="69" w:unhideWhenUsed="0"/>
-    <w:lsdException w:name="Dark List Accent 3" w:semiHidden="0" w:uiPriority="70" w:unhideWhenUsed="0"/>
-    <w:lsdException w:name="Colorful Shading Accent 3" w:semiHidden="0" w:uiPriority="71" w:unhideWhenUsed="0"/>
-    <w:lsdException w:name="Colorful List Accent 3" w:semiHidden="0" w:uiPriority="72" w:unhideWhenUsed="0"/>
-    <w:lsdException w:name="Colorful Grid Accent 3" w:semiHidden="0" w:uiPriority="73" w:unhideWhenUsed="0"/>
-    <w:lsdException w:name="Light Shading Accent 4" w:semiHidden="0" w:uiPriority="60" w:unhideWhenUsed="0"/>
-    <w:lsdException w:name="Light List Accent 4" w:semiHidden="0" w:uiPriority="61" w:unhideWhenUsed="0"/>
-    <w:lsdException w:name="Light Grid Accent 4" w:semiHidden="0" w:uiPriority="62" w:unhideWhenUsed="0"/>
-    <w:lsdException w:name="Medium Shading 1 Accent 4" w:semiHidden="0" w:uiPriority="63" w:unhideWhenUsed="0"/>
-    <w:lsdException w:name="Medium Shading 2 Accent 4" w:semiHidden="0" w:uiPriority="64" w:unhideWhenUsed="0"/>
-    <w:lsdException w:name="Medium List 1 Accent 4" w:semiHidden="0" w:uiPriority="65" w:unhideWhenUsed="0"/>
-    <w:lsdException w:name="Medium List 2 Accent 4" w:semiHidden="0" w:uiPriority="66" w:unhideWhenUsed="0"/>
-    <w:lsdException w:name="Medium Grid 1 Accent 4" w:semiHidden="0" w:uiPriority="67" w:unhideWhenUsed="0"/>
-    <w:lsdException w:name="Medium Grid 2 Accent 4" w:semiHidden="0" w:uiPriority="68" w:unhideWhenUsed="0"/>
-    <w:lsdException w:name="Medium Grid 3 Accent 4" w:semiHidden="0" w:uiPriority="69" w:unhideWhenUsed="0"/>
-    <w:lsdException w:name="Dark List Accent 4" w:semiHidden="0" w:uiPriority="70" w:unhideWhenUsed="0"/>
-    <w:lsdException w:name="Colorful Shading Accent 4" w:semiHidden="0" w:uiPriority="71" w:unhideWhenUsed="0"/>
-    <w:lsdException w:name="Colorful List Accent 4" w:semiHidden="0" w:uiPriority="72" w:unhideWhenUsed="0"/>
-    <w:lsdException w:name="Colorful Grid Accent 4" w:semiHidden="0" w:uiPriority="73" w:unhideWhenUsed="0"/>
-    <w:lsdException w:name="Light Shading Accent 5" w:semiHidden="0" w:uiPriority="60" w:unhideWhenUsed="0"/>
-    <w:lsdException w:name="Light List Accent 5" w:semiHidden="0" w:uiPriority="61" w:unhideWhenUsed="0"/>
-    <w:lsdException w:name="Light Grid Accent 5" w:semiHidden="0" w:uiPriority="62" w:unhideWhenUsed="0"/>
-    <w:lsdException w:name="Medium Shading 1 Accent 5" w:semiHidden="0" w:uiPriority="63" w:unhideWhenUsed="0"/>
-    <w:lsdException w:name="Medium Shading 2 Accent 5" w:semiHidden="0" w:uiPriority="64" w:unhideWhenUsed="0"/>
-    <w:lsdException w:name="Medium List 1 Accent 5" w:semiHidden="0" w:uiPriority="65" w:unhideWhenUsed="0"/>
-    <w:lsdException w:name="Medium List 2 Accent 5" w:semiHidden="0" w:uiPriority="66" w:unhideWhenUsed="0"/>
-    <w:lsdException w:name="Medium Grid 1 Accent 5" w:semiHidden="0" w:uiPriority="67" w:unhideWhenUsed="0"/>
-    <w:lsdException w:name="Medium Grid 2 Accent 5" w:semiHidden="0" w:uiPriority="68" w:unhideWhenUsed="0"/>
-    <w:lsdException w:name="Medium Grid 3 Accent 5" w:semiHidden="0" w:uiPriority="69" w:unhideWhenUsed="0"/>
-    <w:lsdException w:name="Dark List Accent 5" w:semiHidden="0" w:uiPriority="70" w:unhideWhenUsed="0"/>
-    <w:lsdException w:name="Colorful Shading Accent 5" w:semiHidden="0" w:uiPriority="71" w:unhideWhenUsed="0"/>
-    <w:lsdException w:name="Colorful List Accent 5" w:semiHidden="0" w:uiPriority="72" w:unhideWhenUsed="0"/>
-    <w:lsdException w:name="Colorful Grid Accent 5" w:semiHidden="0" w:uiPriority="73" w:unhideWhenUsed="0"/>
-    <w:lsdException w:name="Light Shading Accent 6" w:semiHidden="0" w:uiPriority="60" w:unhideWhenUsed="0"/>
-    <w:lsdException w:name="Light List Accent 6" w:semiHidden="0" w:uiPriority="61" w:unhideWhenUsed="0"/>
-    <w:lsdException w:name="Light Grid Accent 6" w:semiHidden="0" w:uiPriority="62" w:unhideWhenUsed="0"/>
-    <w:lsdException w:name="Medium Shading 1 Accent 6" w:semiHidden="0" w:uiPriority="63" w:unhideWhenUsed="0"/>
-    <w:lsdException w:name="Medium Shading 2 Accent 6" w:semiHidden="0" w:uiPriority="64" w:unhideWhenUsed="0"/>
-    <w:lsdException w:name="Medium List 1 Accent 6" w:semiHidden="0" w:uiPriority="65" w:unhideWhenUsed="0"/>
-    <w:lsdException w:name="Medium List 2 Accent 6" w:semiHidden="0" w:uiPriority="66" w:unhideWhenUsed="0"/>
-    <w:lsdException w:name="Medium Grid 1 Accent 6" w:semiHidden="0" w:uiPriority="67" w:unhideWhenUsed="0"/>
-    <w:lsdException w:name="Medium Grid 2 Accent 6" w:semiHidden="0" w:uiPriority="68" w:unhideWhenUsed="0"/>
-    <w:lsdException w:name="Medium Grid 3 Accent 6" w:semiHidden="0" w:uiPriority="69" w:unhideWhenUsed="0"/>
-    <w:lsdException w:name="Dark List Accent 6" w:semiHidden="0" w:uiPriority="70" w:unhideWhenUsed="0"/>
-    <w:lsdException w:name="Colorful Shading Accent 6" w:semiHidden="0" w:uiPriority="71" w:unhideWhenUsed="0"/>
-    <w:lsdException w:name="Colorful List Accent 6" w:semiHidden="0" w:uiPriority="72" w:unhideWhenUsed="0"/>
-    <w:lsdException w:name="Colorful Grid Accent 6" w:semiHidden="0" w:uiPriority="73" w:unhideWhenUsed="0"/>
-    <w:lsdException w:name="Subtle Emphasis" w:semiHidden="0" w:uiPriority="19" w:unhideWhenUsed="0" w:qFormat="1"/>
-    <w:lsdException w:name="Intense Emphasis" w:semiHidden="0" w:uiPriority="21" w:unhideWhenUsed="0" w:qFormat="1"/>
-    <w:lsdException w:name="Subtle Reference" w:semiHidden="0" w:uiPriority="31" w:unhideWhenUsed="0" w:qFormat="1"/>
-    <w:lsdException w:name="Intense Reference" w:semiHidden="0" w:uiPriority="32" w:unhideWhenUsed="0" w:qFormat="1"/>
-    <w:lsdException w:name="Book Title" w:semiHidden="0" w:uiPriority="33" w:unhideWhenUsed="0" w:qFormat="1"/>
-    <w:lsdException w:name="Bibliography" w:uiPriority="37"/>
-    <w:lsdException w:name="TOC Heading" w:uiPriority="39" w:qFormat="1"/>
-  </w:latentStyles>
-  <w:style w:type="paragraph" w:default="1" w:styleId="a">
-    <w:name w:val="Normal"/>
-    <w:qFormat/>
-  </w:style>
-  <w:style w:type="character" w:default="1" w:styleId="a0">
-    <w:name w:val="Default Paragraph Font"/>
-    <w:uiPriority w:val="1"/>
-    <w:semiHidden/>
-    <w:unhideWhenUsed/>
-  </w:style>
-  <w:style w:type="table" w:default="1" w:styleId="a1">
-    <w:name w:val="Normal Table"/>
-    <w:uiPriority w:val="99"/>
-    <w:semiHidden/>
-    <w:unhideWhenUsed/>
-    <w:tblPr>
-      <w:tblInd w:w="0" w:type="dxa"/>
-      <w:tblCellMar>
-        <w:top w:w="0" w:type="dxa"/>
-        <w:left w:w="108" w:type="dxa"/>
-        <w:bottom w:w="0" w:type="dxa"/>
-        <w:right w:w="108" w:type="dxa"/>
-      </w:tblCellMar>
-    </w:tblPr>
-  </w:style>
-  <w:style w:type="numbering" w:default="1" w:styleId="a2">
-    <w:name w:val="No List"/>
-    <w:uiPriority w:val="99"/>
-    <w:semiHidden/>
-    <w:unhideWhenUsed/>
-  </w:style>
-  <w:style w:type="paragraph" w:customStyle="1" w:styleId="6C8775C0A57241738086FBE208797575">
-    <w:name w:val="6C8775C0A57241738086FBE208797575"/>
-    <w:rsid w:val="00CF63BF"/>
-  </w:style>
-  <w:style w:type="paragraph" w:customStyle="1" w:styleId="2FED63A90E1749B795D81645202295F0">
-    <w:name w:val="2FED63A90E1749B795D81645202295F0"/>
-    <w:rsid w:val="00CF63BF"/>
-  </w:style>
-  <w:style w:type="paragraph" w:customStyle="1" w:styleId="B44110B6506F4CF6ACF84C1770D7A061">
-    <w:name w:val="B44110B6506F4CF6ACF84C1770D7A061"/>
-    <w:rsid w:val="00CF63BF"/>
-  </w:style>
-</w:styles>
-</file>
-
-<file path=word/glossary/stylesWithEffects.xml><?xml version="1.0" encoding="utf-8"?>
-<w:styles xmlns:wpc="http://schemas.microsoft.com/office/word/2010/wordprocessingCanvas" xmlns:mc="http://schemas.openxmlformats.org/markup-compatibility/2006" xmlns:o="urn:schemas-microsoft-com:office:office" xmlns:r="http://schemas.openxmlformats.org/officeDocument/2006/relationships" xmlns:m="http://schemas.openxmlformats.org/officeDocument/2006/math" xmlns:v="urn:schemas-microsoft-com:vml" xmlns:wp14="http://schemas.microsoft.com/office/word/2010/wordprocessingDrawing" xmlns:wp="http://schemas.openxmlformats.org/drawingml/2006/wordprocessingDrawing" xmlns:w10="urn:schemas-microsoft-com:office:word" xmlns:w="http://schemas.openxmlformats.org/wordprocessingml/2006/main" xmlns:w14="http://schemas.microsoft.com/office/word/2010/wordml" xmlns:wpg="http://schemas.microsoft.com/office/word/2010/wordprocessingGroup" xmlns:wpi="http://schemas.microsoft.com/office/word/2010/wordprocessingInk" xmlns:wne="http://schemas.microsoft.com/office/word/2006/wordml" xmlns:wps="http://schemas.microsoft.com/office/word/2010/wordprocessingShape" mc:Ignorable="w14 wp14">
-  <w:docDefaults>
-    <w:rPrDefault>
-      <w:rPr>
-        <w:rFonts w:asciiTheme="minorHAnsi" w:eastAsiaTheme="minorEastAsia" w:hAnsiTheme="minorHAnsi" w:cstheme="minorBidi"/>
-        <w:sz w:val="22"/>
-        <w:szCs w:val="22"/>
-        <w:lang w:val="ru-RU" w:eastAsia="ru-RU" w:bidi="ar-SA"/>
-      </w:rPr>
-    </w:rPrDefault>
-    <w:pPrDefault>
-      <w:pPr>
-        <w:spacing w:after="200" w:line="276" w:lineRule="auto"/>
-      </w:pPr>
-    </w:pPrDefault>
-  </w:docDefaults>
-  <w:latentStyles w:defLockedState="0" w:defUIPriority="99" w:defSemiHidden="1" w:defUnhideWhenUsed="1" w:defQFormat="0" w:count="267">
-    <w:lsdException w:name="Normal" w:semiHidden="0" w:uiPriority="0" w:unhideWhenUsed="0" w:qFormat="1"/>
-    <w:lsdException w:name="heading 1" w:semiHidden="0" w:uiPriority="9" w:unhideWhenUsed="0" w:qFormat="1"/>
-    <w:lsdException w:name="heading 2" w:uiPriority="9" w:qFormat="1"/>
-    <w:lsdException w:name="heading 3" w:uiPriority="9" w:qFormat="1"/>
-    <w:lsdException w:name="heading 4" w:uiPriority="9" w:qFormat="1"/>
-    <w:lsdException w:name="heading 5" w:uiPriority="9" w:qFormat="1"/>
-    <w:lsdException w:name="heading 6" w:uiPriority="9" w:qFormat="1"/>
-    <w:lsdException w:name="heading 7" w:uiPriority="9" w:qFormat="1"/>
-    <w:lsdException w:name="heading 8" w:uiPriority="9" w:qFormat="1"/>
-    <w:lsdException w:name="heading 9" w:uiPriority="9" w:qFormat="1"/>
-    <w:lsdException w:name="toc 1" w:uiPriority="39"/>
-    <w:lsdException w:name="toc 2" w:uiPriority="39"/>
-    <w:lsdException w:name="toc 3" w:uiPriority="39"/>
-    <w:lsdException w:name="toc 4" w:uiPriority="39"/>
-    <w:lsdException w:name="toc 5" w:uiPriority="39"/>
-    <w:lsdException w:name="toc 6" w:uiPriority="39"/>
-    <w:lsdException w:name="toc 7" w:uiPriority="39"/>
-    <w:lsdException w:name="toc 8" w:uiPriority="39"/>
-    <w:lsdException w:name="toc 9" w:uiPriority="39"/>
-    <w:lsdException w:name="caption" w:uiPriority="35" w:qFormat="1"/>
-    <w:lsdException w:name="Title" w:semiHidden="0" w:uiPriority="10" w:unhideWhenUsed="0" w:qFormat="1"/>
-    <w:lsdException w:name="Default Paragraph Font" w:uiPriority="1"/>
-    <w:lsdException w:name="Subtitle" w:semiHidden="0" w:uiPriority="11" w:unhideWhenUsed="0" w:qFormat="1"/>
-    <w:lsdException w:name="Strong" w:semiHidden="0" w:uiPriority="22" w:unhideWhenUsed="0" w:qFormat="1"/>
-    <w:lsdException w:name="Emphasis" w:semiHidden="0" w:uiPriority="20" w:unhideWhenUsed="0" w:qFormat="1"/>
-    <w:lsdException w:name="Table Grid" w:semiHidden="0" w:uiPriority="59" w:unhideWhenUsed="0"/>
-    <w:lsdException w:name="Placeholder Text" w:unhideWhenUsed="0"/>
-    <w:lsdException w:name="No Spacing" w:semiHidden="0" w:uiPriority="1" w:unhideWhenUsed="0" w:qFormat="1"/>
-    <w:lsdException w:name="Light Shading" w:semiHidden="0" w:uiPriority="60" w:unhideWhenUsed="0"/>
-    <w:lsdException w:name="Light List" w:semiHidden="0" w:uiPriority="61" w:unhideWhenUsed="0"/>
-    <w:lsdException w:name="Light Grid" w:semiHidden="0" w:uiPriority="62" w:unhideWhenUsed="0"/>
-    <w:lsdException w:name="Medium Shading 1" w:semiHidden="0" w:uiPriority="63" w:unhideWhenUsed="0"/>
-    <w:lsdException w:name="Medium Shading 2" w:semiHidden="0" w:uiPriority="64" w:unhideWhenUsed="0"/>
-    <w:lsdException w:name="Medium List 1" w:semiHidden="0" w:uiPriority="65" w:unhideWhenUsed="0"/>
-    <w:lsdException w:name="Medium List 2" w:semiHidden="0" w:uiPriority="66" w:unhideWhenUsed="0"/>
-    <w:lsdException w:name="Medium Grid 1" w:semiHidden="0" w:uiPriority="67" w:unhideWhenUsed="0"/>
-    <w:lsdException w:name="Medium Grid 2" w:semiHidden="0" w:uiPriority="68" w:unhideWhenUsed="0"/>
-    <w:lsdException w:name="Medium Grid 3" w:semiHidden="0" w:uiPriority="69" w:unhideWhenUsed="0"/>
-    <w:lsdException w:name="Dark List" w:semiHidden="0" w:uiPriority="70" w:unhideWhenUsed="0"/>
-    <w:lsdException w:name="Colorful Shading" w:semiHidden="0" w:uiPriority="71" w:unhideWhenUsed="0"/>
-    <w:lsdException w:name="Colorful List" w:semiHidden="0" w:uiPriority="72" w:unhideWhenUsed="0"/>
-    <w:lsdException w:name="Colorful Grid" w:semiHidden="0" w:uiPriority="73" w:unhideWhenUsed="0"/>
-    <w:lsdException w:name="Light Shading Accent 1" w:semiHidden="0" w:uiPriority="60" w:unhideWhenUsed="0"/>
-    <w:lsdException w:name="Light List Accent 1" w:semiHidden="0" w:uiPriority="61" w:unhideWhenUsed="0"/>
-    <w:lsdException w:name="Light Grid Accent 1" w:semiHidden="0" w:uiPriority="62" w:unhideWhenUsed="0"/>
-    <w:lsdException w:name="Medium Shading 1 Accent 1" w:semiHidden="0" w:uiPriority="63" w:unhideWhenUsed="0"/>
-    <w:lsdException w:name="Medium Shading 2 Accent 1" w:semiHidden="0" w:uiPriority="64" w:unhideWhenUsed="0"/>
-    <w:lsdException w:name="Medium List 1 Accent 1" w:semiHidden="0" w:uiPriority="65" w:unhideWhenUsed="0"/>
-    <w:lsdException w:name="Revision" w:unhideWhenUsed="0"/>
-    <w:lsdException w:name="List Paragraph" w:semiHidden="0" w:uiPriority="34" w:unhideWhenUsed="0" w:qFormat="1"/>
-    <w:lsdException w:name="Quote" w:semiHidden="0" w:uiPriority="29" w:unhideWhenUsed="0" w:qFormat="1"/>
-    <w:lsdException w:name="Intense Quote" w:semiHidden="0" w:uiPriority="30" w:unhideWhenUsed="0" w:qFormat="1"/>
-    <w:lsdException w:name="Medium List 2 Accent 1" w:semiHidden="0" w:uiPriority="66" w:unhideWhenUsed="0"/>
-    <w:lsdException w:name="Medium Grid 1 Accent 1" w:semiHidden="0" w:uiPriority="67" w:unhideWhenUsed="0"/>
-    <w:lsdException w:name="Medium Grid 2 Accent 1" w:semiHidden="0" w:uiPriority="68" w:unhideWhenUsed="0"/>
-    <w:lsdException w:name="Medium Grid 3 Accent 1" w:semiHidden="0" w:uiPriority="69" w:unhideWhenUsed="0"/>
-    <w:lsdException w:name="Dark List Accent 1" w:semiHidden="0" w:uiPriority="70" w:unhideWhenUsed="0"/>
-    <w:lsdException w:name="Colorful Shading Accent 1" w:semiHidden="0" w:uiPriority="71" w:unhideWhenUsed="0"/>
-    <w:lsdException w:name="Colorful List Accent 1" w:semiHidden="0" w:uiPriority="72" w:unhideWhenUsed="0"/>
-    <w:lsdException w:name="Colorful Grid Accent 1" w:semiHidden="0" w:uiPriority="73" w:unhideWhenUsed="0"/>
-    <w:lsdException w:name="Light Shading Accent 2" w:semiHidden="0" w:uiPriority="60" w:unhideWhenUsed="0"/>
-    <w:lsdException w:name="Light List Accent 2" w:semiHidden="0" w:uiPriority="61" w:unhideWhenUsed="0"/>
-    <w:lsdException w:name="Light Grid Accent 2" w:semiHidden="0" w:uiPriority="62" w:unhideWhenUsed="0"/>
-    <w:lsdException w:name="Medium Shading 1 Accent 2" w:semiHidden="0" w:uiPriority="63" w:unhideWhenUsed="0"/>
-    <w:lsdException w:name="Medium Shading 2 Accent 2" w:semiHidden="0" w:uiPriority="64" w:unhideWhenUsed="0"/>
-    <w:lsdException w:name="Medium List 1 Accent 2" w:semiHidden="0" w:uiPriority="65" w:unhideWhenUsed="0"/>
-    <w:lsdException w:name="Medium List 2 Accent 2" w:semiHidden="0" w:uiPriority="66" w:unhideWhenUsed="0"/>
-    <w:lsdException w:name="Medium Grid 1 Accent 2" w:semiHidden="0" w:uiPriority="67" w:unhideWhenUsed="0"/>
-    <w:lsdException w:name="Medium Grid 2 Accent 2" w:semiHidden="0" w:uiPriority="68" w:unhideWhenUsed="0"/>
-    <w:lsdException w:name="Medium Grid 3 Accent 2" w:semiHidden="0" w:uiPriority="69" w:unhideWhenUsed="0"/>
-    <w:lsdException w:name="Dark List Accent 2" w:semiHidden="0" w:uiPriority="70" w:unhideWhenUsed="0"/>
-    <w:lsdException w:name="Colorful Shading Accent 2" w:semiHidden="0" w:uiPriority="71" w:unhideWhenUsed="0"/>
-    <w:lsdException w:name="Colorful List Accent 2" w:semiHidden="0" w:uiPriority="72" w:unhideWhenUsed="0"/>
-    <w:lsdException w:name="Colorful Grid Accent 2" w:semiHidden="0" w:uiPriority="73" w:unhideWhenUsed="0"/>
-    <w:lsdException w:name="Light Shading Accent 3" w:semiHidden="0" w:uiPriority="60" w:unhideWhenUsed="0"/>
-    <w:lsdException w:name="Light List Accent 3" w:semiHidden="0" w:uiPriority="61" w:unhideWhenUsed="0"/>
-    <w:lsdException w:name="Light Grid Accent 3" w:semiHidden="0" w:uiPriority="62" w:unhideWhenUsed="0"/>
-    <w:lsdException w:name="Medium Shading 1 Accent 3" w:semiHidden="0" w:uiPriority="63" w:unhideWhenUsed="0"/>
-    <w:lsdException w:name="Medium Shading 2 Accent 3" w:semiHidden="0" w:uiPriority="64" w:unhideWhenUsed="0"/>
-    <w:lsdException w:name="Medium List 1 Accent 3" w:semiHidden="0" w:uiPriority="65" w:unhideWhenUsed="0"/>
-    <w:lsdException w:name="Medium List 2 Accent 3" w:semiHidden="0" w:uiPriority="66" w:unhideWhenUsed="0"/>
-    <w:lsdException w:name="Medium Grid 1 Accent 3" w:semiHidden="0" w:uiPriority="67" w:unhideWhenUsed="0"/>
-    <w:lsdException w:name="Medium Grid 2 Accent 3" w:semiHidden="0" w:uiPriority="68" w:unhideWhenUsed="0"/>
-    <w:lsdException w:name="Medium Grid 3 Accent 3" w:semiHidden="0" w:uiPriority="69" w:unhideWhenUsed="0"/>
-    <w:lsdException w:name="Dark List Accent 3" w:semiHidden="0" w:uiPriority="70" w:unhideWhenUsed="0"/>
-    <w:lsdException w:name="Colorful Shading Accent 3" w:semiHidden="0" w:uiPriority="71" w:unhideWhenUsed="0"/>
-    <w:lsdException w:name="Colorful List Accent 3" w:semiHidden="0" w:uiPriority="72" w:unhideWhenUsed="0"/>
-    <w:lsdException w:name="Colorful Grid Accent 3" w:semiHidden="0" w:uiPriority="73" w:unhideWhenUsed="0"/>
-    <w:lsdException w:name="Light Shading Accent 4" w:semiHidden="0" w:uiPriority="60" w:unhideWhenUsed="0"/>
-    <w:lsdException w:name="Light List Accent 4" w:semiHidden="0" w:uiPriority="61" w:unhideWhenUsed="0"/>
-    <w:lsdException w:name="Light Grid Accent 4" w:semiHidden="0" w:uiPriority="62" w:unhideWhenUsed="0"/>
-    <w:lsdException w:name="Medium Shading 1 Accent 4" w:semiHidden="0" w:uiPriority="63" w:unhideWhenUsed="0"/>
-    <w:lsdException w:name="Medium Shading 2 Accent 4" w:semiHidden="0" w:uiPriority="64" w:unhideWhenUsed="0"/>
-    <w:lsdException w:name="Medium List 1 Accent 4" w:semiHidden="0" w:uiPriority="65" w:unhideWhenUsed="0"/>
-    <w:lsdException w:name="Medium List 2 Accent 4" w:semiHidden="0" w:uiPriority="66" w:unhideWhenUsed="0"/>
-    <w:lsdException w:name="Medium Grid 1 Accent 4" w:semiHidden="0" w:uiPriority="67" w:unhideWhenUsed="0"/>
-    <w:lsdException w:name="Medium Grid 2 Accent 4" w:semiHidden="0" w:uiPriority="68" w:unhideWhenUsed="0"/>
-    <w:lsdException w:name="Medium Grid 3 Accent 4" w:semiHidden="0" w:uiPriority="69" w:unhideWhenUsed="0"/>
-    <w:lsdException w:name="Dark List Accent 4" w:semiHidden="0" w:uiPriority="70" w:unhideWhenUsed="0"/>
-    <w:lsdException w:name="Colorful Shading Accent 4" w:semiHidden="0" w:uiPriority="71" w:unhideWhenUsed="0"/>
-    <w:lsdException w:name="Colorful List Accent 4" w:semiHidden="0" w:uiPriority="72" w:unhideWhenUsed="0"/>
-    <w:lsdException w:name="Colorful Grid Accent 4" w:semiHidden="0" w:uiPriority="73" w:unhideWhenUsed="0"/>
-    <w:lsdException w:name="Light Shading Accent 5" w:semiHidden="0" w:uiPriority="60" w:unhideWhenUsed="0"/>
-    <w:lsdException w:name="Light List Accent 5" w:semiHidden="0" w:uiPriority="61" w:unhideWhenUsed="0"/>
-    <w:lsdException w:name="Light Grid Accent 5" w:semiHidden="0" w:uiPriority="62" w:unhideWhenUsed="0"/>
-    <w:lsdException w:name="Medium Shading 1 Accent 5" w:semiHidden="0" w:uiPriority="63" w:unhideWhenUsed="0"/>
-    <w:lsdException w:name="Medium Shading 2 Accent 5" w:semiHidden="0" w:uiPriority="64" w:unhideWhenUsed="0"/>
-    <w:lsdException w:name="Medium List 1 Accent 5" w:semiHidden="0" w:uiPriority="65" w:unhideWhenUsed="0"/>
-    <w:lsdException w:name="Medium List 2 Accent 5" w:semiHidden="0" w:uiPriority="66" w:unhideWhenUsed="0"/>
-    <w:lsdException w:name="Medium Grid 1 Accent 5" w:semiHidden="0" w:uiPriority="67" w:unhideWhenUsed="0"/>
-    <w:lsdException w:name="Medium Grid 2 Accent 5" w:semiHidden="0" w:uiPriority="68" w:unhideWhenUsed="0"/>
-    <w:lsdException w:name="Medium Grid 3 Accent 5" w:semiHidden="0" w:uiPriority="69" w:unhideWhenUsed="0"/>
-    <w:lsdException w:name="Dark List Accent 5" w:semiHidden="0" w:uiPriority="70" w:unhideWhenUsed="0"/>
-    <w:lsdException w:name="Colorful Shading Accent 5" w:semiHidden="0" w:uiPriority="71" w:unhideWhenUsed="0"/>
-    <w:lsdException w:name="Colorful List Accent 5" w:semiHidden="0" w:uiPriority="72" w:unhideWhenUsed="0"/>
-    <w:lsdException w:name="Colorful Grid Accent 5" w:semiHidden="0" w:uiPriority="73" w:unhideWhenUsed="0"/>
-    <w:lsdException w:name="Light Shading Accent 6" w:semiHidden="0" w:uiPriority="60" w:unhideWhenUsed="0"/>
-    <w:lsdException w:name="Light List Accent 6" w:semiHidden="0" w:uiPriority="61" w:unhideWhenUsed="0"/>
-    <w:lsdException w:name="Light Grid Accent 6" w:semiHidden="0" w:uiPriority="62" w:unhideWhenUsed="0"/>
-    <w:lsdException w:name="Medium Shading 1 Accent 6" w:semiHidden="0" w:uiPriority="63" w:unhideWhenUsed="0"/>
-    <w:lsdException w:name="Medium Shading 2 Accent 6" w:semiHidden="0" w:uiPriority="64" w:unhideWhenUsed="0"/>
-    <w:lsdException w:name="Medium List 1 Accent 6" w:semiHidden="0" w:uiPriority="65" w:unhideWhenUsed="0"/>
-    <w:lsdException w:name="Medium List 2 Accent 6" w:semiHidden="0" w:uiPriority="66" w:unhideWhenUsed="0"/>
-    <w:lsdException w:name="Medium Grid 1 Accent 6" w:semiHidden="0" w:uiPriority="67" w:unhideWhenUsed="0"/>
-    <w:lsdException w:name="Medium Grid 2 Accent 6" w:semiHidden="0" w:uiPriority="68" w:unhideWhenUsed="0"/>
-    <w:lsdException w:name="Medium Grid 3 Accent 6" w:semiHidden="0" w:uiPriority="69" w:unhideWhenUsed="0"/>
-    <w:lsdException w:name="Dark List Accent 6" w:semiHidden="0" w:uiPriority="70" w:unhideWhenUsed="0"/>
-    <w:lsdException w:name="Colorful Shading Accent 6" w:semiHidden="0" w:uiPriority="71" w:unhideWhenUsed="0"/>
-    <w:lsdException w:name="Colorful List Accent 6" w:semiHidden="0" w:uiPriority="72" w:unhideWhenUsed="0"/>
-    <w:lsdException w:name="Colorful Grid Accent 6" w:semiHidden="0" w:uiPriority="73" w:unhideWhenUsed="0"/>
-    <w:lsdException w:name="Subtle Emphasis" w:semiHidden="0" w:uiPriority="19" w:unhideWhenUsed="0" w:qFormat="1"/>
-    <w:lsdException w:name="Intense Emphasis" w:semiHidden="0" w:uiPriority="21" w:unhideWhenUsed="0" w:qFormat="1"/>
-    <w:lsdException w:name="Subtle Reference" w:semiHidden="0" w:uiPriority="31" w:unhideWhenUsed="0" w:qFormat="1"/>
-    <w:lsdException w:name="Intense Reference" w:semiHidden="0" w:uiPriority="32" w:unhideWhenUsed="0" w:qFormat="1"/>
-    <w:lsdException w:name="Book Title" w:semiHidden="0" w:uiPriority="33" w:unhideWhenUsed="0" w:qFormat="1"/>
-    <w:lsdException w:name="Bibliography" w:uiPriority="37"/>
-    <w:lsdException w:name="TOC Heading" w:uiPriority="39" w:qFormat="1"/>
-  </w:latentStyles>
-  <w:style w:type="paragraph" w:default="1" w:styleId="a">
-    <w:name w:val="Normal"/>
-    <w:qFormat/>
-  </w:style>
-  <w:style w:type="character" w:default="1" w:styleId="a0">
-    <w:name w:val="Default Paragraph Font"/>
-    <w:uiPriority w:val="1"/>
-    <w:semiHidden/>
-    <w:unhideWhenUsed/>
-  </w:style>
-  <w:style w:type="table" w:default="1" w:styleId="a1">
-    <w:name w:val="Normal Table"/>
-    <w:uiPriority w:val="99"/>
-    <w:semiHidden/>
-    <w:unhideWhenUsed/>
-    <w:tblPr>
-      <w:tblInd w:w="0" w:type="dxa"/>
-      <w:tblCellMar>
-        <w:top w:w="0" w:type="dxa"/>
-        <w:left w:w="108" w:type="dxa"/>
-        <w:bottom w:w="0" w:type="dxa"/>
-        <w:right w:w="108" w:type="dxa"/>
-      </w:tblCellMar>
-    </w:tblPr>
-  </w:style>
-  <w:style w:type="numbering" w:default="1" w:styleId="a2">
-    <w:name w:val="No List"/>
-    <w:uiPriority w:val="99"/>
-    <w:semiHidden/>
-    <w:unhideWhenUsed/>
-  </w:style>
-  <w:style w:type="paragraph" w:customStyle="1" w:styleId="6C8775C0A57241738086FBE208797575">
-    <w:name w:val="6C8775C0A57241738086FBE208797575"/>
-    <w:rsid w:val="00CF63BF"/>
-  </w:style>
-  <w:style w:type="paragraph" w:customStyle="1" w:styleId="2FED63A90E1749B795D81645202295F0">
-    <w:name w:val="2FED63A90E1749B795D81645202295F0"/>
-    <w:rsid w:val="00CF63BF"/>
-  </w:style>
-  <w:style w:type="paragraph" w:customStyle="1" w:styleId="B44110B6506F4CF6ACF84C1770D7A061">
-    <w:name w:val="B44110B6506F4CF6ACF84C1770D7A061"/>
-    <w:rsid w:val="00CF63BF"/>
-  </w:style>
-</w:styles>
-</file>
-
-<file path=word/glossary/webSettings.xml><?xml version="1.0" encoding="utf-8"?>
-<w:webSettings xmlns:mc="http://schemas.openxmlformats.org/markup-compatibility/2006" xmlns:r="http://schemas.openxmlformats.org/officeDocument/2006/relationships" xmlns:w="http://schemas.openxmlformats.org/wordprocessingml/2006/main" xmlns:w14="http://schemas.microsoft.com/office/word/2010/wordml" mc:Ignorable="w14">
-  <w:optimizeForBrowser/>
-  <w:allowPNG/>
-</w:webSettings>
 </file>
 
 <file path=word/theme/theme1.xml><?xml version="1.0" encoding="utf-8"?>
@@ -3354,7 +3116,7 @@
 </file>
 
 <file path=customXml/itemProps1.xml><?xml version="1.0" encoding="utf-8"?>
-<ds:datastoreItem xmlns:ds="http://schemas.openxmlformats.org/officeDocument/2006/customXml" ds:itemID="{F5BBC671-6DC4-482C-94B5-4CCCAEB49A99}">
+<ds:datastoreItem xmlns:ds="http://schemas.openxmlformats.org/officeDocument/2006/customXml" ds:itemID="{29BC4681-B522-4B96-A694-88C9AFDD9761}">
   <ds:schemaRefs>
     <ds:schemaRef ds:uri="http://schemas.openxmlformats.org/officeDocument/2006/bibliography"/>
   </ds:schemaRefs>

</xml_diff>

<commit_message>
Fixed Introduction, title and task
</commit_message>
<xml_diff>
--- a/Papers/Explanatory Note Milko.docx
+++ b/Papers/Explanatory Note Milko.docx
@@ -10,6 +10,7 @@
           <w:docPartUnique/>
         </w:docPartObj>
       </w:sdtPr>
+      <w:sdtEndPr/>
       <w:sdtContent>
         <w:p>
           <w:pPr>
@@ -664,7 +665,13 @@
         <w:t xml:space="preserve"> </w:t>
       </w:r>
       <w:r>
-        <w:t>Немаловажно также и то, что цифровая техника, в отличие от аналоговой, позволяет добиваться идентичности параметров систем при их массовом производстве и сохраняет эту идентичность при эксплуатации, в то время как характеристики аналоговых изделий обычно разняться на разных экземплярах и ухудшаются со временем</w:t>
+        <w:t xml:space="preserve">Немаловажно и то, что цифровая техника, в отличие от аналоговой, позволяет добиваться идентичности параметров систем при их массовом производстве и сохраняет эту идентичность при эксплуатации, в то время как характеристики аналоговых изделий обычно </w:t>
+      </w:r>
+      <w:r>
+        <w:t>отличаются</w:t>
+      </w:r>
+      <w:r>
+        <w:t xml:space="preserve"> на разных экземплярах и ухудшаются со временем</w:t>
       </w:r>
       <w:r>
         <w:t>.</w:t>
@@ -714,7 +721,7 @@
         <w:t xml:space="preserve">становится возможным </w:t>
       </w:r>
       <w:r>
-        <w:t xml:space="preserve">создание модулей по обработки звука, эмулирующих </w:t>
+        <w:t xml:space="preserve">создание модулей обработки звука, эмулирующих </w:t>
       </w:r>
       <w:r>
         <w:t>настоящ</w:t>
@@ -729,34 +736,70 @@
         <w:t>ие</w:t>
       </w:r>
       <w:r>
-        <w:t xml:space="preserve"> студии с любым оборудованием, будь-то педали эффектов, </w:t>
-      </w:r>
-      <w:r>
-        <w:t>гитарные усилители</w:t>
-      </w:r>
-      <w:r>
-        <w:t xml:space="preserve"> и гитарные</w:t>
-      </w:r>
-      <w:r>
-        <w:t xml:space="preserve"> кабинеты</w:t>
+        <w:t xml:space="preserve"> студии с любым оборудованием</w:t>
+      </w:r>
+      <w:r>
+        <w:t>:</w:t>
+      </w:r>
+      <w:r>
+        <w:t xml:space="preserve"> педал</w:t>
+      </w:r>
+      <w:r>
+        <w:t>ями</w:t>
+      </w:r>
+      <w:r>
+        <w:t xml:space="preserve"> эффектов, </w:t>
+      </w:r>
+      <w:r>
+        <w:t>гитарны</w:t>
+      </w:r>
+      <w:r>
+        <w:t>ми</w:t>
+      </w:r>
+      <w:r>
+        <w:t xml:space="preserve"> усилители</w:t>
+      </w:r>
+      <w:r>
+        <w:t xml:space="preserve"> и гитарны</w:t>
+      </w:r>
+      <w:r>
+        <w:t>ми</w:t>
+      </w:r>
+      <w:r>
+        <w:t xml:space="preserve"> кабинет</w:t>
+      </w:r>
+      <w:r>
+        <w:t>ами</w:t>
       </w:r>
       <w:r>
         <w:t xml:space="preserve">, </w:t>
       </w:r>
       <w:r>
-        <w:t xml:space="preserve">микрофоны, </w:t>
+        <w:t>микрофон</w:t>
+      </w:r>
+      <w:r>
+        <w:t>ами</w:t>
+      </w:r>
+      <w:r>
+        <w:t xml:space="preserve">, </w:t>
       </w:r>
       <w:r>
         <w:t>комнат</w:t>
       </w:r>
       <w:r>
-        <w:t>ы</w:t>
+        <w:t>ами</w:t>
       </w:r>
       <w:r>
         <w:t>.</w:t>
       </w:r>
       <w:r>
-        <w:t xml:space="preserve"> Кроме того каждый коммерческий и большинство некоммерческих </w:t>
+        <w:t xml:space="preserve"> Кроме того</w:t>
+      </w:r>
+      <w:r>
+        <w:t>,</w:t>
+      </w:r>
+      <w:r>
+        <w:t xml:space="preserve"> каждый коммерческий и большинство некоммерческих </w:t>
       </w:r>
       <w:r>
         <w:t xml:space="preserve">музыкальных произведений </w:t>
@@ -789,6 +832,9 @@
         <w:t xml:space="preserve"> добавляются эффекты и др</w:t>
       </w:r>
       <w:r>
+        <w:t>угое</w:t>
+      </w:r>
+      <w:r>
         <w:t>.</w:t>
       </w:r>
       <w:r>
@@ -797,22 +843,19 @@
     </w:p>
     <w:p>
       <w:r>
-        <w:t xml:space="preserve">Ещё одним достоинством цифрового звука является возможность эмуляции любого аналогового прибора. </w:t>
-      </w:r>
-      <w:r>
-        <w:t>В настоящее время любой реальный аналоговый прибор можно сэмулировать с довольно высокой точностью</w:t>
-      </w:r>
-      <w:r>
-        <w:t xml:space="preserve">, которая определяется в большей степени работой по сбору информации о приборе, </w:t>
+        <w:t>Ещё одним достоинством цифрового звука является возможность эмуляции любого аналогового прибора. В настоящее время любой ре</w:t>
+      </w:r>
+      <w:r>
+        <w:t xml:space="preserve">альный аналоговый прибор можно </w:t>
+      </w:r>
+      <w:r>
+        <w:t xml:space="preserve">эмулировать с довольно высокой точностью, которая определяется в большей степени работой по сбору информации о приборе, </w:t>
       </w:r>
       <w:r>
         <w:t xml:space="preserve">нежели ограничениями </w:t>
       </w:r>
       <w:r>
-        <w:t>компьютера</w:t>
-      </w:r>
-      <w:r>
-        <w:t>.</w:t>
+        <w:t>компьютера.</w:t>
       </w:r>
       <w:r>
         <w:t xml:space="preserve"> </w:t>
@@ -824,16 +867,13 @@
         <w:t>модули позволяют</w:t>
       </w:r>
       <w:r>
-        <w:t xml:space="preserve"> получить эффекты, которые невозможно создать с помощью аналоговых приборов. </w:t>
-      </w:r>
-      <w:r>
-        <w:t>В настоящее время вычислительных ресурсов даже рядовых персональных компьютеров</w:t>
-      </w:r>
-      <w:r>
-        <w:t xml:space="preserve"> достаточно, чтобы </w:t>
-      </w:r>
-      <w:r>
-        <w:t>иметь запущенными сразу несколько десятков программных модулей обработки звука в реальном времени.</w:t>
+        <w:t xml:space="preserve"> получить эффекты, которые невозможно создать с помощью аналоговых приборов. В настоящее время вычислительных ресурсов даже рядовых персональных компьютеров достаточно, чтобы </w:t>
+      </w:r>
+      <w:r>
+        <w:t xml:space="preserve">запускать </w:t>
+      </w:r>
+      <w:r>
+        <w:t>сразу несколько десятков программных модулей обработки звука в реальном времени.</w:t>
       </w:r>
     </w:p>
     <w:p>
@@ -853,10 +893,7 @@
         <w:t>становятся ничтожными и меркнут перед достоинствами.</w:t>
       </w:r>
       <w:r>
-        <w:t xml:space="preserve"> </w:t>
-      </w:r>
-      <w:r>
-        <w:t xml:space="preserve">Ведь уже несколько лет изготавливаются и широкодоступны АЦП и ЦАП с </w:t>
+        <w:t xml:space="preserve"> Ведь уже несколько лет изготавливаются и широкодоступны АЦП и ЦАП с </w:t>
       </w:r>
       <w:r>
         <w:lastRenderedPageBreak/>
@@ -865,13 +902,7 @@
     </w:p>
     <w:p>
       <w:r>
-        <w:t xml:space="preserve">Гибкость, удобство, универсальность, дешевизна </w:t>
-      </w:r>
-      <w:r>
-        <w:t>программного обеспечения для обработки</w:t>
-      </w:r>
-      <w:r>
-        <w:t xml:space="preserve"> звука и хорошее качество</w:t>
+        <w:t>Гибкость, удобство, универсальность, дешевизна программного обеспечения для обработки звука и хорошее качество</w:t>
       </w:r>
       <w:r>
         <w:t xml:space="preserve"> цифрового звука </w:t>
@@ -960,12 +991,9 @@
       <w:r>
         <w:rPr>
           <w:szCs w:val="28"/>
-          <w:lang w:val="en-US"/>
         </w:rPr>
         <w:t xml:space="preserve">: </w:t>
       </w:r>
-      <w:bookmarkStart w:id="1" w:name="_GoBack"/>
-      <w:bookmarkEnd w:id="1"/>
       <w:r>
         <w:rPr>
           <w:szCs w:val="28"/>
@@ -987,12 +1015,12 @@
       <w:pPr>
         <w:pStyle w:val="1"/>
       </w:pPr>
-      <w:bookmarkStart w:id="2" w:name="_Toc475441045"/>
+      <w:bookmarkStart w:id="1" w:name="_Toc475441045"/>
       <w:r>
         <w:lastRenderedPageBreak/>
         <w:t>1 ОБЗОР ЛИТЕРАТУРЫ</w:t>
       </w:r>
-      <w:bookmarkEnd w:id="2"/>
+      <w:bookmarkEnd w:id="1"/>
     </w:p>
     <w:p/>
     <w:p>
@@ -1036,8 +1064,34 @@
         <w:t>)</w:t>
       </w:r>
       <w:r>
-        <w:t>, где они «вешаются» на отдельные дорожки или их группы</w:t>
-      </w:r>
+        <w:t>, где они применяются</w:t>
+      </w:r>
+      <w:r>
+        <w:t xml:space="preserve"> </w:t>
+      </w:r>
+      <w:r>
+        <w:t>к</w:t>
+      </w:r>
+      <w:r>
+        <w:t xml:space="preserve"> отдельны</w:t>
+      </w:r>
+      <w:r>
+        <w:t>м</w:t>
+      </w:r>
+      <w:r>
+        <w:t xml:space="preserve"> дорожк</w:t>
+      </w:r>
+      <w:r>
+        <w:t>ам</w:t>
+      </w:r>
+      <w:r>
+        <w:t xml:space="preserve"> или их групп</w:t>
+      </w:r>
+      <w:r>
+        <w:t>ам</w:t>
+      </w:r>
+      <w:bookmarkStart w:id="2" w:name="_GoBack"/>
+      <w:bookmarkEnd w:id="2"/>
       <w:r>
         <w:t>.</w:t>
       </w:r>
@@ -1667,7 +1721,7 @@
           <w:szCs w:val="28"/>
         </w:rPr>
       </w:pPr>
-      <w:hyperlink r:id="rId7" w:anchor=".D0.AD.D0.BA.D1.81.D0.BF.D0.B0.D0.BD.D0.B4.D0.B5.D1.80.D1.8B.2C_.D0.B3.D0.B5.D0.B9.D1.82.D1.8B" w:history="1">
+      <w:hyperlink r:id="rId9" w:anchor=".D0.AD.D0.BA.D1.81.D0.BF.D0.B0.D0.BD.D0.B4.D0.B5.D1.80.D1.8B.2C_.D0.B3.D0.B5.D0.B9.D1.82.D1.8B" w:history="1">
         <w:r>
           <w:rPr>
             <w:rFonts w:cs="Times New Roman"/>
@@ -1696,7 +1750,7 @@
           <w:szCs w:val="28"/>
         </w:rPr>
       </w:pPr>
-      <w:hyperlink r:id="rId8" w:anchor=".D0.A1.D0.BF.D0.B5.D0.BA.D1.82.D1.80.D0.B0.D0.BB.D1.8C.D0.BD.D1.8B.D0.B5_.D0.BE.D0.B1.D0.BE.D0.B3.D0.B0.D1.82.D0.B8.D1.82.D0.B5.D0.BB.D0.B8" w:history="1">
+      <w:hyperlink r:id="rId10" w:anchor=".D0.A1.D0.BF.D0.B5.D0.BA.D1.82.D1.80.D0.B0.D0.BB.D1.8C.D0.BD.D1.8B.D0.B5_.D0.BE.D0.B1.D0.BE.D0.B3.D0.B0.D1.82.D0.B8.D1.82.D0.B5.D0.BB.D0.B8" w:history="1">
         <w:r>
           <w:rPr>
             <w:rFonts w:cs="Times New Roman"/>
@@ -1718,7 +1772,7 @@
           <w:szCs w:val="28"/>
         </w:rPr>
       </w:pPr>
-      <w:hyperlink r:id="rId9" w:anchor=".22.D0.9E.D0.B3.D1.80.D1.8F.D0.B7.D0.BD.D0.B8.D1.82.D0.B5.D0.BB.D0.B8.22_.D0.B7.D0.B2.D1.83.D0.BA.D0.B0" w:history="1">
+      <w:hyperlink r:id="rId11" w:anchor=".22.D0.9E.D0.B3.D1.80.D1.8F.D0.B7.D0.BD.D0.B8.D1.82.D0.B5.D0.BB.D0.B8.22_.D0.B7.D0.B2.D1.83.D0.BA.D0.B0" w:history="1">
         <w:r>
           <w:rPr>
             <w:rFonts w:cs="Times New Roman"/>
@@ -1740,7 +1794,7 @@
           <w:szCs w:val="28"/>
         </w:rPr>
       </w:pPr>
-      <w:hyperlink r:id="rId10" w:anchor=".D0.93.D0.BB.D0.B8.D1.82.D1.87.D0.B8" w:history="1">
+      <w:hyperlink r:id="rId12" w:anchor=".D0.93.D0.BB.D0.B8.D1.82.D1.87.D0.B8" w:history="1">
         <w:r>
           <w:rPr>
             <w:rFonts w:cs="Times New Roman"/>
@@ -1999,13 +2053,153 @@
       </w:r>
     </w:p>
     <w:sectPr>
+      <w:headerReference w:type="even" r:id="rId13"/>
+      <w:headerReference w:type="default" r:id="rId14"/>
+      <w:footerReference w:type="even" r:id="rId15"/>
+      <w:footerReference w:type="default" r:id="rId16"/>
+      <w:headerReference w:type="first" r:id="rId17"/>
+      <w:footerReference w:type="first" r:id="rId18"/>
       <w:pgSz w:w="11906" w:h="16838" w:code="9"/>
       <w:pgMar w:top="1134" w:right="851" w:bottom="1531" w:left="1701" w:header="709" w:footer="709" w:gutter="0"/>
+      <w:pgNumType w:start="5"/>
       <w:cols w:space="708"/>
       <w:docGrid w:linePitch="360"/>
     </w:sectPr>
   </w:body>
 </w:document>
+</file>
+
+<file path=word/endnotes.xml><?xml version="1.0" encoding="utf-8"?>
+<w:endnotes xmlns:wpc="http://schemas.microsoft.com/office/word/2010/wordprocessingCanvas" xmlns:mc="http://schemas.openxmlformats.org/markup-compatibility/2006" xmlns:o="urn:schemas-microsoft-com:office:office" xmlns:r="http://schemas.openxmlformats.org/officeDocument/2006/relationships" xmlns:m="http://schemas.openxmlformats.org/officeDocument/2006/math" xmlns:v="urn:schemas-microsoft-com:vml" xmlns:wp14="http://schemas.microsoft.com/office/word/2010/wordprocessingDrawing" xmlns:wp="http://schemas.openxmlformats.org/drawingml/2006/wordprocessingDrawing" xmlns:w10="urn:schemas-microsoft-com:office:word" xmlns:w="http://schemas.openxmlformats.org/wordprocessingml/2006/main" xmlns:w14="http://schemas.microsoft.com/office/word/2010/wordml" xmlns:wpg="http://schemas.microsoft.com/office/word/2010/wordprocessingGroup" xmlns:wpi="http://schemas.microsoft.com/office/word/2010/wordprocessingInk" xmlns:wne="http://schemas.microsoft.com/office/word/2006/wordml" xmlns:wps="http://schemas.microsoft.com/office/word/2010/wordprocessingShape" mc:Ignorable="w14 wp14">
+  <w:endnote w:type="separator" w:id="-1">
+    <w:p>
+      <w:r>
+        <w:separator/>
+      </w:r>
+    </w:p>
+  </w:endnote>
+  <w:endnote w:type="continuationSeparator" w:id="0">
+    <w:p>
+      <w:r>
+        <w:continuationSeparator/>
+      </w:r>
+    </w:p>
+  </w:endnote>
+</w:endnotes>
+</file>
+
+<file path=word/footer1.xml><?xml version="1.0" encoding="utf-8"?>
+<w:ftr xmlns:wpc="http://schemas.microsoft.com/office/word/2010/wordprocessingCanvas" xmlns:mc="http://schemas.openxmlformats.org/markup-compatibility/2006" xmlns:o="urn:schemas-microsoft-com:office:office" xmlns:r="http://schemas.openxmlformats.org/officeDocument/2006/relationships" xmlns:m="http://schemas.openxmlformats.org/officeDocument/2006/math" xmlns:v="urn:schemas-microsoft-com:vml" xmlns:wp14="http://schemas.microsoft.com/office/word/2010/wordprocessingDrawing" xmlns:wp="http://schemas.openxmlformats.org/drawingml/2006/wordprocessingDrawing" xmlns:w10="urn:schemas-microsoft-com:office:word" xmlns:w="http://schemas.openxmlformats.org/wordprocessingml/2006/main" xmlns:w14="http://schemas.microsoft.com/office/word/2010/wordml" xmlns:wpg="http://schemas.microsoft.com/office/word/2010/wordprocessingGroup" xmlns:wpi="http://schemas.microsoft.com/office/word/2010/wordprocessingInk" xmlns:wne="http://schemas.microsoft.com/office/word/2006/wordml" xmlns:wps="http://schemas.microsoft.com/office/word/2010/wordprocessingShape" mc:Ignorable="w14 wp14">
+  <w:p>
+    <w:pPr>
+      <w:pStyle w:val="ab"/>
+    </w:pPr>
+  </w:p>
+</w:ftr>
+</file>
+
+<file path=word/footer2.xml><?xml version="1.0" encoding="utf-8"?>
+<w:ftr xmlns:wpc="http://schemas.microsoft.com/office/word/2010/wordprocessingCanvas" xmlns:mc="http://schemas.openxmlformats.org/markup-compatibility/2006" xmlns:o="urn:schemas-microsoft-com:office:office" xmlns:r="http://schemas.openxmlformats.org/officeDocument/2006/relationships" xmlns:m="http://schemas.openxmlformats.org/officeDocument/2006/math" xmlns:v="urn:schemas-microsoft-com:vml" xmlns:wp14="http://schemas.microsoft.com/office/word/2010/wordprocessingDrawing" xmlns:wp="http://schemas.openxmlformats.org/drawingml/2006/wordprocessingDrawing" xmlns:w10="urn:schemas-microsoft-com:office:word" xmlns:w="http://schemas.openxmlformats.org/wordprocessingml/2006/main" xmlns:w14="http://schemas.microsoft.com/office/word/2010/wordml" xmlns:wpg="http://schemas.microsoft.com/office/word/2010/wordprocessingGroup" xmlns:wpi="http://schemas.microsoft.com/office/word/2010/wordprocessingInk" xmlns:wne="http://schemas.microsoft.com/office/word/2006/wordml" xmlns:wps="http://schemas.microsoft.com/office/word/2010/wordprocessingShape" mc:Ignorable="w14 wp14">
+  <w:sdt>
+    <w:sdtPr>
+      <w:id w:val="830716324"/>
+      <w:docPartObj>
+        <w:docPartGallery w:val="Page Numbers (Bottom of Page)"/>
+        <w:docPartUnique/>
+      </w:docPartObj>
+    </w:sdtPr>
+    <w:sdtContent>
+      <w:p>
+        <w:pPr>
+          <w:pStyle w:val="ab"/>
+          <w:jc w:val="right"/>
+        </w:pPr>
+        <w:r>
+          <w:fldChar w:fldCharType="begin"/>
+        </w:r>
+        <w:r>
+          <w:instrText>PAGE   \* MERGEFORMAT</w:instrText>
+        </w:r>
+        <w:r>
+          <w:fldChar w:fldCharType="separate"/>
+        </w:r>
+        <w:r>
+          <w:rPr>
+            <w:noProof/>
+          </w:rPr>
+          <w:t>8</w:t>
+        </w:r>
+        <w:r>
+          <w:fldChar w:fldCharType="end"/>
+        </w:r>
+      </w:p>
+    </w:sdtContent>
+  </w:sdt>
+  <w:p>
+    <w:pPr>
+      <w:pStyle w:val="ab"/>
+    </w:pPr>
+  </w:p>
+</w:ftr>
+</file>
+
+<file path=word/footer3.xml><?xml version="1.0" encoding="utf-8"?>
+<w:ftr xmlns:wpc="http://schemas.microsoft.com/office/word/2010/wordprocessingCanvas" xmlns:mc="http://schemas.openxmlformats.org/markup-compatibility/2006" xmlns:o="urn:schemas-microsoft-com:office:office" xmlns:r="http://schemas.openxmlformats.org/officeDocument/2006/relationships" xmlns:m="http://schemas.openxmlformats.org/officeDocument/2006/math" xmlns:v="urn:schemas-microsoft-com:vml" xmlns:wp14="http://schemas.microsoft.com/office/word/2010/wordprocessingDrawing" xmlns:wp="http://schemas.openxmlformats.org/drawingml/2006/wordprocessingDrawing" xmlns:w10="urn:schemas-microsoft-com:office:word" xmlns:w="http://schemas.openxmlformats.org/wordprocessingml/2006/main" xmlns:w14="http://schemas.microsoft.com/office/word/2010/wordml" xmlns:wpg="http://schemas.microsoft.com/office/word/2010/wordprocessingGroup" xmlns:wpi="http://schemas.microsoft.com/office/word/2010/wordprocessingInk" xmlns:wne="http://schemas.microsoft.com/office/word/2006/wordml" xmlns:wps="http://schemas.microsoft.com/office/word/2010/wordprocessingShape" mc:Ignorable="w14 wp14">
+  <w:p>
+    <w:pPr>
+      <w:pStyle w:val="ab"/>
+    </w:pPr>
+  </w:p>
+</w:ftr>
+</file>
+
+<file path=word/footnotes.xml><?xml version="1.0" encoding="utf-8"?>
+<w:footnotes xmlns:wpc="http://schemas.microsoft.com/office/word/2010/wordprocessingCanvas" xmlns:mc="http://schemas.openxmlformats.org/markup-compatibility/2006" xmlns:o="urn:schemas-microsoft-com:office:office" xmlns:r="http://schemas.openxmlformats.org/officeDocument/2006/relationships" xmlns:m="http://schemas.openxmlformats.org/officeDocument/2006/math" xmlns:v="urn:schemas-microsoft-com:vml" xmlns:wp14="http://schemas.microsoft.com/office/word/2010/wordprocessingDrawing" xmlns:wp="http://schemas.openxmlformats.org/drawingml/2006/wordprocessingDrawing" xmlns:w10="urn:schemas-microsoft-com:office:word" xmlns:w="http://schemas.openxmlformats.org/wordprocessingml/2006/main" xmlns:w14="http://schemas.microsoft.com/office/word/2010/wordml" xmlns:wpg="http://schemas.microsoft.com/office/word/2010/wordprocessingGroup" xmlns:wpi="http://schemas.microsoft.com/office/word/2010/wordprocessingInk" xmlns:wne="http://schemas.microsoft.com/office/word/2006/wordml" xmlns:wps="http://schemas.microsoft.com/office/word/2010/wordprocessingShape" mc:Ignorable="w14 wp14">
+  <w:footnote w:type="separator" w:id="-1">
+    <w:p>
+      <w:r>
+        <w:separator/>
+      </w:r>
+    </w:p>
+  </w:footnote>
+  <w:footnote w:type="continuationSeparator" w:id="0">
+    <w:p>
+      <w:r>
+        <w:continuationSeparator/>
+      </w:r>
+    </w:p>
+  </w:footnote>
+</w:footnotes>
+</file>
+
+<file path=word/header1.xml><?xml version="1.0" encoding="utf-8"?>
+<w:hdr xmlns:wpc="http://schemas.microsoft.com/office/word/2010/wordprocessingCanvas" xmlns:mc="http://schemas.openxmlformats.org/markup-compatibility/2006" xmlns:o="urn:schemas-microsoft-com:office:office" xmlns:r="http://schemas.openxmlformats.org/officeDocument/2006/relationships" xmlns:m="http://schemas.openxmlformats.org/officeDocument/2006/math" xmlns:v="urn:schemas-microsoft-com:vml" xmlns:wp14="http://schemas.microsoft.com/office/word/2010/wordprocessingDrawing" xmlns:wp="http://schemas.openxmlformats.org/drawingml/2006/wordprocessingDrawing" xmlns:w10="urn:schemas-microsoft-com:office:word" xmlns:w="http://schemas.openxmlformats.org/wordprocessingml/2006/main" xmlns:w14="http://schemas.microsoft.com/office/word/2010/wordml" xmlns:wpg="http://schemas.microsoft.com/office/word/2010/wordprocessingGroup" xmlns:wpi="http://schemas.microsoft.com/office/word/2010/wordprocessingInk" xmlns:wne="http://schemas.microsoft.com/office/word/2006/wordml" xmlns:wps="http://schemas.microsoft.com/office/word/2010/wordprocessingShape" mc:Ignorable="w14 wp14">
+  <w:p>
+    <w:pPr>
+      <w:pStyle w:val="a9"/>
+    </w:pPr>
+  </w:p>
+</w:hdr>
+</file>
+
+<file path=word/header2.xml><?xml version="1.0" encoding="utf-8"?>
+<w:hdr xmlns:wpc="http://schemas.microsoft.com/office/word/2010/wordprocessingCanvas" xmlns:mc="http://schemas.openxmlformats.org/markup-compatibility/2006" xmlns:o="urn:schemas-microsoft-com:office:office" xmlns:r="http://schemas.openxmlformats.org/officeDocument/2006/relationships" xmlns:m="http://schemas.openxmlformats.org/officeDocument/2006/math" xmlns:v="urn:schemas-microsoft-com:vml" xmlns:wp14="http://schemas.microsoft.com/office/word/2010/wordprocessingDrawing" xmlns:wp="http://schemas.openxmlformats.org/drawingml/2006/wordprocessingDrawing" xmlns:w10="urn:schemas-microsoft-com:office:word" xmlns:w="http://schemas.openxmlformats.org/wordprocessingml/2006/main" xmlns:w14="http://schemas.microsoft.com/office/word/2010/wordml" xmlns:wpg="http://schemas.microsoft.com/office/word/2010/wordprocessingGroup" xmlns:wpi="http://schemas.microsoft.com/office/word/2010/wordprocessingInk" xmlns:wne="http://schemas.microsoft.com/office/word/2006/wordml" xmlns:wps="http://schemas.microsoft.com/office/word/2010/wordprocessingShape" mc:Ignorable="w14 wp14">
+  <w:p>
+    <w:pPr>
+      <w:pStyle w:val="a9"/>
+    </w:pPr>
+  </w:p>
+</w:hdr>
+</file>
+
+<file path=word/header3.xml><?xml version="1.0" encoding="utf-8"?>
+<w:hdr xmlns:wpc="http://schemas.microsoft.com/office/word/2010/wordprocessingCanvas" xmlns:mc="http://schemas.openxmlformats.org/markup-compatibility/2006" xmlns:o="urn:schemas-microsoft-com:office:office" xmlns:r="http://schemas.openxmlformats.org/officeDocument/2006/relationships" xmlns:m="http://schemas.openxmlformats.org/officeDocument/2006/math" xmlns:v="urn:schemas-microsoft-com:vml" xmlns:wp14="http://schemas.microsoft.com/office/word/2010/wordprocessingDrawing" xmlns:wp="http://schemas.openxmlformats.org/drawingml/2006/wordprocessingDrawing" xmlns:w10="urn:schemas-microsoft-com:office:word" xmlns:w="http://schemas.openxmlformats.org/wordprocessingml/2006/main" xmlns:w14="http://schemas.microsoft.com/office/word/2010/wordml" xmlns:wpg="http://schemas.microsoft.com/office/word/2010/wordprocessingGroup" xmlns:wpi="http://schemas.microsoft.com/office/word/2010/wordprocessingInk" xmlns:wne="http://schemas.microsoft.com/office/word/2006/wordml" xmlns:wps="http://schemas.microsoft.com/office/word/2010/wordprocessingShape" mc:Ignorable="w14 wp14">
+  <w:p>
+    <w:pPr>
+      <w:pStyle w:val="a9"/>
+    </w:pPr>
+  </w:p>
+</w:hdr>
 </file>
 
 <file path=word/numbering.xml><?xml version="1.0" encoding="utf-8"?>
@@ -2630,6 +2824,58 @@
       <w:rFonts w:ascii="Times New Roman" w:eastAsiaTheme="majorEastAsia" w:hAnsi="Times New Roman" w:cstheme="majorBidi"/>
       <w:bCs/>
       <w:iCs/>
+      <w:sz w:val="28"/>
+    </w:rPr>
+  </w:style>
+  <w:style w:type="paragraph" w:styleId="a9">
+    <w:name w:val="header"/>
+    <w:basedOn w:val="a"/>
+    <w:link w:val="aa"/>
+    <w:uiPriority w:val="99"/>
+    <w:unhideWhenUsed/>
+    <w:rsid w:val="0000131D"/>
+    <w:pPr>
+      <w:tabs>
+        <w:tab w:val="center" w:pos="4677"/>
+        <w:tab w:val="right" w:pos="9355"/>
+      </w:tabs>
+    </w:pPr>
+  </w:style>
+  <w:style w:type="character" w:customStyle="1" w:styleId="aa">
+    <w:name w:val="Верхний колонтитул Знак"/>
+    <w:basedOn w:val="a0"/>
+    <w:link w:val="a9"/>
+    <w:uiPriority w:val="99"/>
+    <w:rsid w:val="0000131D"/>
+    <w:rPr>
+      <w:rFonts w:ascii="Times New Roman" w:hAnsi="Times New Roman"/>
+      <w:color w:val="000000" w:themeColor="text1"/>
+      <w:sz w:val="28"/>
+    </w:rPr>
+  </w:style>
+  <w:style w:type="paragraph" w:styleId="ab">
+    <w:name w:val="footer"/>
+    <w:basedOn w:val="a"/>
+    <w:link w:val="ac"/>
+    <w:uiPriority w:val="99"/>
+    <w:unhideWhenUsed/>
+    <w:rsid w:val="0000131D"/>
+    <w:pPr>
+      <w:tabs>
+        <w:tab w:val="center" w:pos="4677"/>
+        <w:tab w:val="right" w:pos="9355"/>
+      </w:tabs>
+    </w:pPr>
+  </w:style>
+  <w:style w:type="character" w:customStyle="1" w:styleId="ac">
+    <w:name w:val="Нижний колонтитул Знак"/>
+    <w:basedOn w:val="a0"/>
+    <w:link w:val="ab"/>
+    <w:uiPriority w:val="99"/>
+    <w:rsid w:val="0000131D"/>
+    <w:rPr>
+      <w:rFonts w:ascii="Times New Roman" w:hAnsi="Times New Roman"/>
+      <w:color w:val="000000" w:themeColor="text1"/>
       <w:sz w:val="28"/>
     </w:rPr>
   </w:style>
@@ -3116,7 +3362,7 @@
 </file>
 
 <file path=customXml/itemProps1.xml><?xml version="1.0" encoding="utf-8"?>
-<ds:datastoreItem xmlns:ds="http://schemas.openxmlformats.org/officeDocument/2006/customXml" ds:itemID="{29BC4681-B522-4B96-A694-88C9AFDD9761}">
+<ds:datastoreItem xmlns:ds="http://schemas.openxmlformats.org/officeDocument/2006/customXml" ds:itemID="{A6680947-F6B0-402E-AD00-3455FA80C87B}">
   <ds:schemaRefs>
     <ds:schemaRef ds:uri="http://schemas.openxmlformats.org/officeDocument/2006/bibliography"/>
   </ds:schemaRefs>

</xml_diff>

<commit_message>
Note: fixed indents, contents, tables. Added links to tables.
</commit_message>
<xml_diff>
--- a/Papers/Explanatory Note Milko.docx
+++ b/Papers/Explanatory Note Milko.docx
@@ -2,8 +2,6 @@
 <file path=word/document.xml><?xml version="1.0" encoding="utf-8"?>
 <w:document xmlns:wpc="http://schemas.microsoft.com/office/word/2010/wordprocessingCanvas" xmlns:mc="http://schemas.openxmlformats.org/markup-compatibility/2006" xmlns:o="urn:schemas-microsoft-com:office:office" xmlns:r="http://schemas.openxmlformats.org/officeDocument/2006/relationships" xmlns:m="http://schemas.openxmlformats.org/officeDocument/2006/math" xmlns:v="urn:schemas-microsoft-com:vml" xmlns:wp14="http://schemas.microsoft.com/office/word/2010/wordprocessingDrawing" xmlns:wp="http://schemas.openxmlformats.org/drawingml/2006/wordprocessingDrawing" xmlns:w10="urn:schemas-microsoft-com:office:word" xmlns:w="http://schemas.openxmlformats.org/wordprocessingml/2006/main" xmlns:w14="http://schemas.microsoft.com/office/word/2010/wordml" xmlns:wpg="http://schemas.microsoft.com/office/word/2010/wordprocessingGroup" xmlns:wpi="http://schemas.microsoft.com/office/word/2010/wordprocessingInk" xmlns:wne="http://schemas.microsoft.com/office/word/2006/wordml" xmlns:wps="http://schemas.microsoft.com/office/word/2010/wordprocessingShape" mc:Ignorable="w14 wp14">
   <w:body>
-    <w:bookmarkStart w:id="0" w:name="_GoBack" w:displacedByCustomXml="next"/>
-    <w:bookmarkEnd w:id="0" w:displacedByCustomXml="next"/>
     <w:sdt>
       <w:sdtPr>
         <w:id w:val="2334821"/>
@@ -46,10 +44,10 @@
           <w:r>
             <w:fldChar w:fldCharType="separate"/>
           </w:r>
-          <w:hyperlink w:anchor="_Toc478683039" w:history="1">
-            <w:r>
-              <w:rPr>
-                <w:rStyle w:val="a4"/>
+          <w:hyperlink w:anchor="_Toc478723245" w:history="1">
+            <w:r>
+              <w:rPr>
+                <w:rStyle w:val="a5"/>
                 <w:noProof/>
               </w:rPr>
               <w:t>ВВЕДЕНИЕ</w:t>
@@ -73,7 +71,7 @@
                 <w:noProof/>
                 <w:webHidden/>
               </w:rPr>
-              <w:instrText xml:space="preserve"> PAGEREF _Toc478683039 \h </w:instrText>
+              <w:instrText xml:space="preserve"> PAGEREF _Toc478723245 \h </w:instrText>
             </w:r>
             <w:r>
               <w:rPr>
@@ -118,10 +116,10 @@
               <w:lang w:eastAsia="ru-RU"/>
             </w:rPr>
           </w:pPr>
-          <w:hyperlink w:anchor="_Toc478683040" w:history="1">
-            <w:r>
-              <w:rPr>
-                <w:rStyle w:val="a4"/>
+          <w:hyperlink w:anchor="_Toc478723246" w:history="1">
+            <w:r>
+              <w:rPr>
+                <w:rStyle w:val="a5"/>
                 <w:b/>
                 <w:noProof/>
               </w:rPr>
@@ -129,7 +127,7 @@
             </w:r>
             <w:r>
               <w:rPr>
-                <w:rStyle w:val="a4"/>
+                <w:rStyle w:val="a5"/>
                 <w:noProof/>
               </w:rPr>
               <w:t xml:space="preserve"> ОБЗОР ЛИТЕРАТУРЫ</w:t>
@@ -153,7 +151,7 @@
                 <w:noProof/>
                 <w:webHidden/>
               </w:rPr>
-              <w:instrText xml:space="preserve"> PAGEREF _Toc478683040 \h </w:instrText>
+              <w:instrText xml:space="preserve"> PAGEREF _Toc478723246 \h </w:instrText>
             </w:r>
             <w:r>
               <w:rPr>
@@ -198,10 +196,10 @@
               <w:lang w:eastAsia="ru-RU"/>
             </w:rPr>
           </w:pPr>
-          <w:hyperlink w:anchor="_Toc478683041" w:history="1">
-            <w:r>
-              <w:rPr>
-                <w:rStyle w:val="a4"/>
+          <w:hyperlink w:anchor="_Toc478723247" w:history="1">
+            <w:r>
+              <w:rPr>
+                <w:rStyle w:val="a5"/>
                 <w:b/>
                 <w:noProof/>
               </w:rPr>
@@ -209,7 +207,7 @@
             </w:r>
             <w:r>
               <w:rPr>
-                <w:rStyle w:val="a4"/>
+                <w:rStyle w:val="a5"/>
                 <w:noProof/>
               </w:rPr>
               <w:t xml:space="preserve"> Цифровые аудио-станции и плагины</w:t>
@@ -233,7 +231,7 @@
                 <w:noProof/>
                 <w:webHidden/>
               </w:rPr>
-              <w:instrText xml:space="preserve"> PAGEREF _Toc478683041 \h </w:instrText>
+              <w:instrText xml:space="preserve"> PAGEREF _Toc478723247 \h </w:instrText>
             </w:r>
             <w:r>
               <w:rPr>
@@ -278,27 +276,18 @@
               <w:lang w:eastAsia="ru-RU"/>
             </w:rPr>
           </w:pPr>
-          <w:hyperlink w:anchor="_Toc478683042" w:history="1">
-            <w:r>
-              <w:rPr>
-                <w:rStyle w:val="a4"/>
+          <w:hyperlink w:anchor="_Toc478723248" w:history="1">
+            <w:r>
+              <w:rPr>
+                <w:rStyle w:val="a5"/>
                 <w:b/>
                 <w:noProof/>
               </w:rPr>
-              <w:t>1.</w:t>
-            </w:r>
-            <w:r>
-              <w:rPr>
-                <w:rStyle w:val="a4"/>
-                <w:b/>
-                <w:noProof/>
-                <w:lang w:val="en-US"/>
-              </w:rPr>
-              <w:t>2</w:t>
-            </w:r>
-            <w:r>
-              <w:rPr>
-                <w:rStyle w:val="a4"/>
+              <w:t>1.2</w:t>
+            </w:r>
+            <w:r>
+              <w:rPr>
+                <w:rStyle w:val="a5"/>
                 <w:noProof/>
               </w:rPr>
               <w:t xml:space="preserve"> Октавер</w:t>
@@ -322,7 +311,7 @@
                 <w:noProof/>
                 <w:webHidden/>
               </w:rPr>
-              <w:instrText xml:space="preserve"> PAGEREF _Toc478683042 \h </w:instrText>
+              <w:instrText xml:space="preserve"> PAGEREF _Toc478723248 \h </w:instrText>
             </w:r>
             <w:r>
               <w:rPr>
@@ -356,9 +345,6 @@
         <w:p>
           <w:pPr>
             <w:pStyle w:val="31"/>
-            <w:tabs>
-              <w:tab w:val="right" w:leader="dot" w:pos="9344"/>
-            </w:tabs>
             <w:rPr>
               <w:rFonts w:asciiTheme="minorHAnsi" w:eastAsiaTheme="minorEastAsia" w:hAnsiTheme="minorHAnsi"/>
               <w:noProof/>
@@ -367,10 +353,10 @@
               <w:lang w:eastAsia="ru-RU"/>
             </w:rPr>
           </w:pPr>
-          <w:hyperlink w:anchor="_Toc478683043" w:history="1">
-            <w:r>
-              <w:rPr>
-                <w:rStyle w:val="a4"/>
+          <w:hyperlink w:anchor="_Toc478723249" w:history="1">
+            <w:r>
+              <w:rPr>
+                <w:rStyle w:val="a5"/>
                 <w:b/>
                 <w:noProof/>
               </w:rPr>
@@ -378,7 +364,7 @@
             </w:r>
             <w:r>
               <w:rPr>
-                <w:rStyle w:val="a4"/>
+                <w:rStyle w:val="a5"/>
                 <w:b/>
                 <w:noProof/>
                 <w:lang w:val="en-US"/>
@@ -387,7 +373,7 @@
             </w:r>
             <w:r>
               <w:rPr>
-                <w:rStyle w:val="a4"/>
+                <w:rStyle w:val="a5"/>
                 <w:b/>
                 <w:noProof/>
               </w:rPr>
@@ -395,7 +381,7 @@
             </w:r>
             <w:r>
               <w:rPr>
-                <w:rStyle w:val="a4"/>
+                <w:rStyle w:val="a5"/>
                 <w:noProof/>
               </w:rPr>
               <w:t xml:space="preserve"> Преобразование Фурье</w:t>
@@ -419,7 +405,7 @@
                 <w:noProof/>
                 <w:webHidden/>
               </w:rPr>
-              <w:instrText xml:space="preserve"> PAGEREF _Toc478683043 \h </w:instrText>
+              <w:instrText xml:space="preserve"> PAGEREF _Toc478723249 \h </w:instrText>
             </w:r>
             <w:r>
               <w:rPr>
@@ -453,9 +439,6 @@
         <w:p>
           <w:pPr>
             <w:pStyle w:val="31"/>
-            <w:tabs>
-              <w:tab w:val="right" w:leader="dot" w:pos="9344"/>
-            </w:tabs>
             <w:rPr>
               <w:rFonts w:asciiTheme="minorHAnsi" w:eastAsiaTheme="minorEastAsia" w:hAnsiTheme="minorHAnsi"/>
               <w:noProof/>
@@ -464,10 +447,10 @@
               <w:lang w:eastAsia="ru-RU"/>
             </w:rPr>
           </w:pPr>
-          <w:hyperlink w:anchor="_Toc478683044" w:history="1">
-            <w:r>
-              <w:rPr>
-                <w:rStyle w:val="a4"/>
+          <w:hyperlink w:anchor="_Toc478723250" w:history="1">
+            <w:r>
+              <w:rPr>
+                <w:rStyle w:val="a5"/>
                 <w:b/>
                 <w:noProof/>
               </w:rPr>
@@ -475,7 +458,7 @@
             </w:r>
             <w:r>
               <w:rPr>
-                <w:rStyle w:val="a4"/>
+                <w:rStyle w:val="a5"/>
                 <w:b/>
                 <w:noProof/>
                 <w:lang w:val="en-US"/>
@@ -484,7 +467,7 @@
             </w:r>
             <w:r>
               <w:rPr>
-                <w:rStyle w:val="a4"/>
+                <w:rStyle w:val="a5"/>
                 <w:b/>
                 <w:noProof/>
               </w:rPr>
@@ -492,7 +475,7 @@
             </w:r>
             <w:r>
               <w:rPr>
-                <w:rStyle w:val="a4"/>
+                <w:rStyle w:val="a5"/>
                 <w:noProof/>
               </w:rPr>
               <w:t xml:space="preserve"> Быстрое преобразование Фурье</w:t>
@@ -516,7 +499,7 @@
                 <w:noProof/>
                 <w:webHidden/>
               </w:rPr>
-              <w:instrText xml:space="preserve"> PAGEREF _Toc478683044 \h </w:instrText>
+              <w:instrText xml:space="preserve"> PAGEREF _Toc478723250 \h </w:instrText>
             </w:r>
             <w:r>
               <w:rPr>
@@ -561,10 +544,10 @@
               <w:lang w:eastAsia="ru-RU"/>
             </w:rPr>
           </w:pPr>
-          <w:hyperlink w:anchor="_Toc478683045" w:history="1">
-            <w:r>
-              <w:rPr>
-                <w:rStyle w:val="a4"/>
+          <w:hyperlink w:anchor="_Toc478723251" w:history="1">
+            <w:r>
+              <w:rPr>
+                <w:rStyle w:val="a5"/>
                 <w:b/>
                 <w:noProof/>
               </w:rPr>
@@ -572,7 +555,7 @@
             </w:r>
             <w:r>
               <w:rPr>
-                <w:rStyle w:val="a4"/>
+                <w:rStyle w:val="a5"/>
                 <w:b/>
                 <w:noProof/>
                 <w:lang w:val="en-US"/>
@@ -581,7 +564,7 @@
             </w:r>
             <w:r>
               <w:rPr>
-                <w:rStyle w:val="a4"/>
+                <w:rStyle w:val="a5"/>
                 <w:noProof/>
               </w:rPr>
               <w:t xml:space="preserve"> Дилэй</w:t>
@@ -605,7 +588,7 @@
                 <w:noProof/>
                 <w:webHidden/>
               </w:rPr>
-              <w:instrText xml:space="preserve"> PAGEREF _Toc478683045 \h </w:instrText>
+              <w:instrText xml:space="preserve"> PAGEREF _Toc478723251 \h </w:instrText>
             </w:r>
             <w:r>
               <w:rPr>
@@ -650,10 +633,10 @@
               <w:lang w:eastAsia="ru-RU"/>
             </w:rPr>
           </w:pPr>
-          <w:hyperlink w:anchor="_Toc478683046" w:history="1">
-            <w:r>
-              <w:rPr>
-                <w:rStyle w:val="a4"/>
+          <w:hyperlink w:anchor="_Toc478723252" w:history="1">
+            <w:r>
+              <w:rPr>
+                <w:rStyle w:val="a5"/>
                 <w:b/>
                 <w:noProof/>
               </w:rPr>
@@ -661,7 +644,7 @@
             </w:r>
             <w:r>
               <w:rPr>
-                <w:rStyle w:val="a4"/>
+                <w:rStyle w:val="a5"/>
                 <w:noProof/>
               </w:rPr>
               <w:t xml:space="preserve"> Ревёрб</w:t>
@@ -685,7 +668,7 @@
                 <w:noProof/>
                 <w:webHidden/>
               </w:rPr>
-              <w:instrText xml:space="preserve"> PAGEREF _Toc478683046 \h </w:instrText>
+              <w:instrText xml:space="preserve"> PAGEREF _Toc478723252 \h </w:instrText>
             </w:r>
             <w:r>
               <w:rPr>
@@ -730,13 +713,21 @@
               <w:lang w:eastAsia="ru-RU"/>
             </w:rPr>
           </w:pPr>
-          <w:hyperlink w:anchor="_Toc478683047" w:history="1">
-            <w:r>
-              <w:rPr>
-                <w:rStyle w:val="a4"/>
-                <w:noProof/>
-              </w:rPr>
-              <w:t>3. ФУНКЦИОНАЛЬНОЕ ПРОЕКТИРОВАНИЕ</w:t>
+          <w:hyperlink w:anchor="_Toc478723253" w:history="1">
+            <w:r>
+              <w:rPr>
+                <w:rStyle w:val="a5"/>
+                <w:b/>
+                <w:noProof/>
+              </w:rPr>
+              <w:t>3</w:t>
+            </w:r>
+            <w:r>
+              <w:rPr>
+                <w:rStyle w:val="a5"/>
+                <w:noProof/>
+              </w:rPr>
+              <w:t xml:space="preserve"> ФУНКЦИОНАЛЬНОЕ ПРОЕКТИРОВАНИЕ</w:t>
             </w:r>
             <w:r>
               <w:rPr>
@@ -757,7 +748,7 @@
                 <w:noProof/>
                 <w:webHidden/>
               </w:rPr>
-              <w:instrText xml:space="preserve"> PAGEREF _Toc478683047 \h </w:instrText>
+              <w:instrText xml:space="preserve"> PAGEREF _Toc478723253 \h </w:instrText>
             </w:r>
             <w:r>
               <w:rPr>
@@ -802,13 +793,22 @@
               <w:lang w:eastAsia="ru-RU"/>
             </w:rPr>
           </w:pPr>
-          <w:hyperlink w:anchor="_Toc478683048" w:history="1">
-            <w:r>
-              <w:rPr>
-                <w:rStyle w:val="a4"/>
-                <w:noProof/>
-              </w:rPr>
-              <w:t>4. РАЗРАБОТКА ПРОГРАММНЫХ МОДУЛЕЙ</w:t>
+          <w:hyperlink w:anchor="_Toc478723254" w:history="1">
+            <w:r>
+              <w:rPr>
+                <w:rStyle w:val="a5"/>
+                <w:b/>
+                <w:noProof/>
+                <w:lang w:val="en-US"/>
+              </w:rPr>
+              <w:t>4</w:t>
+            </w:r>
+            <w:r>
+              <w:rPr>
+                <w:rStyle w:val="a5"/>
+                <w:noProof/>
+              </w:rPr>
+              <w:t xml:space="preserve"> РАЗРАБОТКА ПРОГРАММНЫХ МОДУЛЕЙ</w:t>
             </w:r>
             <w:r>
               <w:rPr>
@@ -829,7 +829,7 @@
                 <w:noProof/>
                 <w:webHidden/>
               </w:rPr>
-              <w:instrText xml:space="preserve"> PAGEREF _Toc478683048 \h </w:instrText>
+              <w:instrText xml:space="preserve"> PAGEREF _Toc478723254 \h </w:instrText>
             </w:r>
             <w:r>
               <w:rPr>
@@ -874,13 +874,21 @@
               <w:lang w:eastAsia="ru-RU"/>
             </w:rPr>
           </w:pPr>
-          <w:hyperlink w:anchor="_Toc478683049" w:history="1">
-            <w:r>
-              <w:rPr>
-                <w:rStyle w:val="a4"/>
-                <w:noProof/>
-              </w:rPr>
-              <w:t>5. ПРОГРАММА И МЕТОДИКА ИСПЫТАНИЙ</w:t>
+          <w:hyperlink w:anchor="_Toc478723255" w:history="1">
+            <w:r>
+              <w:rPr>
+                <w:rStyle w:val="a5"/>
+                <w:b/>
+                <w:noProof/>
+              </w:rPr>
+              <w:t>5</w:t>
+            </w:r>
+            <w:r>
+              <w:rPr>
+                <w:rStyle w:val="a5"/>
+                <w:noProof/>
+              </w:rPr>
+              <w:t xml:space="preserve"> ПРОГРАММА И МЕТОДИКА ИСПЫТАНИЙ</w:t>
             </w:r>
             <w:r>
               <w:rPr>
@@ -901,7 +909,7 @@
                 <w:noProof/>
                 <w:webHidden/>
               </w:rPr>
-              <w:instrText xml:space="preserve"> PAGEREF _Toc478683049 \h </w:instrText>
+              <w:instrText xml:space="preserve"> PAGEREF _Toc478723255 \h </w:instrText>
             </w:r>
             <w:r>
               <w:rPr>
@@ -946,13 +954,21 @@
               <w:lang w:eastAsia="ru-RU"/>
             </w:rPr>
           </w:pPr>
-          <w:hyperlink w:anchor="_Toc478683050" w:history="1">
-            <w:r>
-              <w:rPr>
-                <w:rStyle w:val="a4"/>
-                <w:noProof/>
-              </w:rPr>
-              <w:t>6. РУКОВОДСТВО ПОЛЬЗОВАТЕЛЯ</w:t>
+          <w:hyperlink w:anchor="_Toc478723256" w:history="1">
+            <w:r>
+              <w:rPr>
+                <w:rStyle w:val="a5"/>
+                <w:b/>
+                <w:noProof/>
+              </w:rPr>
+              <w:t>6</w:t>
+            </w:r>
+            <w:r>
+              <w:rPr>
+                <w:rStyle w:val="a5"/>
+                <w:noProof/>
+              </w:rPr>
+              <w:t xml:space="preserve"> РУКОВОДСТВО ПОЛЬЗОВАТЕЛЯ</w:t>
             </w:r>
             <w:r>
               <w:rPr>
@@ -973,7 +989,7 @@
                 <w:noProof/>
                 <w:webHidden/>
               </w:rPr>
-              <w:instrText xml:space="preserve"> PAGEREF _Toc478683050 \h </w:instrText>
+              <w:instrText xml:space="preserve"> PAGEREF _Toc478723256 \h </w:instrText>
             </w:r>
             <w:r>
               <w:rPr>
@@ -1018,13 +1034,21 @@
               <w:lang w:eastAsia="ru-RU"/>
             </w:rPr>
           </w:pPr>
-          <w:hyperlink w:anchor="_Toc478683051" w:history="1">
-            <w:r>
-              <w:rPr>
-                <w:rStyle w:val="a4"/>
-                <w:noProof/>
-              </w:rPr>
-              <w:t>7. ЭКОНОМИЧЕСКАЯ ЧАСТЬ</w:t>
+          <w:hyperlink w:anchor="_Toc478723257" w:history="1">
+            <w:r>
+              <w:rPr>
+                <w:rStyle w:val="a5"/>
+                <w:b/>
+                <w:noProof/>
+              </w:rPr>
+              <w:t>7</w:t>
+            </w:r>
+            <w:r>
+              <w:rPr>
+                <w:rStyle w:val="a5"/>
+                <w:noProof/>
+              </w:rPr>
+              <w:t xml:space="preserve"> ЭКОНОМИЧЕСКАЯ ЧАСТЬ</w:t>
             </w:r>
             <w:r>
               <w:rPr>
@@ -1045,7 +1069,7 @@
                 <w:noProof/>
                 <w:webHidden/>
               </w:rPr>
-              <w:instrText xml:space="preserve"> PAGEREF _Toc478683051 \h </w:instrText>
+              <w:instrText xml:space="preserve"> PAGEREF _Toc478723257 \h </w:instrText>
             </w:r>
             <w:r>
               <w:rPr>
@@ -1090,10 +1114,10 @@
               <w:lang w:eastAsia="ru-RU"/>
             </w:rPr>
           </w:pPr>
-          <w:hyperlink w:anchor="_Toc478683052" w:history="1">
-            <w:r>
-              <w:rPr>
-                <w:rStyle w:val="a4"/>
+          <w:hyperlink w:anchor="_Toc478723258" w:history="1">
+            <w:r>
+              <w:rPr>
+                <w:rStyle w:val="a5"/>
                 <w:noProof/>
               </w:rPr>
               <w:t>ЗАКЛЮЧЕНИЕ</w:t>
@@ -1117,7 +1141,7 @@
                 <w:noProof/>
                 <w:webHidden/>
               </w:rPr>
-              <w:instrText xml:space="preserve"> PAGEREF _Toc478683052 \h </w:instrText>
+              <w:instrText xml:space="preserve"> PAGEREF _Toc478723258 \h </w:instrText>
             </w:r>
             <w:r>
               <w:rPr>
@@ -1138,6 +1162,294 @@
                 <w:webHidden/>
               </w:rPr>
               <w:t>19</w:t>
+            </w:r>
+            <w:r>
+              <w:rPr>
+                <w:noProof/>
+                <w:webHidden/>
+              </w:rPr>
+              <w:fldChar w:fldCharType="end"/>
+            </w:r>
+          </w:hyperlink>
+        </w:p>
+        <w:p>
+          <w:pPr>
+            <w:pStyle w:val="11"/>
+            <w:tabs>
+              <w:tab w:val="right" w:leader="dot" w:pos="9344"/>
+            </w:tabs>
+            <w:rPr>
+              <w:rFonts w:asciiTheme="minorHAnsi" w:eastAsiaTheme="minorEastAsia" w:hAnsiTheme="minorHAnsi"/>
+              <w:noProof/>
+              <w:color w:val="auto"/>
+              <w:sz w:val="22"/>
+              <w:lang w:eastAsia="ru-RU"/>
+            </w:rPr>
+          </w:pPr>
+          <w:hyperlink w:anchor="_Toc478723259" w:history="1">
+            <w:r>
+              <w:rPr>
+                <w:rStyle w:val="a5"/>
+                <w:noProof/>
+              </w:rPr>
+              <w:t>СПИСОК ЛИТЕРАТУРЫ</w:t>
+            </w:r>
+            <w:r>
+              <w:rPr>
+                <w:noProof/>
+                <w:webHidden/>
+              </w:rPr>
+              <w:tab/>
+            </w:r>
+            <w:r>
+              <w:rPr>
+                <w:noProof/>
+                <w:webHidden/>
+              </w:rPr>
+              <w:fldChar w:fldCharType="begin"/>
+            </w:r>
+            <w:r>
+              <w:rPr>
+                <w:noProof/>
+                <w:webHidden/>
+              </w:rPr>
+              <w:instrText xml:space="preserve"> PAGEREF _Toc478723259 \h </w:instrText>
+            </w:r>
+            <w:r>
+              <w:rPr>
+                <w:noProof/>
+                <w:webHidden/>
+              </w:rPr>
+            </w:r>
+            <w:r>
+              <w:rPr>
+                <w:noProof/>
+                <w:webHidden/>
+              </w:rPr>
+              <w:fldChar w:fldCharType="separate"/>
+            </w:r>
+            <w:r>
+              <w:rPr>
+                <w:noProof/>
+                <w:webHidden/>
+              </w:rPr>
+              <w:t>20</w:t>
+            </w:r>
+            <w:r>
+              <w:rPr>
+                <w:noProof/>
+                <w:webHidden/>
+              </w:rPr>
+              <w:fldChar w:fldCharType="end"/>
+            </w:r>
+          </w:hyperlink>
+        </w:p>
+        <w:p>
+          <w:pPr>
+            <w:pStyle w:val="11"/>
+            <w:tabs>
+              <w:tab w:val="right" w:leader="dot" w:pos="9344"/>
+            </w:tabs>
+            <w:rPr>
+              <w:rFonts w:asciiTheme="minorHAnsi" w:eastAsiaTheme="minorEastAsia" w:hAnsiTheme="minorHAnsi"/>
+              <w:noProof/>
+              <w:color w:val="auto"/>
+              <w:sz w:val="22"/>
+              <w:lang w:eastAsia="ru-RU"/>
+            </w:rPr>
+          </w:pPr>
+          <w:hyperlink w:anchor="_Toc478723260" w:history="1">
+            <w:r>
+              <w:rPr>
+                <w:rStyle w:val="a5"/>
+                <w:noProof/>
+              </w:rPr>
+              <w:t>ПРИЛОЖЕНИЕ А</w:t>
+            </w:r>
+            <w:r>
+              <w:rPr>
+                <w:noProof/>
+                <w:webHidden/>
+              </w:rPr>
+              <w:tab/>
+            </w:r>
+            <w:r>
+              <w:rPr>
+                <w:noProof/>
+                <w:webHidden/>
+              </w:rPr>
+              <w:fldChar w:fldCharType="begin"/>
+            </w:r>
+            <w:r>
+              <w:rPr>
+                <w:noProof/>
+                <w:webHidden/>
+              </w:rPr>
+              <w:instrText xml:space="preserve"> PAGEREF _Toc478723260 \h </w:instrText>
+            </w:r>
+            <w:r>
+              <w:rPr>
+                <w:noProof/>
+                <w:webHidden/>
+              </w:rPr>
+            </w:r>
+            <w:r>
+              <w:rPr>
+                <w:noProof/>
+                <w:webHidden/>
+              </w:rPr>
+              <w:fldChar w:fldCharType="separate"/>
+            </w:r>
+            <w:r>
+              <w:rPr>
+                <w:noProof/>
+                <w:webHidden/>
+              </w:rPr>
+              <w:t>21</w:t>
+            </w:r>
+            <w:r>
+              <w:rPr>
+                <w:noProof/>
+                <w:webHidden/>
+              </w:rPr>
+              <w:fldChar w:fldCharType="end"/>
+            </w:r>
+          </w:hyperlink>
+        </w:p>
+        <w:p>
+          <w:pPr>
+            <w:pStyle w:val="11"/>
+            <w:tabs>
+              <w:tab w:val="right" w:leader="dot" w:pos="9344"/>
+            </w:tabs>
+            <w:rPr>
+              <w:rFonts w:asciiTheme="minorHAnsi" w:eastAsiaTheme="minorEastAsia" w:hAnsiTheme="minorHAnsi"/>
+              <w:noProof/>
+              <w:color w:val="auto"/>
+              <w:sz w:val="22"/>
+              <w:lang w:eastAsia="ru-RU"/>
+            </w:rPr>
+          </w:pPr>
+          <w:hyperlink w:anchor="_Toc478723261" w:history="1">
+            <w:r>
+              <w:rPr>
+                <w:rStyle w:val="a5"/>
+                <w:noProof/>
+              </w:rPr>
+              <w:t>ПРИЛОЖЕНИЕ Б</w:t>
+            </w:r>
+            <w:r>
+              <w:rPr>
+                <w:noProof/>
+                <w:webHidden/>
+              </w:rPr>
+              <w:tab/>
+            </w:r>
+            <w:r>
+              <w:rPr>
+                <w:noProof/>
+                <w:webHidden/>
+              </w:rPr>
+              <w:fldChar w:fldCharType="begin"/>
+            </w:r>
+            <w:r>
+              <w:rPr>
+                <w:noProof/>
+                <w:webHidden/>
+              </w:rPr>
+              <w:instrText xml:space="preserve"> PAGEREF _Toc478723261 \h </w:instrText>
+            </w:r>
+            <w:r>
+              <w:rPr>
+                <w:noProof/>
+                <w:webHidden/>
+              </w:rPr>
+            </w:r>
+            <w:r>
+              <w:rPr>
+                <w:noProof/>
+                <w:webHidden/>
+              </w:rPr>
+              <w:fldChar w:fldCharType="separate"/>
+            </w:r>
+            <w:r>
+              <w:rPr>
+                <w:noProof/>
+                <w:webHidden/>
+              </w:rPr>
+              <w:t>22</w:t>
+            </w:r>
+            <w:r>
+              <w:rPr>
+                <w:noProof/>
+                <w:webHidden/>
+              </w:rPr>
+              <w:fldChar w:fldCharType="end"/>
+            </w:r>
+          </w:hyperlink>
+        </w:p>
+        <w:p>
+          <w:pPr>
+            <w:pStyle w:val="11"/>
+            <w:tabs>
+              <w:tab w:val="right" w:leader="dot" w:pos="9344"/>
+            </w:tabs>
+            <w:rPr>
+              <w:rFonts w:asciiTheme="minorHAnsi" w:eastAsiaTheme="minorEastAsia" w:hAnsiTheme="minorHAnsi"/>
+              <w:noProof/>
+              <w:color w:val="auto"/>
+              <w:sz w:val="22"/>
+              <w:lang w:eastAsia="ru-RU"/>
+            </w:rPr>
+          </w:pPr>
+          <w:hyperlink w:anchor="_Toc478723262" w:history="1">
+            <w:r>
+              <w:rPr>
+                <w:rStyle w:val="a5"/>
+                <w:noProof/>
+              </w:rPr>
+              <w:t>ПРИЛОЖЕНИЕ В</w:t>
+            </w:r>
+            <w:r>
+              <w:rPr>
+                <w:noProof/>
+                <w:webHidden/>
+              </w:rPr>
+              <w:tab/>
+            </w:r>
+            <w:r>
+              <w:rPr>
+                <w:noProof/>
+                <w:webHidden/>
+              </w:rPr>
+              <w:fldChar w:fldCharType="begin"/>
+            </w:r>
+            <w:r>
+              <w:rPr>
+                <w:noProof/>
+                <w:webHidden/>
+              </w:rPr>
+              <w:instrText xml:space="preserve"> PAGEREF _Toc478723262 \h </w:instrText>
+            </w:r>
+            <w:r>
+              <w:rPr>
+                <w:noProof/>
+                <w:webHidden/>
+              </w:rPr>
+            </w:r>
+            <w:r>
+              <w:rPr>
+                <w:noProof/>
+                <w:webHidden/>
+              </w:rPr>
+              <w:fldChar w:fldCharType="separate"/>
+            </w:r>
+            <w:r>
+              <w:rPr>
+                <w:noProof/>
+                <w:webHidden/>
+              </w:rPr>
+              <w:t>23</w:t>
             </w:r>
             <w:r>
               <w:rPr>
@@ -1169,18 +1481,14 @@
           <w:b/>
         </w:rPr>
       </w:pPr>
-      <w:bookmarkStart w:id="1" w:name="_Toc478683039"/>
+      <w:bookmarkStart w:id="0" w:name="_Toc478723245"/>
       <w:r>
         <w:lastRenderedPageBreak/>
         <w:t>ВВЕДЕНИЕ</w:t>
       </w:r>
-      <w:bookmarkEnd w:id="1"/>
-    </w:p>
-    <w:p>
-      <w:pPr>
-        <w:spacing w:line="300" w:lineRule="auto"/>
-      </w:pPr>
-    </w:p>
+      <w:bookmarkEnd w:id="0"/>
+    </w:p>
+    <w:p/>
     <w:p>
       <w:r>
         <w:t xml:space="preserve">Развитие вычислительной математики и </w:t>
@@ -1223,7 +1531,23 @@
         <w:t xml:space="preserve"> </w:t>
       </w:r>
       <w:r>
-        <w:t xml:space="preserve">Немаловажно и то, что цифровая техника, в отличие от аналоговой, позволяет добиваться идентичности параметров систем при их массовом производстве и сохраняет эту идентичность при эксплуатации, в то время как характеристики аналоговых изделий обычно </w:t>
+        <w:t xml:space="preserve">Немаловажно и то, что цифровая техника, в отличие от аналоговой, позволяет добиваться идентичности параметров систем при их </w:t>
+      </w:r>
+      <w:proofErr w:type="gramStart"/>
+      <w:r>
+        <w:t>массовом</w:t>
+      </w:r>
+      <w:proofErr w:type="gramEnd"/>
+      <w:r>
+        <w:t xml:space="preserve"> </w:t>
+      </w:r>
+      <w:proofErr w:type="gramStart"/>
+      <w:r>
+        <w:t>производстве</w:t>
+      </w:r>
+      <w:proofErr w:type="gramEnd"/>
+      <w:r>
+        <w:t xml:space="preserve"> и сохраняет эту идентичность при эксплуатации, в то время как характеристики аналоговых изделий обычно </w:t>
       </w:r>
       <w:r>
         <w:t>отличаются</w:t>
@@ -1456,15 +1780,12 @@
         <w:t>становятся ничтожными и меркнут перед достоинствами.</w:t>
       </w:r>
       <w:r>
-        <w:t xml:space="preserve"> Ведь уже несколько лет изготавливаются и широкодоступны АЦП и ЦАП с </w:t>
-      </w:r>
+        <w:t xml:space="preserve"> Ведь уже несколько лет изготавливаются и широкодоступны АЦП и ЦАП с параметрами достаточными для того, чтобы разница между исходным аналоговым и оцифрованным звуком не была заметна человеческому уху. </w:t>
+      </w:r>
+    </w:p>
+    <w:p>
       <w:r>
         <w:lastRenderedPageBreak/>
-        <w:t xml:space="preserve">параметрами достаточными для того, чтобы разница между исходным аналоговым и оцифрованным звуком не была заметна человеческому уху. </w:t>
-      </w:r>
-    </w:p>
-    <w:p>
-      <w:r>
         <w:t>Гибкость, удобство, универсальность, дешевизна программного обеспечения для обработки звука и хорошее качество</w:t>
       </w:r>
       <w:r>
@@ -1532,15 +1853,16 @@
       <w:r>
         <w:t>Таким образом, исходя из вышеперечисленных достоинств цифрового звука и его цифровой обработки, становится понятным, что создание программного обеспечения для обработки звука является актуальной темой.</w:t>
       </w:r>
-    </w:p>
-    <w:p>
-      <w:pPr>
-        <w:ind w:firstLine="0"/>
-      </w:pPr>
       <w:r>
         <w:rPr>
           <w:szCs w:val="28"/>
         </w:rPr>
+        <w:t xml:space="preserve"> </w:t>
+      </w:r>
+      <w:r>
+        <w:rPr>
+          <w:szCs w:val="28"/>
+        </w:rPr>
         <w:t>Этот факт, а также моя любовь к музыке обусловили выбор темы дипломного проекта</w:t>
       </w:r>
       <w:r>
@@ -1582,7 +1904,7 @@
     </w:p>
     <w:p>
       <w:pPr>
-        <w:spacing w:after="200" w:line="276" w:lineRule="auto"/>
+        <w:spacing w:after="200"/>
         <w:ind w:firstLine="0"/>
         <w:jc w:val="left"/>
       </w:pPr>
@@ -1594,7 +1916,7 @@
       <w:pPr>
         <w:pStyle w:val="1"/>
       </w:pPr>
-      <w:bookmarkStart w:id="2" w:name="_Toc478683040"/>
+      <w:bookmarkStart w:id="1" w:name="_Toc478723246"/>
       <w:r>
         <w:rPr>
           <w:b/>
@@ -1605,27 +1927,27 @@
       <w:r>
         <w:t xml:space="preserve"> ОБЗОР ЛИТЕРАТУРЫ</w:t>
       </w:r>
+      <w:bookmarkEnd w:id="1"/>
+    </w:p>
+    <w:p/>
+    <w:p>
+      <w:pPr>
+        <w:pStyle w:val="2"/>
+      </w:pPr>
+      <w:bookmarkStart w:id="2" w:name="_Toc478723247"/>
+      <w:r>
+        <w:rPr>
+          <w:b/>
+        </w:rPr>
+        <w:t>1.1</w:t>
+      </w:r>
+      <w:r>
+        <w:t xml:space="preserve"> Цифровые аудио-станции и плагины</w:t>
+      </w:r>
       <w:bookmarkEnd w:id="2"/>
     </w:p>
     <w:p/>
     <w:p>
-      <w:pPr>
-        <w:pStyle w:val="2"/>
-      </w:pPr>
-      <w:bookmarkStart w:id="3" w:name="_Toc478683041"/>
-      <w:r>
-        <w:rPr>
-          <w:b/>
-        </w:rPr>
-        <w:t>1.1</w:t>
-      </w:r>
-      <w:r>
-        <w:t xml:space="preserve"> Цифровые аудио-станции и плагины</w:t>
-      </w:r>
-      <w:bookmarkEnd w:id="3"/>
-    </w:p>
-    <w:p/>
-    <w:p>
       <w:r>
         <w:t xml:space="preserve">Наиболее часто плагины для обработки звука </w:t>
       </w:r>
@@ -1748,7 +2070,7 @@
         <w:t>кратким описанием в таблице</w:t>
       </w:r>
       <w:r>
-        <w:t>:</w:t>
+        <w:t xml:space="preserve"> 1.1.</w:t>
       </w:r>
     </w:p>
     <w:p>
@@ -1758,18 +2080,19 @@
     </w:p>
     <w:tbl>
       <w:tblPr>
-        <w:tblStyle w:val="a7"/>
-        <w:tblW w:w="0" w:type="auto"/>
+        <w:tblStyle w:val="a8"/>
+        <w:tblW w:w="9356" w:type="dxa"/>
+        <w:tblInd w:w="108" w:type="dxa"/>
         <w:tblLook w:val="04A0" w:firstRow="1" w:lastRow="0" w:firstColumn="1" w:lastColumn="0" w:noHBand="0" w:noVBand="1"/>
       </w:tblPr>
       <w:tblGrid>
         <w:gridCol w:w="1951"/>
-        <w:gridCol w:w="7619"/>
+        <w:gridCol w:w="7405"/>
       </w:tblGrid>
       <w:tr>
         <w:tc>
           <w:tcPr>
-            <w:tcW w:w="9570" w:type="dxa"/>
+            <w:tcW w:w="9356" w:type="dxa"/>
             <w:gridSpan w:val="2"/>
             <w:tcBorders>
               <w:top w:val="nil"/>
@@ -1779,7 +2102,7 @@
           </w:tcPr>
           <w:p>
             <w:pPr>
-              <w:ind w:firstLine="0"/>
+              <w:ind w:left="-108" w:firstLine="0"/>
             </w:pPr>
             <w:r>
               <w:t>Таблица 1</w:t>
@@ -1830,7 +2153,7 @@
         </w:tc>
         <w:tc>
           <w:tcPr>
-            <w:tcW w:w="7619" w:type="dxa"/>
+            <w:tcW w:w="7405" w:type="dxa"/>
           </w:tcPr>
           <w:p>
             <w:pPr>
@@ -1862,7 +2185,7 @@
         </w:tc>
         <w:tc>
           <w:tcPr>
-            <w:tcW w:w="7619" w:type="dxa"/>
+            <w:tcW w:w="7405" w:type="dxa"/>
           </w:tcPr>
           <w:p>
             <w:pPr>
@@ -1912,7 +2235,7 @@
         </w:tc>
         <w:tc>
           <w:tcPr>
-            <w:tcW w:w="7619" w:type="dxa"/>
+            <w:tcW w:w="7405" w:type="dxa"/>
           </w:tcPr>
           <w:p>
             <w:pPr>
@@ -1967,7 +2290,7 @@
         </w:tc>
         <w:tc>
           <w:tcPr>
-            <w:tcW w:w="7619" w:type="dxa"/>
+            <w:tcW w:w="7405" w:type="dxa"/>
           </w:tcPr>
           <w:p>
             <w:pPr>
@@ -2041,7 +2364,7 @@
         </w:tc>
         <w:tc>
           <w:tcPr>
-            <w:tcW w:w="7619" w:type="dxa"/>
+            <w:tcW w:w="7405" w:type="dxa"/>
           </w:tcPr>
           <w:p>
             <w:pPr>
@@ -2112,7 +2435,7 @@
         </w:tc>
         <w:tc>
           <w:tcPr>
-            <w:tcW w:w="7619" w:type="dxa"/>
+            <w:tcW w:w="7405" w:type="dxa"/>
           </w:tcPr>
           <w:p>
             <w:pPr>
@@ -2169,7 +2492,7 @@
         </w:tc>
         <w:tc>
           <w:tcPr>
-            <w:tcW w:w="7619" w:type="dxa"/>
+            <w:tcW w:w="7405" w:type="dxa"/>
           </w:tcPr>
           <w:p>
             <w:pPr>
@@ -2259,27 +2582,25 @@
     </w:p>
     <w:p>
       <w:r>
-        <w:t>Основными являются следующие типы эффектов и обработок</w:t>
-      </w:r>
-      <w:r>
-        <w:t>:</w:t>
+        <w:t>Обычно виды обработок аудио дорожки классифицируют образом, отражённым в таблице 1.2.</w:t>
       </w:r>
     </w:p>
     <w:p/>
     <w:tbl>
       <w:tblPr>
-        <w:tblStyle w:val="a7"/>
-        <w:tblW w:w="0" w:type="auto"/>
+        <w:tblStyle w:val="a8"/>
+        <w:tblW w:w="9356" w:type="dxa"/>
+        <w:tblInd w:w="108" w:type="dxa"/>
         <w:tblLook w:val="04A0" w:firstRow="1" w:lastRow="0" w:firstColumn="1" w:lastColumn="0" w:noHBand="0" w:noVBand="1"/>
       </w:tblPr>
       <w:tblGrid>
         <w:gridCol w:w="3227"/>
-        <w:gridCol w:w="6343"/>
+        <w:gridCol w:w="6129"/>
       </w:tblGrid>
       <w:tr>
         <w:tc>
           <w:tcPr>
-            <w:tcW w:w="9570" w:type="dxa"/>
+            <w:tcW w:w="9356" w:type="dxa"/>
             <w:gridSpan w:val="2"/>
             <w:tcBorders>
               <w:top w:val="nil"/>
@@ -2289,7 +2610,7 @@
           </w:tcPr>
           <w:p>
             <w:pPr>
-              <w:ind w:firstLine="0"/>
+              <w:ind w:left="-108" w:firstLine="0"/>
             </w:pPr>
             <w:r>
               <w:t xml:space="preserve">Таблица </w:t>
@@ -2299,6 +2620,12 @@
             </w:r>
             <w:r>
               <w:t>2 – Типы и виды обработок</w:t>
+            </w:r>
+            <w:r>
+              <w:t xml:space="preserve"> </w:t>
+            </w:r>
+            <w:r>
+              <w:t>звука</w:t>
             </w:r>
           </w:p>
         </w:tc>
@@ -2320,7 +2647,7 @@
         </w:tc>
         <w:tc>
           <w:tcPr>
-            <w:tcW w:w="6343" w:type="dxa"/>
+            <w:tcW w:w="6129" w:type="dxa"/>
           </w:tcPr>
           <w:p>
             <w:pPr>
@@ -2349,7 +2676,7 @@
         </w:tc>
         <w:tc>
           <w:tcPr>
-            <w:tcW w:w="6343" w:type="dxa"/>
+            <w:tcW w:w="6129" w:type="dxa"/>
           </w:tcPr>
           <w:p>
             <w:pPr>
@@ -2402,7 +2729,7 @@
         </w:tc>
         <w:tc>
           <w:tcPr>
-            <w:tcW w:w="6343" w:type="dxa"/>
+            <w:tcW w:w="6129" w:type="dxa"/>
           </w:tcPr>
           <w:p>
             <w:pPr>
@@ -2458,7 +2785,7 @@
         </w:tc>
         <w:tc>
           <w:tcPr>
-            <w:tcW w:w="6343" w:type="dxa"/>
+            <w:tcW w:w="6129" w:type="dxa"/>
           </w:tcPr>
           <w:p>
             <w:pPr>
@@ -2524,7 +2851,7 @@
         </w:tc>
         <w:tc>
           <w:tcPr>
-            <w:tcW w:w="6343" w:type="dxa"/>
+            <w:tcW w:w="6129" w:type="dxa"/>
           </w:tcPr>
           <w:p>
             <w:pPr>
@@ -2558,7 +2885,7 @@
         </w:tc>
         <w:tc>
           <w:tcPr>
-            <w:tcW w:w="6343" w:type="dxa"/>
+            <w:tcW w:w="6129" w:type="dxa"/>
           </w:tcPr>
           <w:p>
             <w:pPr>
@@ -2603,7 +2930,7 @@
         </w:tc>
         <w:tc>
           <w:tcPr>
-            <w:tcW w:w="6343" w:type="dxa"/>
+            <w:tcW w:w="6129" w:type="dxa"/>
           </w:tcPr>
           <w:p>
             <w:pPr>
@@ -2751,7 +3078,7 @@
       <w:pPr>
         <w:pStyle w:val="2"/>
       </w:pPr>
-      <w:bookmarkStart w:id="4" w:name="_Toc478683042"/>
+      <w:bookmarkStart w:id="3" w:name="_Toc478723248"/>
       <w:r>
         <w:rPr>
           <w:b/>
@@ -2771,87 +3098,109 @@
       <w:r>
         <w:t>Октавер</w:t>
       </w:r>
+      <w:bookmarkEnd w:id="3"/>
+      <w:proofErr w:type="spellEnd"/>
+    </w:p>
+    <w:p>
+      <w:proofErr w:type="spellStart"/>
+      <w:r>
+        <w:t>Октавер</w:t>
+      </w:r>
+      <w:proofErr w:type="spellEnd"/>
+      <w:r>
+        <w:t xml:space="preserve"> – звуковой эффект или соответствующее устройство, добавляющее к сигналу его копию на октаву или д</w:t>
+      </w:r>
+      <w:r>
+        <w:t xml:space="preserve">ве ниже или выше основного тона. </w:t>
+      </w:r>
+      <w:r>
+        <w:t xml:space="preserve">Само обозначение применяется преимущественно к обработке звука электрогитары. </w:t>
+      </w:r>
+      <w:proofErr w:type="spellStart"/>
+      <w:r>
+        <w:t>Октавер</w:t>
+      </w:r>
+      <w:proofErr w:type="spellEnd"/>
+      <w:r>
+        <w:t xml:space="preserve"> является частным случаем питч-</w:t>
+      </w:r>
+      <w:proofErr w:type="spellStart"/>
+      <w:r>
+        <w:t>шифтера</w:t>
+      </w:r>
+      <w:proofErr w:type="spellEnd"/>
+      <w:r>
+        <w:t xml:space="preserve"> </w:t>
+      </w:r>
+      <w:r>
+        <w:t>[</w:t>
+      </w:r>
+      <w:r>
+        <w:rPr>
+          <w:lang w:val="en-US"/>
+        </w:rPr>
+        <w:t>wiki</w:t>
+      </w:r>
+      <w:r>
+        <w:t>]</w:t>
+      </w:r>
+      <w:r>
+        <w:t>.</w:t>
+      </w:r>
+      <w:r>
+        <w:t xml:space="preserve"> Для реализации этого эффекта необходимо получить представление звукового сигнала в частотной области.</w:t>
+      </w:r>
+    </w:p>
+    <w:p>
+      <w:pPr>
+        <w:pStyle w:val="3"/>
+      </w:pPr>
+      <w:bookmarkStart w:id="4" w:name="_Toc478723249"/>
+      <w:r>
+        <w:rPr>
+          <w:b/>
+        </w:rPr>
+        <w:t>1.</w:t>
+      </w:r>
+      <w:r>
+        <w:rPr>
+          <w:b/>
+        </w:rPr>
+        <w:t>2</w:t>
+      </w:r>
+      <w:r>
+        <w:rPr>
+          <w:b/>
+        </w:rPr>
+        <w:t>.1</w:t>
+      </w:r>
+      <w:r>
+        <w:t xml:space="preserve"> Преобразование Фурье</w:t>
+      </w:r>
       <w:bookmarkEnd w:id="4"/>
-      <w:proofErr w:type="spellEnd"/>
-    </w:p>
-    <w:p>
-      <w:proofErr w:type="spellStart"/>
-      <w:r>
-        <w:t>Октавер</w:t>
-      </w:r>
-      <w:proofErr w:type="spellEnd"/>
-      <w:r>
-        <w:t xml:space="preserve"> – звуковой эффект или соответствующее устройство, добавляющее к сигналу его копию на октаву или д</w:t>
-      </w:r>
-      <w:r>
-        <w:t xml:space="preserve">ве ниже или выше основного тона. </w:t>
-      </w:r>
-      <w:r>
-        <w:t xml:space="preserve">Само обозначение применяется преимущественно к обработке звука электрогитары. </w:t>
-      </w:r>
-      <w:proofErr w:type="spellStart"/>
-      <w:r>
-        <w:t>Октавер</w:t>
-      </w:r>
-      <w:proofErr w:type="spellEnd"/>
-      <w:r>
-        <w:t xml:space="preserve"> является частным случаем питч-</w:t>
-      </w:r>
-      <w:proofErr w:type="spellStart"/>
-      <w:r>
-        <w:t>шифтера</w:t>
-      </w:r>
-      <w:proofErr w:type="spellEnd"/>
-      <w:r>
-        <w:t xml:space="preserve"> </w:t>
-      </w:r>
-      <w:r>
-        <w:t>[</w:t>
-      </w:r>
-      <w:r>
-        <w:rPr>
-          <w:lang w:val="en-US"/>
-        </w:rPr>
-        <w:t>wiki</w:t>
-      </w:r>
-      <w:r>
-        <w:t>]</w:t>
+    </w:p>
+    <w:p>
+      <w:pPr>
+        <w:ind w:firstLine="0"/>
+      </w:pPr>
+      <w:r>
+        <w:tab/>
+        <w:t xml:space="preserve">Дискретное преобразование Фурье (ДПФ) – одна из двух наиболее распространённых и мощных процедур цифровой обработки сигналов (другая </w:t>
+      </w:r>
+      <w:r>
+        <w:t>процедура – цифровая фильтрация</w:t>
+      </w:r>
+      <w:bookmarkStart w:id="5" w:name="_GoBack"/>
+      <w:bookmarkEnd w:id="5"/>
+      <w:r>
+        <w:t>)</w:t>
       </w:r>
       <w:r>
         <w:t>.</w:t>
       </w:r>
       <w:r>
-        <w:t xml:space="preserve"> Для реализации этого эффекта необходимо получить представление звукового сигнала в частотной области.</w:t>
-      </w:r>
-    </w:p>
-    <w:p>
-      <w:pPr>
-        <w:pStyle w:val="3"/>
-      </w:pPr>
-      <w:bookmarkStart w:id="5" w:name="_Toc478683043"/>
-      <w:r>
-        <w:rPr>
-          <w:b/>
-        </w:rPr>
-        <w:t>1.</w:t>
-      </w:r>
-      <w:r>
-        <w:rPr>
-          <w:b/>
-          <w:lang w:val="en-US"/>
-        </w:rPr>
-        <w:t>2</w:t>
-      </w:r>
-      <w:r>
-        <w:rPr>
-          <w:b/>
-        </w:rPr>
-        <w:t>.1</w:t>
-      </w:r>
-      <w:r>
-        <w:t xml:space="preserve"> Преобразование Фурье</w:t>
-      </w:r>
-      <w:bookmarkEnd w:id="5"/>
+        <w:t xml:space="preserve"> ДПФ позволяет анализировать, преобразовывать и синтезировать сигналы такими способами, которые невозможны при непрерывной (аналоговой) обработке.</w:t>
+      </w:r>
     </w:p>
     <w:p>
       <w:pPr>
@@ -2859,36 +3208,11 @@
       </w:pPr>
       <w:r>
         <w:tab/>
-        <w:t>Дискретное преобразование Фурье (ДПФ) – одна из двух наиболее распространённых и мощных процедур цифровой обработки сигналов</w:t>
-      </w:r>
-      <w:proofErr w:type="gramStart"/>
-      <w:r>
-        <w:t>.</w:t>
-      </w:r>
-      <w:proofErr w:type="gramEnd"/>
-      <w:r>
-        <w:t xml:space="preserve"> (</w:t>
-      </w:r>
-      <w:proofErr w:type="gramStart"/>
-      <w:r>
-        <w:t>д</w:t>
-      </w:r>
-      <w:proofErr w:type="gramEnd"/>
-      <w:r>
-        <w:t>ругая процедура – цифровая фильтрация.) ДПФ позволяет анализировать, преобразовывать и синтезировать сигналы такими способами, которые невозможны при непрерывной (аналоговой) обработке.</w:t>
-      </w:r>
-    </w:p>
-    <w:p>
-      <w:pPr>
-        <w:ind w:firstLine="0"/>
-      </w:pPr>
-      <w:r>
-        <w:tab/>
-        <w:t xml:space="preserve">ДПФ – это математическая процедура, используемая для определения гармонического, или частотного состава дискретных сигналов. Хотя для нас дискретный сигнал представляет набор значений, полученных в результате периодической дискретизации непрерывного сигнала во временной области, мы увидим, что ДПФ полезно для анализа любых дискретных </w:t>
+        <w:t xml:space="preserve">ДПФ – это математическая процедура, используемая для определения гармонического, или частотного состава дискретных сигналов. Хотя для нас дискретный сигнал представляет набор значений, полученных в результате периодической дискретизации непрерывного сигнала во временной области, </w:t>
       </w:r>
       <w:r>
         <w:lastRenderedPageBreak/>
-        <w:t xml:space="preserve">последовательностей, независимо от того, что на самом деле эти последовательности представляют. Истоком ДПФ, конечно же, является непрерывное преобразование Фурье </w:t>
+        <w:t xml:space="preserve">мы увидим, что ДПФ полезно для анализа любых дискретных последовательностей, независимо от того, что на самом деле эти последовательности представляют. Истоком ДПФ, конечно же, является непрерывное преобразование Фурье </w:t>
       </w:r>
       <w:r>
         <w:rPr>
@@ -3857,21 +4181,7 @@
         <w:rPr>
           <w:rFonts w:eastAsiaTheme="minorEastAsia" w:cs="Times New Roman"/>
         </w:rPr>
-        <w:t xml:space="preserve"> представляет собой сумму </w:t>
-      </w:r>
-      <w:proofErr w:type="spellStart"/>
-      <w:r>
-        <w:rPr>
-          <w:rFonts w:eastAsiaTheme="minorEastAsia" w:cs="Times New Roman"/>
-        </w:rPr>
-        <w:t>почленных</w:t>
-      </w:r>
-      <w:proofErr w:type="spellEnd"/>
-      <w:r>
-        <w:rPr>
-          <w:rFonts w:eastAsiaTheme="minorEastAsia" w:cs="Times New Roman"/>
-        </w:rPr>
-        <w:t xml:space="preserve"> произведений входной последовательности отсчётов сигнала на последовательность отсчётов комплексной синусоиды (гармоники) вида </w:t>
+        <w:t xml:space="preserve"> представляет собой сумму почленных произведений входной последовательности отсчётов сигнала на последовательность отсчётов комплексной синусоиды (гармоники) вида </w:t>
       </w:r>
       <m:oMath>
         <m:func>
@@ -4008,23 +4318,7 @@
           <w:rFonts w:cs="Times New Roman"/>
           <w:szCs w:val="28"/>
         </w:rPr>
-        <w:t xml:space="preserve">, с которой был </w:t>
-      </w:r>
-      <w:proofErr w:type="spellStart"/>
-      <w:r>
-        <w:rPr>
-          <w:rFonts w:cs="Times New Roman"/>
-          <w:szCs w:val="28"/>
-        </w:rPr>
-        <w:t>дискретизирован</w:t>
-      </w:r>
-      <w:proofErr w:type="spellEnd"/>
-      <w:r>
-        <w:rPr>
-          <w:rFonts w:cs="Times New Roman"/>
-          <w:szCs w:val="28"/>
-        </w:rPr>
-        <w:t xml:space="preserve"> исходный сигнал, так и от количества отсчётов </w:t>
+        <w:t xml:space="preserve">, с которой был дискретизирован исходный сигнал, так и от количества отсчётов </w:t>
       </w:r>
       <w:r>
         <w:rPr>
@@ -6084,7 +6378,7 @@
       <w:pPr>
         <w:pStyle w:val="3"/>
       </w:pPr>
-      <w:bookmarkStart w:id="6" w:name="_Toc478683044"/>
+      <w:bookmarkStart w:id="6" w:name="_Toc478723250"/>
       <w:r>
         <w:rPr>
           <w:b/>
@@ -6140,7 +6434,7 @@
       <w:pPr>
         <w:pStyle w:val="2"/>
       </w:pPr>
-      <w:bookmarkStart w:id="7" w:name="_Toc478683045"/>
+      <w:bookmarkStart w:id="7" w:name="_Toc478723251"/>
       <w:r>
         <w:rPr>
           <w:b/>
@@ -6178,7 +6472,7 @@
       <w:pPr>
         <w:pStyle w:val="2"/>
       </w:pPr>
-      <w:bookmarkStart w:id="8" w:name="_Toc478683046"/>
+      <w:bookmarkStart w:id="8" w:name="_Toc478723252"/>
       <w:r>
         <w:rPr>
           <w:b/>
@@ -6353,8 +6647,14 @@
         <w:ind w:firstLine="708"/>
       </w:pPr>
       <w:r>
+        <w:rPr>
+          <w:b/>
+        </w:rPr>
         <w:lastRenderedPageBreak/>
-        <w:t>2. СИСТЕМНОЕ ПРОЕКТИРОВАНИЕ</w:t>
+        <w:t>2</w:t>
+      </w:r>
+      <w:r>
+        <w:t xml:space="preserve"> СИСТЕМНОЕ ПРОЕКТИРОВАНИЕ</w:t>
       </w:r>
     </w:p>
     <w:p>
@@ -6389,10 +6689,16 @@
       <w:pPr>
         <w:pStyle w:val="1"/>
       </w:pPr>
-      <w:bookmarkStart w:id="9" w:name="_Toc478683047"/>
-      <w:r>
+      <w:bookmarkStart w:id="9" w:name="_Toc478723253"/>
+      <w:r>
+        <w:rPr>
+          <w:b/>
+        </w:rPr>
         <w:lastRenderedPageBreak/>
-        <w:t>3. ФУНКЦИОНАЛЬНОЕ ПРОЕКТИРОВАНИЕ</w:t>
+        <w:t>3</w:t>
+      </w:r>
+      <w:r>
+        <w:t xml:space="preserve"> ФУНКЦИОНАЛЬНОЕ ПРОЕКТИРОВАНИЕ</w:t>
       </w:r>
       <w:bookmarkEnd w:id="9"/>
     </w:p>
@@ -6696,10 +7002,16 @@
       <w:pPr>
         <w:pStyle w:val="1"/>
       </w:pPr>
-      <w:bookmarkStart w:id="10" w:name="_Toc478683048"/>
-      <w:r>
+      <w:bookmarkStart w:id="10" w:name="_Toc478723254"/>
+      <w:r>
+        <w:rPr>
+          <w:b/>
+        </w:rPr>
         <w:lastRenderedPageBreak/>
-        <w:t>4. РАЗРАБОТКА ПРОГРАММНЫХ МОДУЛЕЙ</w:t>
+        <w:t>4</w:t>
+      </w:r>
+      <w:r>
+        <w:t xml:space="preserve"> РАЗРАБОТКА ПРОГРАММНЫХ МОДУЛЕЙ</w:t>
       </w:r>
       <w:bookmarkEnd w:id="10"/>
     </w:p>
@@ -6802,10 +7114,16 @@
       <w:pPr>
         <w:pStyle w:val="1"/>
       </w:pPr>
-      <w:bookmarkStart w:id="11" w:name="_Toc478683049"/>
-      <w:r>
+      <w:bookmarkStart w:id="11" w:name="_Toc478723255"/>
+      <w:r>
+        <w:rPr>
+          <w:b/>
+        </w:rPr>
         <w:lastRenderedPageBreak/>
-        <w:t>5. ПРОГРАММА И МЕТОДИКА ИСПЫТАНИЙ</w:t>
+        <w:t>5</w:t>
+      </w:r>
+      <w:r>
+        <w:t xml:space="preserve"> ПРОГРАММА И МЕТОДИКА ИСПЫТАНИЙ</w:t>
       </w:r>
       <w:bookmarkEnd w:id="11"/>
     </w:p>
@@ -6964,10 +7282,16 @@
       <w:pPr>
         <w:pStyle w:val="1"/>
       </w:pPr>
-      <w:bookmarkStart w:id="12" w:name="_Toc478683050"/>
-      <w:r>
+      <w:bookmarkStart w:id="12" w:name="_Toc478723256"/>
+      <w:r>
+        <w:rPr>
+          <w:b/>
+        </w:rPr>
         <w:lastRenderedPageBreak/>
-        <w:t>6. РУКОВОДСТВО ПОЛЬЗОВАТЕЛЯ</w:t>
+        <w:t>6</w:t>
+      </w:r>
+      <w:r>
+        <w:t xml:space="preserve"> РУКОВОДСТВО ПОЛЬЗОВАТЕЛЯ</w:t>
       </w:r>
       <w:bookmarkEnd w:id="12"/>
     </w:p>
@@ -7082,10 +7406,16 @@
       <w:pPr>
         <w:pStyle w:val="1"/>
       </w:pPr>
-      <w:bookmarkStart w:id="13" w:name="_Toc478683051"/>
-      <w:r>
+      <w:bookmarkStart w:id="13" w:name="_Toc478723257"/>
+      <w:r>
+        <w:rPr>
+          <w:b/>
+        </w:rPr>
         <w:lastRenderedPageBreak/>
-        <w:t>7. ЭКОНОМИЧЕСКАЯ ЧАСТЬ</w:t>
+        <w:t>7</w:t>
+      </w:r>
+      <w:r>
+        <w:t xml:space="preserve"> ЭКОНОМИЧЕСКАЯ ЧАСТЬ</w:t>
       </w:r>
       <w:bookmarkEnd w:id="13"/>
     </w:p>
@@ -7111,7 +7441,7 @@
         <w:ind w:firstLine="0"/>
         <w:jc w:val="center"/>
       </w:pPr>
-      <w:bookmarkStart w:id="14" w:name="_Toc478683052"/>
+      <w:bookmarkStart w:id="14" w:name="_Toc478723258"/>
       <w:r>
         <w:lastRenderedPageBreak/>
         <w:t>ЗАКЛЮЧЕНИЕ</w:t>
@@ -7123,6 +7453,244 @@
       <w:r>
         <w:t>В Результате</w:t>
       </w:r>
+    </w:p>
+    <w:p/>
+    <w:p>
+      <w:pPr>
+        <w:spacing w:after="200" w:line="276" w:lineRule="auto"/>
+        <w:ind w:firstLine="0"/>
+        <w:jc w:val="left"/>
+      </w:pPr>
+      <w:r>
+        <w:br w:type="page"/>
+      </w:r>
+    </w:p>
+    <w:p>
+      <w:pPr>
+        <w:pStyle w:val="1"/>
+        <w:ind w:firstLine="0"/>
+        <w:jc w:val="center"/>
+      </w:pPr>
+      <w:bookmarkStart w:id="15" w:name="_Toc478723259"/>
+      <w:r>
+        <w:lastRenderedPageBreak/>
+        <w:t>СПИСОК ЛИТЕРАТУРЫ</w:t>
+      </w:r>
+      <w:bookmarkEnd w:id="15"/>
+    </w:p>
+    <w:p/>
+    <w:p>
+      <w:pPr>
+        <w:spacing w:after="200" w:line="276" w:lineRule="auto"/>
+        <w:ind w:firstLine="0"/>
+        <w:jc w:val="left"/>
+      </w:pPr>
+      <w:r>
+        <w:br w:type="page"/>
+      </w:r>
+    </w:p>
+    <w:p>
+      <w:pPr>
+        <w:pStyle w:val="1"/>
+        <w:ind w:firstLine="0"/>
+        <w:jc w:val="center"/>
+      </w:pPr>
+      <w:bookmarkStart w:id="16" w:name="_Toc478723260"/>
+      <w:r>
+        <w:lastRenderedPageBreak/>
+        <w:t>ПРИЛОЖЕНИЕ А</w:t>
+      </w:r>
+      <w:bookmarkEnd w:id="16"/>
+    </w:p>
+    <w:p>
+      <w:pPr>
+        <w:ind w:firstLine="0"/>
+        <w:jc w:val="center"/>
+      </w:pPr>
+      <w:r>
+        <w:t>(обязательное)</w:t>
+      </w:r>
+    </w:p>
+    <w:p>
+      <w:pPr>
+        <w:ind w:firstLine="0"/>
+      </w:pPr>
+    </w:p>
+    <w:p>
+      <w:pPr>
+        <w:ind w:firstLine="0"/>
+        <w:jc w:val="center"/>
+      </w:pPr>
+      <w:r>
+        <w:t>Исходный код некоторых алгоритмов программного модуля</w:t>
+      </w:r>
+    </w:p>
+    <w:p>
+      <w:pPr>
+        <w:ind w:firstLine="0"/>
+        <w:jc w:val="center"/>
+      </w:pPr>
+    </w:p>
+    <w:p>
+      <w:pPr>
+        <w:spacing w:after="200" w:line="276" w:lineRule="auto"/>
+        <w:ind w:firstLine="0"/>
+        <w:jc w:val="left"/>
+      </w:pPr>
+      <w:r>
+        <w:br w:type="page"/>
+      </w:r>
+    </w:p>
+    <w:p>
+      <w:pPr>
+        <w:pStyle w:val="1"/>
+        <w:ind w:firstLine="0"/>
+        <w:jc w:val="center"/>
+      </w:pPr>
+      <w:bookmarkStart w:id="17" w:name="_Toc451450317"/>
+      <w:bookmarkStart w:id="18" w:name="_Toc478723261"/>
+      <w:r>
+        <w:lastRenderedPageBreak/>
+        <w:t>ПРИЛОЖЕНИЕ</w:t>
+      </w:r>
+      <w:r>
+        <w:t xml:space="preserve"> </w:t>
+      </w:r>
+      <w:bookmarkEnd w:id="17"/>
+      <w:r>
+        <w:t>Б</w:t>
+      </w:r>
+      <w:bookmarkEnd w:id="18"/>
+    </w:p>
+    <w:p>
+      <w:pPr>
+        <w:ind w:firstLine="0"/>
+        <w:jc w:val="center"/>
+        <w:rPr>
+          <w:lang w:eastAsia="ru-RU"/>
+        </w:rPr>
+      </w:pPr>
+      <w:r>
+        <w:rPr>
+          <w:lang w:eastAsia="ru-RU"/>
+        </w:rPr>
+        <w:t>(обязательное)</w:t>
+      </w:r>
+    </w:p>
+    <w:p>
+      <w:pPr>
+        <w:ind w:firstLine="0"/>
+        <w:jc w:val="center"/>
+        <w:rPr>
+          <w:lang w:eastAsia="ru-RU"/>
+        </w:rPr>
+      </w:pPr>
+    </w:p>
+    <w:p>
+      <w:pPr>
+        <w:ind w:firstLine="0"/>
+        <w:jc w:val="center"/>
+        <w:rPr>
+          <w:color w:val="auto"/>
+        </w:rPr>
+      </w:pPr>
+      <w:bookmarkStart w:id="19" w:name="_Toc451450318"/>
+      <w:r>
+        <w:rPr>
+          <w:color w:val="auto"/>
+        </w:rPr>
+        <w:t>Спецификация программного дипломного проекта</w:t>
+      </w:r>
+      <w:bookmarkEnd w:id="19"/>
+    </w:p>
+    <w:p>
+      <w:pPr>
+        <w:ind w:firstLine="0"/>
+      </w:pPr>
+    </w:p>
+    <w:p>
+      <w:pPr>
+        <w:spacing w:after="200" w:line="276" w:lineRule="auto"/>
+        <w:ind w:firstLine="0"/>
+        <w:jc w:val="left"/>
+      </w:pPr>
+      <w:r>
+        <w:br w:type="page"/>
+      </w:r>
+    </w:p>
+    <w:p>
+      <w:pPr>
+        <w:pStyle w:val="1"/>
+        <w:ind w:firstLine="0"/>
+        <w:jc w:val="center"/>
+      </w:pPr>
+      <w:bookmarkStart w:id="20" w:name="_Toc451450319"/>
+      <w:bookmarkStart w:id="21" w:name="_Toc478723262"/>
+      <w:r>
+        <w:rPr>
+          <w:rStyle w:val="10"/>
+        </w:rPr>
+        <w:lastRenderedPageBreak/>
+        <w:t>ПРИЛОЖЕНИЕ</w:t>
+      </w:r>
+      <w:r>
+        <w:t xml:space="preserve"> </w:t>
+      </w:r>
+      <w:bookmarkEnd w:id="20"/>
+      <w:proofErr w:type="gramStart"/>
+      <w:r>
+        <w:t>В</w:t>
+      </w:r>
+      <w:bookmarkEnd w:id="21"/>
+      <w:proofErr w:type="gramEnd"/>
+    </w:p>
+    <w:p>
+      <w:pPr>
+        <w:ind w:firstLine="0"/>
+        <w:contextualSpacing/>
+        <w:jc w:val="center"/>
+        <w:rPr>
+          <w:rFonts w:cs="Times New Roman"/>
+          <w:szCs w:val="24"/>
+          <w:lang w:eastAsia="ru-RU"/>
+        </w:rPr>
+      </w:pPr>
+      <w:r>
+        <w:rPr>
+          <w:rFonts w:cs="Times New Roman"/>
+          <w:szCs w:val="24"/>
+          <w:lang w:eastAsia="ru-RU"/>
+        </w:rPr>
+        <w:t>(обязательное)</w:t>
+      </w:r>
+    </w:p>
+    <w:p>
+      <w:pPr>
+        <w:ind w:firstLine="0"/>
+        <w:contextualSpacing/>
+        <w:jc w:val="center"/>
+        <w:rPr>
+          <w:rFonts w:cs="Times New Roman"/>
+          <w:szCs w:val="24"/>
+          <w:lang w:eastAsia="ru-RU"/>
+        </w:rPr>
+      </w:pPr>
+    </w:p>
+    <w:p>
+      <w:pPr>
+        <w:ind w:firstLine="0"/>
+        <w:jc w:val="center"/>
+      </w:pPr>
+      <w:bookmarkStart w:id="22" w:name="_Toc451450320"/>
+      <w:r>
+        <w:t>Ведомость документов</w:t>
+      </w:r>
+      <w:bookmarkEnd w:id="22"/>
+    </w:p>
+    <w:p>
+      <w:pPr>
+        <w:ind w:firstLine="0"/>
+      </w:pPr>
     </w:p>
     <w:sectPr>
       <w:footerReference w:type="default" r:id="rId9"/>
@@ -7170,7 +7738,7 @@
     <w:sdtContent>
       <w:p>
         <w:pPr>
-          <w:pStyle w:val="ab"/>
+          <w:pStyle w:val="ac"/>
           <w:jc w:val="right"/>
         </w:pPr>
         <w:r>
@@ -7186,7 +7754,7 @@
           <w:rPr>
             <w:noProof/>
           </w:rPr>
-          <w:t>8</w:t>
+          <w:t>9</w:t>
         </w:r>
         <w:r>
           <w:fldChar w:fldCharType="end"/>
@@ -7196,7 +7764,7 @@
   </w:sdt>
   <w:p>
     <w:pPr>
-      <w:pStyle w:val="ab"/>
+      <w:pStyle w:val="ac"/>
     </w:pPr>
   </w:p>
 </w:ftr>
@@ -7224,6 +7792,97 @@
 <file path=word/numbering.xml><?xml version="1.0" encoding="utf-8"?>
 <w:numbering xmlns:wpc="http://schemas.microsoft.com/office/word/2010/wordprocessingCanvas" xmlns:mc="http://schemas.openxmlformats.org/markup-compatibility/2006" xmlns:o="urn:schemas-microsoft-com:office:office" xmlns:r="http://schemas.openxmlformats.org/officeDocument/2006/relationships" xmlns:m="http://schemas.openxmlformats.org/officeDocument/2006/math" xmlns:v="urn:schemas-microsoft-com:vml" xmlns:wp14="http://schemas.microsoft.com/office/word/2010/wordprocessingDrawing" xmlns:wp="http://schemas.openxmlformats.org/drawingml/2006/wordprocessingDrawing" xmlns:w10="urn:schemas-microsoft-com:office:word" xmlns:w="http://schemas.openxmlformats.org/wordprocessingml/2006/main" xmlns:w14="http://schemas.microsoft.com/office/word/2010/wordml" xmlns:wpg="http://schemas.microsoft.com/office/word/2010/wordprocessingGroup" xmlns:wpi="http://schemas.microsoft.com/office/word/2010/wordprocessingInk" xmlns:wne="http://schemas.microsoft.com/office/word/2006/wordml" xmlns:wps="http://schemas.microsoft.com/office/word/2010/wordprocessingShape" mc:Ignorable="w14 wp14">
   <w:abstractNum w:abstractNumId="0">
+    <w:nsid w:val="11C27537"/>
+    <w:multiLevelType w:val="hybridMultilevel"/>
+    <w:tmpl w:val="B9602B0E"/>
+    <w:lvl w:ilvl="0" w:tplc="3FE80E96">
+      <w:start w:val="1"/>
+      <w:numFmt w:val="decimal"/>
+      <w:pStyle w:val="a"/>
+      <w:suff w:val="space"/>
+      <w:lvlText w:val="[%1]"/>
+      <w:lvlJc w:val="left"/>
+      <w:pPr>
+        <w:ind w:left="0" w:firstLine="709"/>
+      </w:pPr>
+      <w:rPr>
+        <w:rFonts w:hint="default"/>
+      </w:rPr>
+    </w:lvl>
+    <w:lvl w:ilvl="1" w:tplc="04190019" w:tentative="1">
+      <w:start w:val="1"/>
+      <w:numFmt w:val="lowerLetter"/>
+      <w:lvlText w:val="%2."/>
+      <w:lvlJc w:val="left"/>
+      <w:pPr>
+        <w:ind w:left="1800" w:hanging="360"/>
+      </w:pPr>
+    </w:lvl>
+    <w:lvl w:ilvl="2" w:tplc="0419001B" w:tentative="1">
+      <w:start w:val="1"/>
+      <w:numFmt w:val="lowerRoman"/>
+      <w:lvlText w:val="%3."/>
+      <w:lvlJc w:val="right"/>
+      <w:pPr>
+        <w:ind w:left="2520" w:hanging="180"/>
+      </w:pPr>
+    </w:lvl>
+    <w:lvl w:ilvl="3" w:tplc="0419000F" w:tentative="1">
+      <w:start w:val="1"/>
+      <w:numFmt w:val="decimal"/>
+      <w:lvlText w:val="%4."/>
+      <w:lvlJc w:val="left"/>
+      <w:pPr>
+        <w:ind w:left="3240" w:hanging="360"/>
+      </w:pPr>
+    </w:lvl>
+    <w:lvl w:ilvl="4" w:tplc="04190019" w:tentative="1">
+      <w:start w:val="1"/>
+      <w:numFmt w:val="lowerLetter"/>
+      <w:lvlText w:val="%5."/>
+      <w:lvlJc w:val="left"/>
+      <w:pPr>
+        <w:ind w:left="3960" w:hanging="360"/>
+      </w:pPr>
+    </w:lvl>
+    <w:lvl w:ilvl="5" w:tplc="0419001B" w:tentative="1">
+      <w:start w:val="1"/>
+      <w:numFmt w:val="lowerRoman"/>
+      <w:lvlText w:val="%6."/>
+      <w:lvlJc w:val="right"/>
+      <w:pPr>
+        <w:ind w:left="4680" w:hanging="180"/>
+      </w:pPr>
+    </w:lvl>
+    <w:lvl w:ilvl="6" w:tplc="0419000F" w:tentative="1">
+      <w:start w:val="1"/>
+      <w:numFmt w:val="decimal"/>
+      <w:lvlText w:val="%7."/>
+      <w:lvlJc w:val="left"/>
+      <w:pPr>
+        <w:ind w:left="5400" w:hanging="360"/>
+      </w:pPr>
+    </w:lvl>
+    <w:lvl w:ilvl="7" w:tplc="04190019" w:tentative="1">
+      <w:start w:val="1"/>
+      <w:numFmt w:val="lowerLetter"/>
+      <w:lvlText w:val="%8."/>
+      <w:lvlJc w:val="left"/>
+      <w:pPr>
+        <w:ind w:left="6120" w:hanging="360"/>
+      </w:pPr>
+    </w:lvl>
+    <w:lvl w:ilvl="8" w:tplc="0419001B" w:tentative="1">
+      <w:start w:val="1"/>
+      <w:numFmt w:val="lowerRoman"/>
+      <w:lvlText w:val="%9."/>
+      <w:lvlJc w:val="right"/>
+      <w:pPr>
+        <w:ind w:left="6840" w:hanging="180"/>
+      </w:pPr>
+    </w:lvl>
+  </w:abstractNum>
+  <w:abstractNum w:abstractNumId="1">
     <w:nsid w:val="48D843A6"/>
     <w:multiLevelType w:val="multilevel"/>
     <w:tmpl w:val="F0BAAFAA"/>
@@ -7336,7 +7995,7 @@
       </w:rPr>
     </w:lvl>
   </w:abstractNum>
-  <w:abstractNum w:abstractNumId="1">
+  <w:abstractNum w:abstractNumId="2">
     <w:nsid w:val="4D2B1CE3"/>
     <w:multiLevelType w:val="multilevel"/>
     <w:tmpl w:val="EB969580"/>
@@ -7486,9 +8145,12 @@
     </w:lvl>
   </w:abstractNum>
   <w:num w:numId="1">
+    <w:abstractNumId w:val="2"/>
+  </w:num>
+  <w:num w:numId="2">
     <w:abstractNumId w:val="1"/>
   </w:num>
-  <w:num w:numId="2">
+  <w:num w:numId="3">
     <w:abstractNumId w:val="0"/>
   </w:num>
 </w:numbering>
@@ -7650,7 +8312,7 @@
     <w:lsdException w:name="Bibliography" w:uiPriority="37"/>
     <w:lsdException w:name="TOC Heading" w:uiPriority="39" w:qFormat="1"/>
   </w:latentStyles>
-  <w:style w:type="paragraph" w:default="1" w:styleId="a">
+  <w:style w:type="paragraph" w:default="1" w:styleId="a0">
     <w:name w:val="Normal"/>
     <w:qFormat/>
     <w:rsid w:val="008310DA"/>
@@ -7667,8 +8329,8 @@
   </w:style>
   <w:style w:type="paragraph" w:styleId="1">
     <w:name w:val="heading 1"/>
-    <w:basedOn w:val="a"/>
-    <w:next w:val="a"/>
+    <w:basedOn w:val="a0"/>
+    <w:next w:val="a0"/>
     <w:link w:val="10"/>
     <w:uiPriority w:val="9"/>
     <w:qFormat/>
@@ -7688,8 +8350,8 @@
   </w:style>
   <w:style w:type="paragraph" w:styleId="2">
     <w:name w:val="heading 2"/>
-    <w:basedOn w:val="a"/>
-    <w:next w:val="a"/>
+    <w:basedOn w:val="a0"/>
+    <w:next w:val="a0"/>
     <w:link w:val="20"/>
     <w:autoRedefine/>
     <w:uiPriority w:val="9"/>
@@ -7709,8 +8371,8 @@
   </w:style>
   <w:style w:type="paragraph" w:styleId="3">
     <w:name w:val="heading 3"/>
-    <w:basedOn w:val="a"/>
-    <w:next w:val="a"/>
+    <w:basedOn w:val="a0"/>
+    <w:next w:val="a0"/>
     <w:link w:val="30"/>
     <w:autoRedefine/>
     <w:uiPriority w:val="9"/>
@@ -7729,8 +8391,8 @@
   </w:style>
   <w:style w:type="paragraph" w:styleId="4">
     <w:name w:val="heading 4"/>
-    <w:basedOn w:val="a"/>
-    <w:next w:val="a"/>
+    <w:basedOn w:val="a0"/>
+    <w:next w:val="a0"/>
     <w:link w:val="40"/>
     <w:autoRedefine/>
     <w:uiPriority w:val="9"/>
@@ -7751,13 +8413,13 @@
       <w:color w:val="auto"/>
     </w:rPr>
   </w:style>
-  <w:style w:type="character" w:default="1" w:styleId="a0">
+  <w:style w:type="character" w:default="1" w:styleId="a1">
     <w:name w:val="Default Paragraph Font"/>
     <w:uiPriority w:val="1"/>
     <w:semiHidden/>
     <w:unhideWhenUsed/>
   </w:style>
-  <w:style w:type="table" w:default="1" w:styleId="a1">
+  <w:style w:type="table" w:default="1" w:styleId="a2">
     <w:name w:val="Normal Table"/>
     <w:uiPriority w:val="99"/>
     <w:semiHidden/>
@@ -7772,7 +8434,7 @@
       </w:tblCellMar>
     </w:tblPr>
   </w:style>
-  <w:style w:type="numbering" w:default="1" w:styleId="a2">
+  <w:style w:type="numbering" w:default="1" w:styleId="a3">
     <w:name w:val="No List"/>
     <w:uiPriority w:val="99"/>
     <w:semiHidden/>
@@ -7780,7 +8442,7 @@
   </w:style>
   <w:style w:type="character" w:customStyle="1" w:styleId="10">
     <w:name w:val="Заголовок 1 Знак"/>
-    <w:basedOn w:val="a0"/>
+    <w:basedOn w:val="a1"/>
     <w:link w:val="1"/>
     <w:uiPriority w:val="9"/>
     <w:rsid w:val="00305019"/>
@@ -7792,10 +8454,10 @@
       <w:szCs w:val="28"/>
     </w:rPr>
   </w:style>
-  <w:style w:type="paragraph" w:styleId="a3">
+  <w:style w:type="paragraph" w:styleId="a4">
     <w:name w:val="TOC Heading"/>
     <w:basedOn w:val="1"/>
-    <w:next w:val="a"/>
+    <w:next w:val="a0"/>
     <w:uiPriority w:val="39"/>
     <w:semiHidden/>
     <w:unhideWhenUsed/>
@@ -7807,21 +8469,20 @@
   </w:style>
   <w:style w:type="paragraph" w:styleId="11">
     <w:name w:val="toc 1"/>
-    <w:basedOn w:val="a"/>
-    <w:next w:val="a"/>
+    <w:basedOn w:val="a0"/>
+    <w:next w:val="a0"/>
     <w:autoRedefine/>
     <w:uiPriority w:val="39"/>
     <w:unhideWhenUsed/>
     <w:qFormat/>
-    <w:rsid w:val="00AB415C"/>
+    <w:rsid w:val="003D1194"/>
     <w:pPr>
-      <w:spacing w:after="100"/>
       <w:ind w:firstLine="0"/>
     </w:pPr>
   </w:style>
-  <w:style w:type="character" w:styleId="a4">
+  <w:style w:type="character" w:styleId="a5">
     <w:name w:val="Hyperlink"/>
-    <w:basedOn w:val="a0"/>
+    <w:basedOn w:val="a1"/>
     <w:uiPriority w:val="99"/>
     <w:unhideWhenUsed/>
     <w:rsid w:val="00E56873"/>
@@ -7830,10 +8491,10 @@
       <w:u w:val="single"/>
     </w:rPr>
   </w:style>
-  <w:style w:type="paragraph" w:styleId="a5">
+  <w:style w:type="paragraph" w:styleId="a6">
     <w:name w:val="Balloon Text"/>
-    <w:basedOn w:val="a"/>
-    <w:link w:val="a6"/>
+    <w:basedOn w:val="a0"/>
+    <w:link w:val="a7"/>
     <w:uiPriority w:val="99"/>
     <w:semiHidden/>
     <w:unhideWhenUsed/>
@@ -7844,10 +8505,10 @@
       <w:szCs w:val="16"/>
     </w:rPr>
   </w:style>
-  <w:style w:type="character" w:customStyle="1" w:styleId="a6">
+  <w:style w:type="character" w:customStyle="1" w:styleId="a7">
     <w:name w:val="Текст выноски Знак"/>
-    <w:basedOn w:val="a0"/>
-    <w:link w:val="a5"/>
+    <w:basedOn w:val="a1"/>
+    <w:link w:val="a6"/>
     <w:uiPriority w:val="99"/>
     <w:semiHidden/>
     <w:rsid w:val="00E56873"/>
@@ -7859,7 +8520,7 @@
   </w:style>
   <w:style w:type="character" w:customStyle="1" w:styleId="20">
     <w:name w:val="Заголовок 2 Знак"/>
-    <w:basedOn w:val="a0"/>
+    <w:basedOn w:val="a1"/>
     <w:link w:val="2"/>
     <w:uiPriority w:val="9"/>
     <w:rsid w:val="00AD6063"/>
@@ -7873,7 +8534,7 @@
   </w:style>
   <w:style w:type="character" w:customStyle="1" w:styleId="30">
     <w:name w:val="Заголовок 3 Знак"/>
-    <w:basedOn w:val="a0"/>
+    <w:basedOn w:val="a1"/>
     <w:link w:val="3"/>
     <w:uiPriority w:val="9"/>
     <w:rsid w:val="00AD6063"/>
@@ -7886,35 +8547,36 @@
   </w:style>
   <w:style w:type="paragraph" w:styleId="21">
     <w:name w:val="toc 2"/>
-    <w:basedOn w:val="a"/>
-    <w:next w:val="a"/>
+    <w:basedOn w:val="a0"/>
+    <w:next w:val="a0"/>
     <w:autoRedefine/>
     <w:uiPriority w:val="39"/>
     <w:unhideWhenUsed/>
     <w:qFormat/>
-    <w:rsid w:val="00AD6063"/>
+    <w:rsid w:val="00BB4473"/>
     <w:pPr>
-      <w:spacing w:after="100"/>
-      <w:ind w:left="280"/>
+      <w:ind w:left="278" w:firstLine="0"/>
     </w:pPr>
   </w:style>
   <w:style w:type="paragraph" w:styleId="31">
     <w:name w:val="toc 3"/>
-    <w:basedOn w:val="a"/>
-    <w:next w:val="a"/>
+    <w:basedOn w:val="a0"/>
+    <w:next w:val="a0"/>
     <w:autoRedefine/>
     <w:uiPriority w:val="39"/>
     <w:unhideWhenUsed/>
     <w:qFormat/>
-    <w:rsid w:val="00AD6063"/>
+    <w:rsid w:val="00BB4473"/>
     <w:pPr>
-      <w:spacing w:after="100"/>
-      <w:ind w:left="560"/>
+      <w:tabs>
+        <w:tab w:val="right" w:leader="dot" w:pos="9344"/>
+      </w:tabs>
+      <w:ind w:left="737" w:firstLine="0"/>
     </w:pPr>
   </w:style>
-  <w:style w:type="table" w:styleId="a7">
+  <w:style w:type="table" w:styleId="a8">
     <w:name w:val="Table Grid"/>
-    <w:basedOn w:val="a1"/>
+    <w:basedOn w:val="a2"/>
     <w:uiPriority w:val="59"/>
     <w:rsid w:val="00FA120F"/>
     <w:pPr>
@@ -7938,9 +8600,9 @@
       </w:tblCellMar>
     </w:tblPr>
   </w:style>
-  <w:style w:type="paragraph" w:styleId="a8">
+  <w:style w:type="paragraph" w:styleId="a9">
     <w:name w:val="List Paragraph"/>
-    <w:basedOn w:val="a"/>
+    <w:basedOn w:val="a0"/>
     <w:uiPriority w:val="34"/>
     <w:qFormat/>
     <w:rsid w:val="008C6E18"/>
@@ -7951,7 +8613,7 @@
   </w:style>
   <w:style w:type="character" w:customStyle="1" w:styleId="40">
     <w:name w:val="Заголовок 4 Знак"/>
-    <w:basedOn w:val="a0"/>
+    <w:basedOn w:val="a1"/>
     <w:link w:val="4"/>
     <w:uiPriority w:val="9"/>
     <w:rsid w:val="00305019"/>
@@ -7962,10 +8624,10 @@
       <w:sz w:val="28"/>
     </w:rPr>
   </w:style>
-  <w:style w:type="paragraph" w:styleId="a9">
+  <w:style w:type="paragraph" w:styleId="aa">
     <w:name w:val="header"/>
-    <w:basedOn w:val="a"/>
-    <w:link w:val="aa"/>
+    <w:basedOn w:val="a0"/>
+    <w:link w:val="ab"/>
     <w:uiPriority w:val="99"/>
     <w:unhideWhenUsed/>
     <w:rsid w:val="0000131D"/>
@@ -7976,10 +8638,10 @@
       </w:tabs>
     </w:pPr>
   </w:style>
-  <w:style w:type="character" w:customStyle="1" w:styleId="aa">
+  <w:style w:type="character" w:customStyle="1" w:styleId="ab">
     <w:name w:val="Верхний колонтитул Знак"/>
-    <w:basedOn w:val="a0"/>
-    <w:link w:val="a9"/>
+    <w:basedOn w:val="a1"/>
+    <w:link w:val="aa"/>
     <w:uiPriority w:val="99"/>
     <w:rsid w:val="0000131D"/>
     <w:rPr>
@@ -7988,10 +8650,10 @@
       <w:sz w:val="28"/>
     </w:rPr>
   </w:style>
-  <w:style w:type="paragraph" w:styleId="ab">
+  <w:style w:type="paragraph" w:styleId="ac">
     <w:name w:val="footer"/>
-    <w:basedOn w:val="a"/>
-    <w:link w:val="ac"/>
+    <w:basedOn w:val="a0"/>
+    <w:link w:val="ad"/>
     <w:uiPriority w:val="99"/>
     <w:unhideWhenUsed/>
     <w:rsid w:val="0000131D"/>
@@ -8002,10 +8664,10 @@
       </w:tabs>
     </w:pPr>
   </w:style>
-  <w:style w:type="character" w:customStyle="1" w:styleId="ac">
+  <w:style w:type="character" w:customStyle="1" w:styleId="ad">
     <w:name w:val="Нижний колонтитул Знак"/>
-    <w:basedOn w:val="a0"/>
-    <w:link w:val="ab"/>
+    <w:basedOn w:val="a1"/>
+    <w:link w:val="ac"/>
     <w:uiPriority w:val="99"/>
     <w:rsid w:val="0000131D"/>
     <w:rPr>
@@ -8014,9 +8676,9 @@
       <w:sz w:val="28"/>
     </w:rPr>
   </w:style>
-  <w:style w:type="character" w:styleId="ad">
+  <w:style w:type="character" w:styleId="ae">
     <w:name w:val="Placeholder Text"/>
-    <w:basedOn w:val="a0"/>
+    <w:basedOn w:val="a1"/>
     <w:uiPriority w:val="99"/>
     <w:semiHidden/>
     <w:rsid w:val="006E5D3A"/>
@@ -8026,8 +8688,8 @@
   </w:style>
   <w:style w:type="table" w:customStyle="1" w:styleId="12">
     <w:name w:val="Сетка таблицы1"/>
-    <w:basedOn w:val="a1"/>
-    <w:next w:val="a7"/>
+    <w:basedOn w:val="a2"/>
+    <w:next w:val="a8"/>
     <w:uiPriority w:val="59"/>
     <w:rsid w:val="005B2022"/>
     <w:pPr>
@@ -8059,9 +8721,9 @@
       </w:tblCellMar>
     </w:tblPr>
   </w:style>
-  <w:style w:type="paragraph" w:styleId="ae">
+  <w:style w:type="paragraph" w:styleId="af">
     <w:name w:val="No Spacing"/>
-    <w:link w:val="af"/>
+    <w:link w:val="af0"/>
     <w:uiPriority w:val="1"/>
     <w:qFormat/>
     <w:rsid w:val="00D44C95"/>
@@ -8073,14 +8735,45 @@
       <w:lang w:eastAsia="ru-RU"/>
     </w:rPr>
   </w:style>
-  <w:style w:type="character" w:customStyle="1" w:styleId="af">
+  <w:style w:type="character" w:customStyle="1" w:styleId="af0">
     <w:name w:val="Без интервала Знак"/>
-    <w:basedOn w:val="a0"/>
-    <w:link w:val="ae"/>
+    <w:basedOn w:val="a1"/>
+    <w:link w:val="af"/>
     <w:uiPriority w:val="1"/>
     <w:rsid w:val="00D44C95"/>
     <w:rPr>
       <w:rFonts w:eastAsiaTheme="minorEastAsia"/>
+      <w:lang w:eastAsia="ru-RU"/>
+    </w:rPr>
+  </w:style>
+  <w:style w:type="paragraph" w:customStyle="1" w:styleId="a">
+    <w:name w:val="Элемент списка литературы"/>
+    <w:basedOn w:val="a0"/>
+    <w:link w:val="af1"/>
+    <w:rsid w:val="00427CD6"/>
+    <w:pPr>
+      <w:numPr>
+        <w:numId w:val="3"/>
+      </w:numPr>
+      <w:spacing w:line="276" w:lineRule="auto"/>
+    </w:pPr>
+    <w:rPr>
+      <w:rFonts w:eastAsia="Times New Roman" w:cs="Times New Roman"/>
+      <w:color w:val="000000"/>
+      <w:szCs w:val="28"/>
+      <w:lang w:eastAsia="ru-RU"/>
+    </w:rPr>
+  </w:style>
+  <w:style w:type="character" w:customStyle="1" w:styleId="af1">
+    <w:name w:val="Элемент списка литературы Знак"/>
+    <w:basedOn w:val="a1"/>
+    <w:link w:val="a"/>
+    <w:rsid w:val="00427CD6"/>
+    <w:rPr>
+      <w:rFonts w:ascii="Times New Roman" w:eastAsia="Times New Roman" w:hAnsi="Times New Roman" w:cs="Times New Roman"/>
+      <w:color w:val="000000"/>
+      <w:sz w:val="28"/>
+      <w:szCs w:val="28"/>
       <w:lang w:eastAsia="ru-RU"/>
     </w:rPr>
   </w:style>
@@ -8243,17 +8936,17 @@
     <w:lsdException w:name="Bibliography" w:uiPriority="37"/>
     <w:lsdException w:name="TOC Heading" w:uiPriority="39" w:qFormat="1"/>
   </w:latentStyles>
-  <w:style w:type="paragraph" w:default="1" w:styleId="a">
+  <w:style w:type="paragraph" w:default="1" w:styleId="a0">
     <w:name w:val="Normal"/>
     <w:qFormat/>
   </w:style>
-  <w:style w:type="character" w:default="1" w:styleId="a0">
+  <w:style w:type="character" w:default="1" w:styleId="a1">
     <w:name w:val="Default Paragraph Font"/>
     <w:uiPriority w:val="1"/>
     <w:semiHidden/>
     <w:unhideWhenUsed/>
   </w:style>
-  <w:style w:type="table" w:default="1" w:styleId="a1">
+  <w:style w:type="table" w:default="1" w:styleId="a2">
     <w:name w:val="Normal Table"/>
     <w:uiPriority w:val="99"/>
     <w:semiHidden/>
@@ -8268,7 +8961,7 @@
       </w:tblCellMar>
     </w:tblPr>
   </w:style>
-  <w:style w:type="numbering" w:default="1" w:styleId="a2">
+  <w:style w:type="numbering" w:default="1" w:styleId="a3">
     <w:name w:val="No List"/>
     <w:uiPriority w:val="99"/>
     <w:semiHidden/>
@@ -8567,7 +9260,7 @@
 </file>
 
 <file path=customXml/itemProps1.xml><?xml version="1.0" encoding="utf-8"?>
-<ds:datastoreItem xmlns:ds="http://schemas.openxmlformats.org/officeDocument/2006/customXml" ds:itemID="{49BF9EA4-1D77-421C-946F-75483CB5053F}">
+<ds:datastoreItem xmlns:ds="http://schemas.openxmlformats.org/officeDocument/2006/customXml" ds:itemID="{0B3993DA-7A26-46D8-BD6D-B1C7B93822EF}">
   <ds:schemaRefs>
     <ds:schemaRef ds:uri="http://schemas.openxmlformats.org/officeDocument/2006/bibliography"/>
   </ds:schemaRefs>

</xml_diff>